<commit_message>
added note on Data flow i.e. Analysis of Read and write flow
</commit_message>
<xml_diff>
--- a/Hadoop 4th Edition Notes.docx
+++ b/Hadoop 4th Edition Notes.docx
@@ -10,12 +10,21 @@
           <w:u w:val="single"/>
         </w:rPr>
       </w:pPr>
+      <w:proofErr w:type="spellStart"/>
       <w:r>
         <w:rPr>
           <w:b/>
           <w:u w:val="single"/>
         </w:rPr>
-        <w:t>Hadoop 4</w:t>
+        <w:t>Hadoop</w:t>
+      </w:r>
+      <w:proofErr w:type="spellEnd"/>
+      <w:r>
+        <w:rPr>
+          <w:b/>
+          <w:u w:val="single"/>
+        </w:rPr>
+        <w:t xml:space="preserve"> 4</w:t>
       </w:r>
       <w:r>
         <w:rPr>
@@ -50,13 +59,23 @@
           <w:u w:val="single"/>
         </w:rPr>
       </w:pPr>
+      <w:proofErr w:type="spellStart"/>
       <w:r>
         <w:rPr>
           <w:rFonts w:ascii="LiberationSerif" w:eastAsia="LiberationSerif" w:cs="LiberationSerif"/>
           <w:sz w:val="29"/>
           <w:szCs w:val="29"/>
         </w:rPr>
-        <w:t>MapReduce is fundamentally a batch processing system, and is not suitable for interactive analysis</w:t>
+        <w:t>MapReduce</w:t>
+      </w:r>
+      <w:proofErr w:type="spellEnd"/>
+      <w:r>
+        <w:rPr>
+          <w:rFonts w:ascii="LiberationSerif" w:eastAsia="LiberationSerif" w:cs="LiberationSerif"/>
+          <w:sz w:val="29"/>
+          <w:szCs w:val="29"/>
+        </w:rPr>
+        <w:t xml:space="preserve"> is fundamentally a batch processing system, and is not suitable for interactive analysis</w:t>
       </w:r>
       <w:r>
         <w:rPr>
@@ -90,7 +109,43 @@
           <w:sz w:val="29"/>
           <w:szCs w:val="29"/>
         </w:rPr>
-        <w:t>YARN is a cluster resource management system, which allows any distributed program (not just MapReduce) to run on data in a Hadoop cluster.</w:t>
+        <w:t xml:space="preserve">YARN is a cluster resource management system, which allows any distributed program (not just </w:t>
+      </w:r>
+      <w:proofErr w:type="spellStart"/>
+      <w:r>
+        <w:rPr>
+          <w:rFonts w:ascii="LiberationSerif" w:eastAsia="LiberationSerif" w:cs="LiberationSerif"/>
+          <w:sz w:val="29"/>
+          <w:szCs w:val="29"/>
+        </w:rPr>
+        <w:t>MapReduce</w:t>
+      </w:r>
+      <w:proofErr w:type="spellEnd"/>
+      <w:r>
+        <w:rPr>
+          <w:rFonts w:ascii="LiberationSerif" w:eastAsia="LiberationSerif" w:cs="LiberationSerif"/>
+          <w:sz w:val="29"/>
+          <w:szCs w:val="29"/>
+        </w:rPr>
+        <w:t xml:space="preserve">) to run on data in a </w:t>
+      </w:r>
+      <w:proofErr w:type="spellStart"/>
+      <w:r>
+        <w:rPr>
+          <w:rFonts w:ascii="LiberationSerif" w:eastAsia="LiberationSerif" w:cs="LiberationSerif"/>
+          <w:sz w:val="29"/>
+          <w:szCs w:val="29"/>
+        </w:rPr>
+        <w:t>Hadoop</w:t>
+      </w:r>
+      <w:proofErr w:type="spellEnd"/>
+      <w:r>
+        <w:rPr>
+          <w:rFonts w:ascii="LiberationSerif" w:eastAsia="LiberationSerif" w:cs="LiberationSerif"/>
+          <w:sz w:val="29"/>
+          <w:szCs w:val="29"/>
+        </w:rPr>
+        <w:t xml:space="preserve"> cluster.</w:t>
       </w:r>
     </w:p>
     <w:p>
@@ -142,7 +197,71 @@
           <w:sz w:val="29"/>
           <w:szCs w:val="29"/>
         </w:rPr>
-        <w:t>Streaming systems like Storm, Spark Streaming, or Samza make it possible to run realtime,distributed computations on unbounded streams of data and emit results to Hadoop storage or external systems.</w:t>
+        <w:t xml:space="preserve">Streaming systems like Storm, Spark Streaming, or </w:t>
+      </w:r>
+      <w:proofErr w:type="spellStart"/>
+      <w:r>
+        <w:rPr>
+          <w:rFonts w:ascii="LiberationSerif" w:eastAsia="LiberationSerif" w:cs="LiberationSerif"/>
+          <w:sz w:val="29"/>
+          <w:szCs w:val="29"/>
+        </w:rPr>
+        <w:t>Samza</w:t>
+      </w:r>
+      <w:proofErr w:type="spellEnd"/>
+      <w:r>
+        <w:rPr>
+          <w:rFonts w:ascii="LiberationSerif" w:eastAsia="LiberationSerif" w:cs="LiberationSerif"/>
+          <w:sz w:val="29"/>
+          <w:szCs w:val="29"/>
+        </w:rPr>
+        <w:t xml:space="preserve"> make it possible to run </w:t>
+      </w:r>
+      <w:proofErr w:type="spellStart"/>
+      <w:r>
+        <w:rPr>
+          <w:rFonts w:ascii="LiberationSerif" w:eastAsia="LiberationSerif" w:cs="LiberationSerif"/>
+          <w:sz w:val="29"/>
+          <w:szCs w:val="29"/>
+        </w:rPr>
+        <w:t>realtime</w:t>
+      </w:r>
+      <w:proofErr w:type="gramStart"/>
+      <w:r>
+        <w:rPr>
+          <w:rFonts w:ascii="LiberationSerif" w:eastAsia="LiberationSerif" w:cs="LiberationSerif"/>
+          <w:sz w:val="29"/>
+          <w:szCs w:val="29"/>
+        </w:rPr>
+        <w:t>,distributed</w:t>
+      </w:r>
+      <w:proofErr w:type="spellEnd"/>
+      <w:proofErr w:type="gramEnd"/>
+      <w:r>
+        <w:rPr>
+          <w:rFonts w:ascii="LiberationSerif" w:eastAsia="LiberationSerif" w:cs="LiberationSerif"/>
+          <w:sz w:val="29"/>
+          <w:szCs w:val="29"/>
+        </w:rPr>
+        <w:t xml:space="preserve"> computations on unbounded streams of data and emit results to </w:t>
+      </w:r>
+      <w:proofErr w:type="spellStart"/>
+      <w:r>
+        <w:rPr>
+          <w:rFonts w:ascii="LiberationSerif" w:eastAsia="LiberationSerif" w:cs="LiberationSerif"/>
+          <w:sz w:val="29"/>
+          <w:szCs w:val="29"/>
+        </w:rPr>
+        <w:t>Hadoop</w:t>
+      </w:r>
+      <w:proofErr w:type="spellEnd"/>
+      <w:r>
+        <w:rPr>
+          <w:rFonts w:ascii="LiberationSerif" w:eastAsia="LiberationSerif" w:cs="LiberationSerif"/>
+          <w:sz w:val="29"/>
+          <w:szCs w:val="29"/>
+        </w:rPr>
+        <w:t xml:space="preserve"> storage or external systems.</w:t>
       </w:r>
     </w:p>
     <w:p>
@@ -168,7 +287,43 @@
           <w:sz w:val="29"/>
           <w:szCs w:val="29"/>
         </w:rPr>
-        <w:t>The Solr search platform can run on a Hadoop cluster, indexing documents as they are added to HDFS, and serving search queries from indexes stored in HDFS.</w:t>
+        <w:t xml:space="preserve">The </w:t>
+      </w:r>
+      <w:proofErr w:type="spellStart"/>
+      <w:r>
+        <w:rPr>
+          <w:rFonts w:ascii="LiberationSerif" w:eastAsia="LiberationSerif" w:cs="LiberationSerif"/>
+          <w:sz w:val="29"/>
+          <w:szCs w:val="29"/>
+        </w:rPr>
+        <w:t>Solr</w:t>
+      </w:r>
+      <w:proofErr w:type="spellEnd"/>
+      <w:r>
+        <w:rPr>
+          <w:rFonts w:ascii="LiberationSerif" w:eastAsia="LiberationSerif" w:cs="LiberationSerif"/>
+          <w:sz w:val="29"/>
+          <w:szCs w:val="29"/>
+        </w:rPr>
+        <w:t xml:space="preserve"> search platform can run on a </w:t>
+      </w:r>
+      <w:proofErr w:type="spellStart"/>
+      <w:r>
+        <w:rPr>
+          <w:rFonts w:ascii="LiberationSerif" w:eastAsia="LiberationSerif" w:cs="LiberationSerif"/>
+          <w:sz w:val="29"/>
+          <w:szCs w:val="29"/>
+        </w:rPr>
+        <w:t>Hadoop</w:t>
+      </w:r>
+      <w:proofErr w:type="spellEnd"/>
+      <w:r>
+        <w:rPr>
+          <w:rFonts w:ascii="LiberationSerif" w:eastAsia="LiberationSerif" w:cs="LiberationSerif"/>
+          <w:sz w:val="29"/>
+          <w:szCs w:val="29"/>
+        </w:rPr>
+        <w:t xml:space="preserve"> cluster, indexing documents as they are added to HDFS, and serving search queries from indexes stored in HDFS.</w:t>
       </w:r>
     </w:p>
     <w:p>
@@ -210,7 +365,25 @@
           <w:sz w:val="29"/>
           <w:szCs w:val="29"/>
         </w:rPr>
-        <w:t>t we use databases with lots of disks to do large-scale analysis? Why is Hadoop needed?</w:t>
+        <w:t xml:space="preserve">t we use databases with lots of disks to do large-scale analysis? Why is </w:t>
+      </w:r>
+      <w:proofErr w:type="spellStart"/>
+      <w:r>
+        <w:rPr>
+          <w:rFonts w:ascii="LiberationSerif" w:eastAsia="LiberationSerif" w:cs="LiberationSerif"/>
+          <w:sz w:val="29"/>
+          <w:szCs w:val="29"/>
+        </w:rPr>
+        <w:t>Hadoop</w:t>
+      </w:r>
+      <w:proofErr w:type="spellEnd"/>
+      <w:r>
+        <w:rPr>
+          <w:rFonts w:ascii="LiberationSerif" w:eastAsia="LiberationSerif" w:cs="LiberationSerif"/>
+          <w:sz w:val="29"/>
+          <w:szCs w:val="29"/>
+        </w:rPr>
+        <w:t xml:space="preserve"> needed?</w:t>
       </w:r>
     </w:p>
     <w:p>
@@ -248,7 +421,43 @@
           <w:sz w:val="28"/>
           <w:szCs w:val="28"/>
         </w:rPr>
-        <w:t>Several regions like seek time in disk, Semistructured and  unstructured data not supported, suitable for ad-hoc query processing.</w:t>
+        <w:t xml:space="preserve">Several regions like seek time in disk, </w:t>
+      </w:r>
+      <w:proofErr w:type="spellStart"/>
+      <w:r>
+        <w:rPr>
+          <w:rFonts w:ascii="LiberationSerif" w:eastAsia="LiberationSerif" w:hint="eastAsia"/>
+          <w:sz w:val="28"/>
+          <w:szCs w:val="28"/>
+        </w:rPr>
+        <w:t>Semistructured</w:t>
+      </w:r>
+      <w:proofErr w:type="spellEnd"/>
+      <w:r>
+        <w:rPr>
+          <w:rFonts w:ascii="LiberationSerif" w:eastAsia="LiberationSerif" w:hint="eastAsia"/>
+          <w:sz w:val="28"/>
+          <w:szCs w:val="28"/>
+        </w:rPr>
+        <w:t xml:space="preserve"> </w:t>
+      </w:r>
+      <w:proofErr w:type="gramStart"/>
+      <w:r>
+        <w:rPr>
+          <w:rFonts w:ascii="LiberationSerif" w:eastAsia="LiberationSerif" w:hint="eastAsia"/>
+          <w:sz w:val="28"/>
+          <w:szCs w:val="28"/>
+        </w:rPr>
+        <w:t>and  unstructured</w:t>
+      </w:r>
+      <w:proofErr w:type="gramEnd"/>
+      <w:r>
+        <w:rPr>
+          <w:rFonts w:ascii="LiberationSerif" w:eastAsia="LiberationSerif" w:hint="eastAsia"/>
+          <w:sz w:val="28"/>
+          <w:szCs w:val="28"/>
+        </w:rPr>
+        <w:t xml:space="preserve"> data not supported, suitable for ad-hoc query processing.</w:t>
       </w:r>
     </w:p>
     <w:p>
@@ -279,6 +488,7 @@
         </w:rPr>
         <w:t xml:space="preserve">Data Locality: </w:t>
       </w:r>
+      <w:proofErr w:type="spellStart"/>
       <w:r>
         <w:rPr>
           <w:rFonts w:ascii="LiberationSerif" w:eastAsia="LiberationSerif" w:cs="LiberationSerif"/>
@@ -286,7 +496,37 @@
           <w:sz w:val="29"/>
           <w:szCs w:val="29"/>
         </w:rPr>
-        <w:t xml:space="preserve">Hadoop tries to co-locate the data with the compute nodes, so data access is fast because it is local.This feature, known as </w:t>
+        <w:t>Hadoop</w:t>
+      </w:r>
+      <w:proofErr w:type="spellEnd"/>
+      <w:r>
+        <w:rPr>
+          <w:rFonts w:ascii="LiberationSerif" w:eastAsia="LiberationSerif" w:cs="LiberationSerif"/>
+          <w:color w:val="000000"/>
+          <w:sz w:val="29"/>
+          <w:szCs w:val="29"/>
+        </w:rPr>
+        <w:t xml:space="preserve"> tries to co-locate the data with the compute nodes, so data access is fast because it is </w:t>
+      </w:r>
+      <w:proofErr w:type="spellStart"/>
+      <w:r>
+        <w:rPr>
+          <w:rFonts w:ascii="LiberationSerif" w:eastAsia="LiberationSerif" w:cs="LiberationSerif"/>
+          <w:color w:val="000000"/>
+          <w:sz w:val="29"/>
+          <w:szCs w:val="29"/>
+        </w:rPr>
+        <w:t>local.This</w:t>
+      </w:r>
+      <w:proofErr w:type="spellEnd"/>
+      <w:r>
+        <w:rPr>
+          <w:rFonts w:ascii="LiberationSerif" w:eastAsia="LiberationSerif" w:cs="LiberationSerif"/>
+          <w:color w:val="000000"/>
+          <w:sz w:val="29"/>
+          <w:szCs w:val="29"/>
+        </w:rPr>
+        <w:t xml:space="preserve"> feature, known as </w:t>
       </w:r>
       <w:r>
         <w:rPr>
@@ -306,7 +546,27 @@
           <w:sz w:val="29"/>
           <w:szCs w:val="29"/>
         </w:rPr>
-        <w:t>, is at the heart of data processing in Hadoop and is the reason for its good performance</w:t>
+        <w:t xml:space="preserve">, is at the heart of data processing in </w:t>
+      </w:r>
+      <w:proofErr w:type="spellStart"/>
+      <w:r>
+        <w:rPr>
+          <w:rFonts w:ascii="LiberationSerif" w:eastAsia="LiberationSerif" w:cs="LiberationSerif"/>
+          <w:color w:val="000000"/>
+          <w:sz w:val="29"/>
+          <w:szCs w:val="29"/>
+        </w:rPr>
+        <w:t>Hadoop</w:t>
+      </w:r>
+      <w:proofErr w:type="spellEnd"/>
+      <w:r>
+        <w:rPr>
+          <w:rFonts w:ascii="LiberationSerif" w:eastAsia="LiberationSerif" w:cs="LiberationSerif"/>
+          <w:color w:val="000000"/>
+          <w:sz w:val="29"/>
+          <w:szCs w:val="29"/>
+        </w:rPr>
+        <w:t xml:space="preserve"> and is the reason for its good performance</w:t>
       </w:r>
       <w:r>
         <w:rPr>
@@ -440,13 +700,23 @@
           <w:szCs w:val="29"/>
         </w:rPr>
       </w:pPr>
+      <w:proofErr w:type="gramStart"/>
       <w:r>
         <w:rPr>
           <w:rFonts w:ascii="LiberationSerif" w:eastAsia="LiberationSerif" w:cs="LiberationSerif"/>
           <w:sz w:val="29"/>
           <w:szCs w:val="29"/>
         </w:rPr>
-        <w:t>task, which is clearly less efficient than running the whole map task using local data.</w:t>
+        <w:t>task</w:t>
+      </w:r>
+      <w:proofErr w:type="gramEnd"/>
+      <w:r>
+        <w:rPr>
+          <w:rFonts w:ascii="LiberationSerif" w:eastAsia="LiberationSerif" w:cs="LiberationSerif"/>
+          <w:sz w:val="29"/>
+          <w:szCs w:val="29"/>
+        </w:rPr>
+        <w:t>, which is clearly less efficient than running the whole map task using local data.</w:t>
       </w:r>
     </w:p>
     <w:p>
@@ -563,7 +833,25 @@
           <w:sz w:val="29"/>
           <w:szCs w:val="29"/>
         </w:rPr>
-        <w:t>s processed by reduce tasks to produce the final output, and once the job is complete, the map output can be thrown away. So, storing it in HDFS with replication would be overkill. If the node running the map task fails before the map output has been consumed by the reduce task, then Hadoop will automatically rerun the map task on another node to re-create the map output.</w:t>
+        <w:t xml:space="preserve">s processed by reduce tasks to produce the final output, and once the job is complete, the map output can be thrown away. So, storing it in HDFS with replication would be overkill. If the node running the map task fails before the map output has been consumed by the reduce task, then </w:t>
+      </w:r>
+      <w:proofErr w:type="spellStart"/>
+      <w:r>
+        <w:rPr>
+          <w:rFonts w:ascii="LiberationSerif" w:eastAsia="LiberationSerif" w:cs="LiberationSerif"/>
+          <w:sz w:val="29"/>
+          <w:szCs w:val="29"/>
+        </w:rPr>
+        <w:t>Hadoop</w:t>
+      </w:r>
+      <w:proofErr w:type="spellEnd"/>
+      <w:r>
+        <w:rPr>
+          <w:rFonts w:ascii="LiberationSerif" w:eastAsia="LiberationSerif" w:cs="LiberationSerif"/>
+          <w:sz w:val="29"/>
+          <w:szCs w:val="29"/>
+        </w:rPr>
+        <w:t xml:space="preserve"> will automatically rerun the map task on another node to re-create the map output.</w:t>
       </w:r>
     </w:p>
     <w:p>
@@ -620,7 +908,27 @@
           <w:szCs w:val="29"/>
         </w:rPr>
         <w:lastRenderedPageBreak/>
-        <w:t>map outputs have to be transferred across the network to the node where the reduce task is running, where they are merged and then passed to the user-defined reduce function. The output of the reduce is normally stored in HDFS for reliability. For each HDFS block of the reduce output, the first replica is stored on the local node, with other replicas being stored on off-rack nodes for reliability. Thus, writing the reduce output does consume network bandwidth, but only as much as a normal HDFS write pipeline consumes.</w:t>
+        <w:t xml:space="preserve">map outputs have to be transferred across the network to the node where the reduce task is running, where they are merged and then passed to the user-defined reduce function. The output of </w:t>
+      </w:r>
+      <w:proofErr w:type="gramStart"/>
+      <w:r>
+        <w:rPr>
+          <w:rFonts w:ascii="LiberationSerif" w:eastAsia="LiberationSerif" w:cs="LiberationSerif"/>
+          <w:color w:val="000000"/>
+          <w:sz w:val="29"/>
+          <w:szCs w:val="29"/>
+        </w:rPr>
+        <w:t>the reduce</w:t>
+      </w:r>
+      <w:proofErr w:type="gramEnd"/>
+      <w:r>
+        <w:rPr>
+          <w:rFonts w:ascii="LiberationSerif" w:eastAsia="LiberationSerif" w:cs="LiberationSerif"/>
+          <w:color w:val="000000"/>
+          <w:sz w:val="29"/>
+          <w:szCs w:val="29"/>
+        </w:rPr>
+        <w:t xml:space="preserve"> is normally stored in HDFS for reliability. For each HDFS block of the reduce output, the first replica is stored on the local node, with other replicas being stored on off-rack nodes for reliability. Thus, writing the reduce output does consume network bandwidth, but only as much as a normal HDFS write pipeline consumes.</w:t>
       </w:r>
     </w:p>
     <w:p>
@@ -648,7 +956,16 @@
           <w:sz w:val="28"/>
           <w:szCs w:val="28"/>
         </w:rPr>
-        <w:t>Combiner function is an optimization used by Map-Reduce Job. Before Map output goes to reduce task the combiner runs.Let</w:t>
+        <w:t xml:space="preserve">Combiner function is an optimization used by Map-Reduce Job. Before Map output goes to reduce task the combiner </w:t>
+      </w:r>
+      <w:proofErr w:type="spellStart"/>
+      <w:r>
+        <w:rPr>
+          <w:rFonts w:ascii="LiberationSerif" w:eastAsia="LiberationSerif"/>
+          <w:sz w:val="28"/>
+          <w:szCs w:val="28"/>
+        </w:rPr>
+        <w:t>runs.Let</w:t>
       </w:r>
       <w:r>
         <w:rPr>
@@ -664,7 +981,16 @@
           <w:sz w:val="28"/>
           <w:szCs w:val="28"/>
         </w:rPr>
-        <w:t>s take one example:</w:t>
+        <w:t>s</w:t>
+      </w:r>
+      <w:proofErr w:type="spellEnd"/>
+      <w:r>
+        <w:rPr>
+          <w:rFonts w:ascii="LiberationSerif" w:eastAsia="LiberationSerif"/>
+          <w:sz w:val="28"/>
+          <w:szCs w:val="28"/>
+        </w:rPr>
+        <w:t xml:space="preserve"> take one example:</w:t>
       </w:r>
     </w:p>
     <w:p>
@@ -687,7 +1013,25 @@
           <w:sz w:val="28"/>
           <w:szCs w:val="28"/>
         </w:rPr>
-        <w:t>Example: Consider there are two splits = 2 Mapers will run.</w:t>
+        <w:t xml:space="preserve">Example: Consider there are two splits = 2 </w:t>
+      </w:r>
+      <w:proofErr w:type="spellStart"/>
+      <w:r>
+        <w:rPr>
+          <w:rFonts w:ascii="LiberationSerif" w:eastAsia="LiberationSerif"/>
+          <w:sz w:val="28"/>
+          <w:szCs w:val="28"/>
+        </w:rPr>
+        <w:t>Mapers</w:t>
+      </w:r>
+      <w:proofErr w:type="spellEnd"/>
+      <w:r>
+        <w:rPr>
+          <w:rFonts w:ascii="LiberationSerif" w:eastAsia="LiberationSerif"/>
+          <w:sz w:val="28"/>
+          <w:szCs w:val="28"/>
+        </w:rPr>
+        <w:t xml:space="preserve"> will run.</w:t>
       </w:r>
     </w:p>
     <w:p>
@@ -719,7 +1063,43 @@
           <w:szCs w:val="28"/>
         </w:rPr>
         <w:tab/>
-        <w:t>{1950,2} (year,temp)</w:t>
+        <w:t>{1950</w:t>
+      </w:r>
+      <w:proofErr w:type="gramStart"/>
+      <w:r>
+        <w:rPr>
+          <w:rFonts w:ascii="LiberationSerif" w:eastAsia="LiberationSerif"/>
+          <w:sz w:val="28"/>
+          <w:szCs w:val="28"/>
+        </w:rPr>
+        <w:t>,2</w:t>
+      </w:r>
+      <w:proofErr w:type="gramEnd"/>
+      <w:r>
+        <w:rPr>
+          <w:rFonts w:ascii="LiberationSerif" w:eastAsia="LiberationSerif"/>
+          <w:sz w:val="28"/>
+          <w:szCs w:val="28"/>
+        </w:rPr>
+        <w:t>} (</w:t>
+      </w:r>
+      <w:proofErr w:type="spellStart"/>
+      <w:r>
+        <w:rPr>
+          <w:rFonts w:ascii="LiberationSerif" w:eastAsia="LiberationSerif"/>
+          <w:sz w:val="28"/>
+          <w:szCs w:val="28"/>
+        </w:rPr>
+        <w:t>year,temp</w:t>
+      </w:r>
+      <w:proofErr w:type="spellEnd"/>
+      <w:r>
+        <w:rPr>
+          <w:rFonts w:ascii="LiberationSerif" w:eastAsia="LiberationSerif"/>
+          <w:sz w:val="28"/>
+          <w:szCs w:val="28"/>
+        </w:rPr>
+        <w:t>)</w:t>
       </w:r>
     </w:p>
     <w:p>
@@ -775,7 +1155,25 @@
           <w:szCs w:val="28"/>
         </w:rPr>
         <w:tab/>
-        <w:t>{1950,35}</w:t>
+        <w:t>{1950</w:t>
+      </w:r>
+      <w:proofErr w:type="gramStart"/>
+      <w:r>
+        <w:rPr>
+          <w:rFonts w:ascii="LiberationSerif" w:eastAsia="LiberationSerif"/>
+          <w:sz w:val="28"/>
+          <w:szCs w:val="28"/>
+        </w:rPr>
+        <w:t>,35</w:t>
+      </w:r>
+      <w:proofErr w:type="gramEnd"/>
+      <w:r>
+        <w:rPr>
+          <w:rFonts w:ascii="LiberationSerif" w:eastAsia="LiberationSerif"/>
+          <w:sz w:val="28"/>
+          <w:szCs w:val="28"/>
+        </w:rPr>
+        <w:t>}</w:t>
       </w:r>
     </w:p>
     <w:p>
@@ -831,7 +1229,25 @@
           <w:szCs w:val="28"/>
         </w:rPr>
         <w:tab/>
-        <w:t>{1950,20}</w:t>
+        <w:t>{1950</w:t>
+      </w:r>
+      <w:proofErr w:type="gramStart"/>
+      <w:r>
+        <w:rPr>
+          <w:rFonts w:ascii="LiberationSerif" w:eastAsia="LiberationSerif"/>
+          <w:sz w:val="28"/>
+          <w:szCs w:val="28"/>
+        </w:rPr>
+        <w:t>,20</w:t>
+      </w:r>
+      <w:proofErr w:type="gramEnd"/>
+      <w:r>
+        <w:rPr>
+          <w:rFonts w:ascii="LiberationSerif" w:eastAsia="LiberationSerif"/>
+          <w:sz w:val="28"/>
+          <w:szCs w:val="28"/>
+        </w:rPr>
+        <w:t>}</w:t>
       </w:r>
     </w:p>
     <w:p>
@@ -854,7 +1270,16 @@
           <w:sz w:val="28"/>
           <w:szCs w:val="28"/>
         </w:rPr>
-        <w:t>Mapper2 pro</w:t>
+        <w:t xml:space="preserve">Mapper2 </w:t>
+      </w:r>
+      <w:proofErr w:type="spellStart"/>
+      <w:r>
+        <w:rPr>
+          <w:rFonts w:ascii="LiberationSerif" w:eastAsia="LiberationSerif"/>
+          <w:sz w:val="28"/>
+          <w:szCs w:val="28"/>
+        </w:rPr>
+        <w:t>pro</w:t>
       </w:r>
       <w:r>
         <w:rPr>
@@ -870,7 +1295,16 @@
           <w:sz w:val="28"/>
           <w:szCs w:val="28"/>
         </w:rPr>
-        <w:t>duce output = {1950,-2}</w:t>
+        <w:t>duce</w:t>
+      </w:r>
+      <w:proofErr w:type="spellEnd"/>
+      <w:r>
+        <w:rPr>
+          <w:rFonts w:ascii="LiberationSerif" w:eastAsia="LiberationSerif"/>
+          <w:sz w:val="28"/>
+          <w:szCs w:val="28"/>
+        </w:rPr>
+        <w:t xml:space="preserve"> output = {1950,-2}</w:t>
       </w:r>
     </w:p>
     <w:p>
@@ -926,7 +1360,25 @@
           <w:szCs w:val="28"/>
         </w:rPr>
         <w:tab/>
-        <w:t>{1950,30}</w:t>
+        <w:t>{1950</w:t>
+      </w:r>
+      <w:proofErr w:type="gramStart"/>
+      <w:r>
+        <w:rPr>
+          <w:rFonts w:ascii="LiberationSerif" w:eastAsia="LiberationSerif"/>
+          <w:sz w:val="28"/>
+          <w:szCs w:val="28"/>
+        </w:rPr>
+        <w:t>,30</w:t>
+      </w:r>
+      <w:proofErr w:type="gramEnd"/>
+      <w:r>
+        <w:rPr>
+          <w:rFonts w:ascii="LiberationSerif" w:eastAsia="LiberationSerif"/>
+          <w:sz w:val="28"/>
+          <w:szCs w:val="28"/>
+        </w:rPr>
+        <w:t>}</w:t>
       </w:r>
     </w:p>
     <w:p>
@@ -949,7 +1401,25 @@
           <w:sz w:val="28"/>
           <w:szCs w:val="28"/>
         </w:rPr>
-        <w:t>If we process without combiner ,each mapper output will go to each reducer and reducer will perform below task to find out maximum temperature as: {1950,(2,35,20,-2,30)} which will result to {1950,35}.</w:t>
+        <w:t xml:space="preserve">If we process without </w:t>
+      </w:r>
+      <w:proofErr w:type="gramStart"/>
+      <w:r>
+        <w:rPr>
+          <w:rFonts w:ascii="LiberationSerif" w:eastAsia="LiberationSerif"/>
+          <w:sz w:val="28"/>
+          <w:szCs w:val="28"/>
+        </w:rPr>
+        <w:t>combiner ,each</w:t>
+      </w:r>
+      <w:proofErr w:type="gramEnd"/>
+      <w:r>
+        <w:rPr>
+          <w:rFonts w:ascii="LiberationSerif" w:eastAsia="LiberationSerif"/>
+          <w:sz w:val="28"/>
+          <w:szCs w:val="28"/>
+        </w:rPr>
+        <w:t xml:space="preserve"> mapper output will go to each reducer and reducer will perform below task to find out maximum temperature as: {1950,(2,35,20,-2,30)} which will result to {1950,35}.</w:t>
       </w:r>
     </w:p>
     <w:p>
@@ -981,7 +1451,25 @@
           <w:szCs w:val="28"/>
         </w:rPr>
         <w:tab/>
-        <w:t>Mapper1 = {1950,35}</w:t>
+        <w:t>Mapper1 = {1950</w:t>
+      </w:r>
+      <w:proofErr w:type="gramStart"/>
+      <w:r>
+        <w:rPr>
+          <w:rFonts w:ascii="LiberationSerif" w:eastAsia="LiberationSerif"/>
+          <w:sz w:val="28"/>
+          <w:szCs w:val="28"/>
+        </w:rPr>
+        <w:t>,35</w:t>
+      </w:r>
+      <w:proofErr w:type="gramEnd"/>
+      <w:r>
+        <w:rPr>
+          <w:rFonts w:ascii="LiberationSerif" w:eastAsia="LiberationSerif"/>
+          <w:sz w:val="28"/>
+          <w:szCs w:val="28"/>
+        </w:rPr>
+        <w:t>}</w:t>
       </w:r>
     </w:p>
     <w:p>
@@ -1021,7 +1509,25 @@
           <w:szCs w:val="28"/>
         </w:rPr>
         <w:tab/>
-        <w:t>Mapper2 = {1950,30}</w:t>
+        <w:t>Mapper2 = {1950</w:t>
+      </w:r>
+      <w:proofErr w:type="gramStart"/>
+      <w:r>
+        <w:rPr>
+          <w:rFonts w:ascii="LiberationSerif" w:eastAsia="LiberationSerif"/>
+          <w:sz w:val="28"/>
+          <w:szCs w:val="28"/>
+        </w:rPr>
+        <w:t>,30</w:t>
+      </w:r>
+      <w:proofErr w:type="gramEnd"/>
+      <w:r>
+        <w:rPr>
+          <w:rFonts w:ascii="LiberationSerif" w:eastAsia="LiberationSerif"/>
+          <w:sz w:val="28"/>
+          <w:szCs w:val="28"/>
+        </w:rPr>
+        <w:t>}</w:t>
       </w:r>
     </w:p>
     <w:p>
@@ -1044,7 +1550,25 @@
           <w:sz w:val="28"/>
           <w:szCs w:val="28"/>
         </w:rPr>
-        <w:t>Now reduce task will perform maximum operation like {1950,(35,30)} which yields to {1950,35}</w:t>
+        <w:t>Now reduce task will perform maximum operation like {1950</w:t>
+      </w:r>
+      <w:proofErr w:type="gramStart"/>
+      <w:r>
+        <w:rPr>
+          <w:rFonts w:ascii="LiberationSerif" w:eastAsia="LiberationSerif"/>
+          <w:sz w:val="28"/>
+          <w:szCs w:val="28"/>
+        </w:rPr>
+        <w:t>,(</w:t>
+      </w:r>
+      <w:proofErr w:type="gramEnd"/>
+      <w:r>
+        <w:rPr>
+          <w:rFonts w:ascii="LiberationSerif" w:eastAsia="LiberationSerif"/>
+          <w:sz w:val="28"/>
+          <w:szCs w:val="28"/>
+        </w:rPr>
+        <w:t>35,30)} which yields to {1950,35}</w:t>
       </w:r>
     </w:p>
     <w:p>
@@ -1072,7 +1596,25 @@
           <w:sz w:val="28"/>
           <w:szCs w:val="28"/>
         </w:rPr>
-        <w:t>Combiner function helps to cut down the data shuffle between map and reduce tasks. But combiner can</w:t>
+        <w:t xml:space="preserve">Combiner function helps to cut down the data shuffle between </w:t>
+      </w:r>
+      <w:proofErr w:type="gramStart"/>
+      <w:r>
+        <w:rPr>
+          <w:rFonts w:ascii="LiberationSerif" w:eastAsia="LiberationSerif"/>
+          <w:sz w:val="28"/>
+          <w:szCs w:val="28"/>
+        </w:rPr>
+        <w:t>map</w:t>
+      </w:r>
+      <w:proofErr w:type="gramEnd"/>
+      <w:r>
+        <w:rPr>
+          <w:rFonts w:ascii="LiberationSerif" w:eastAsia="LiberationSerif"/>
+          <w:sz w:val="28"/>
+          <w:szCs w:val="28"/>
+        </w:rPr>
+        <w:t xml:space="preserve"> and reduce tasks. But combiner can</w:t>
       </w:r>
       <w:r>
         <w:rPr>
@@ -1136,6 +1678,7 @@
           <w:szCs w:val="17"/>
         </w:rPr>
       </w:pPr>
+      <w:proofErr w:type="spellStart"/>
       <w:r>
         <w:rPr>
           <w:rFonts w:ascii="LiberationMono-Bold" w:hAnsi="LiberationMono-Bold" w:cs="LiberationMono-Bold"/>
@@ -1144,17 +1687,10 @@
           <w:sz w:val="17"/>
           <w:szCs w:val="17"/>
         </w:rPr>
-        <w:t>hadoop jar $HADOOP_HOME/share/hadoop/tools/lib/hadoop-streaming-*.jar \</w:t>
-      </w:r>
-    </w:p>
-    <w:p>
-      <w:pPr>
-        <w:autoSpaceDE w:val="0"/>
-        <w:autoSpaceDN w:val="0"/>
-        <w:adjustRightInd w:val="0"/>
-        <w:spacing w:after="0" w:line="240" w:lineRule="auto"/>
-        <w:ind w:left="360" w:firstLine="360"/>
-        <w:jc w:val="both"/>
+        <w:t>hadoop</w:t>
+      </w:r>
+      <w:proofErr w:type="spellEnd"/>
+      <w:r>
         <w:rPr>
           <w:rFonts w:ascii="LiberationMono-Bold" w:hAnsi="LiberationMono-Bold" w:cs="LiberationMono-Bold"/>
           <w:b/>
@@ -1162,7 +1698,9 @@
           <w:sz w:val="17"/>
           <w:szCs w:val="17"/>
         </w:rPr>
-      </w:pPr>
+        <w:t xml:space="preserve"> jar $HADOOP_HOME/share/</w:t>
+      </w:r>
+      <w:proofErr w:type="spellStart"/>
       <w:r>
         <w:rPr>
           <w:rFonts w:ascii="LiberationMono-Bold" w:hAnsi="LiberationMono-Bold" w:cs="LiberationMono-Bold"/>
@@ -1171,17 +1709,10 @@
           <w:sz w:val="17"/>
           <w:szCs w:val="17"/>
         </w:rPr>
-        <w:t>-files ch02-mr-intro/src/main/ruby/max_temperature_map.rb,\</w:t>
-      </w:r>
-    </w:p>
-    <w:p>
-      <w:pPr>
-        <w:autoSpaceDE w:val="0"/>
-        <w:autoSpaceDN w:val="0"/>
-        <w:adjustRightInd w:val="0"/>
-        <w:spacing w:after="0" w:line="240" w:lineRule="auto"/>
-        <w:ind w:left="360" w:firstLine="360"/>
-        <w:jc w:val="both"/>
+        <w:t>hadoop</w:t>
+      </w:r>
+      <w:proofErr w:type="spellEnd"/>
+      <w:r>
         <w:rPr>
           <w:rFonts w:ascii="LiberationMono-Bold" w:hAnsi="LiberationMono-Bold" w:cs="LiberationMono-Bold"/>
           <w:b/>
@@ -1189,8 +1720,17 @@
           <w:sz w:val="17"/>
           <w:szCs w:val="17"/>
         </w:rPr>
-      </w:pPr>
-      <w:r>
+        <w:t>/tools/lib/hadoop-streaming-*.jar \</w:t>
+      </w:r>
+    </w:p>
+    <w:p>
+      <w:pPr>
+        <w:autoSpaceDE w:val="0"/>
+        <w:autoSpaceDN w:val="0"/>
+        <w:adjustRightInd w:val="0"/>
+        <w:spacing w:after="0" w:line="240" w:lineRule="auto"/>
+        <w:ind w:left="360" w:firstLine="360"/>
+        <w:jc w:val="both"/>
         <w:rPr>
           <w:rFonts w:ascii="LiberationMono-Bold" w:hAnsi="LiberationMono-Bold" w:cs="LiberationMono-Bold"/>
           <w:b/>
@@ -1198,17 +1738,8 @@
           <w:sz w:val="17"/>
           <w:szCs w:val="17"/>
         </w:rPr>
-        <w:t>ch02-mr-intro/src/main/ruby/max_temperature_reduce.rb \</w:t>
-      </w:r>
-    </w:p>
-    <w:p>
-      <w:pPr>
-        <w:autoSpaceDE w:val="0"/>
-        <w:autoSpaceDN w:val="0"/>
-        <w:adjustRightInd w:val="0"/>
-        <w:spacing w:after="0" w:line="240" w:lineRule="auto"/>
-        <w:ind w:left="360" w:firstLine="360"/>
-        <w:jc w:val="both"/>
+      </w:pPr>
+      <w:r>
         <w:rPr>
           <w:rFonts w:ascii="LiberationMono-Bold" w:hAnsi="LiberationMono-Bold" w:cs="LiberationMono-Bold"/>
           <w:b/>
@@ -1216,7 +1747,9 @@
           <w:sz w:val="17"/>
           <w:szCs w:val="17"/>
         </w:rPr>
-      </w:pPr>
+        <w:t>-files ch02-mr-intro/</w:t>
+      </w:r>
+      <w:proofErr w:type="spellStart"/>
       <w:r>
         <w:rPr>
           <w:rFonts w:ascii="LiberationMono-Bold" w:hAnsi="LiberationMono-Bold" w:cs="LiberationMono-Bold"/>
@@ -1225,17 +1758,10 @@
           <w:sz w:val="17"/>
           <w:szCs w:val="17"/>
         </w:rPr>
-        <w:t>-input input/ncdc/all \</w:t>
-      </w:r>
-    </w:p>
-    <w:p>
-      <w:pPr>
-        <w:autoSpaceDE w:val="0"/>
-        <w:autoSpaceDN w:val="0"/>
-        <w:adjustRightInd w:val="0"/>
-        <w:spacing w:after="0" w:line="240" w:lineRule="auto"/>
-        <w:ind w:left="360" w:firstLine="360"/>
-        <w:jc w:val="both"/>
+        <w:t>src</w:t>
+      </w:r>
+      <w:proofErr w:type="spellEnd"/>
+      <w:r>
         <w:rPr>
           <w:rFonts w:ascii="LiberationMono-Bold" w:hAnsi="LiberationMono-Bold" w:cs="LiberationMono-Bold"/>
           <w:b/>
@@ -1243,7 +1769,9 @@
           <w:sz w:val="17"/>
           <w:szCs w:val="17"/>
         </w:rPr>
-      </w:pPr>
+        <w:t>/main/ruby/</w:t>
+      </w:r>
+      <w:proofErr w:type="spellStart"/>
       <w:r>
         <w:rPr>
           <w:rFonts w:ascii="LiberationMono-Bold" w:hAnsi="LiberationMono-Bold" w:cs="LiberationMono-Bold"/>
@@ -1252,17 +1780,10 @@
           <w:sz w:val="17"/>
           <w:szCs w:val="17"/>
         </w:rPr>
-        <w:t>-output output \</w:t>
-      </w:r>
-    </w:p>
-    <w:p>
-      <w:pPr>
-        <w:autoSpaceDE w:val="0"/>
-        <w:autoSpaceDN w:val="0"/>
-        <w:adjustRightInd w:val="0"/>
-        <w:spacing w:after="0" w:line="240" w:lineRule="auto"/>
-        <w:ind w:left="360" w:firstLine="360"/>
-        <w:jc w:val="both"/>
+        <w:t>max_temperature_map.rb</w:t>
+      </w:r>
+      <w:proofErr w:type="spellEnd"/>
+      <w:r>
         <w:rPr>
           <w:rFonts w:ascii="LiberationMono-Bold" w:hAnsi="LiberationMono-Bold" w:cs="LiberationMono-Bold"/>
           <w:b/>
@@ -1270,8 +1791,17 @@
           <w:sz w:val="17"/>
           <w:szCs w:val="17"/>
         </w:rPr>
-      </w:pPr>
-      <w:r>
+        <w:t>,\</w:t>
+      </w:r>
+    </w:p>
+    <w:p>
+      <w:pPr>
+        <w:autoSpaceDE w:val="0"/>
+        <w:autoSpaceDN w:val="0"/>
+        <w:adjustRightInd w:val="0"/>
+        <w:spacing w:after="0" w:line="240" w:lineRule="auto"/>
+        <w:ind w:left="360" w:firstLine="360"/>
+        <w:jc w:val="both"/>
         <w:rPr>
           <w:rFonts w:ascii="LiberationMono-Bold" w:hAnsi="LiberationMono-Bold" w:cs="LiberationMono-Bold"/>
           <w:b/>
@@ -1279,17 +1809,8 @@
           <w:sz w:val="17"/>
           <w:szCs w:val="17"/>
         </w:rPr>
-        <w:t>-mapper ch02-mr-intro/src/main/ruby/max_temperature_map.rb \</w:t>
-      </w:r>
-    </w:p>
-    <w:p>
-      <w:pPr>
-        <w:autoSpaceDE w:val="0"/>
-        <w:autoSpaceDN w:val="0"/>
-        <w:adjustRightInd w:val="0"/>
-        <w:spacing w:after="0" w:line="240" w:lineRule="auto"/>
-        <w:ind w:left="360" w:firstLine="360"/>
-        <w:jc w:val="both"/>
+      </w:pPr>
+      <w:r>
         <w:rPr>
           <w:rFonts w:ascii="LiberationMono-Bold" w:hAnsi="LiberationMono-Bold" w:cs="LiberationMono-Bold"/>
           <w:b/>
@@ -1297,7 +1818,9 @@
           <w:sz w:val="17"/>
           <w:szCs w:val="17"/>
         </w:rPr>
-      </w:pPr>
+        <w:t>ch02-mr-intro/</w:t>
+      </w:r>
+      <w:proofErr w:type="spellStart"/>
       <w:r>
         <w:rPr>
           <w:rFonts w:ascii="LiberationMono-Bold" w:hAnsi="LiberationMono-Bold" w:cs="LiberationMono-Bold"/>
@@ -1306,17 +1829,10 @@
           <w:sz w:val="17"/>
           <w:szCs w:val="17"/>
         </w:rPr>
-        <w:t>-combiner ch02-mr-intro/src/main/ruby/max_temperature_reduce.rb \</w:t>
-      </w:r>
-    </w:p>
-    <w:p>
-      <w:pPr>
-        <w:pStyle w:val="ListParagraph"/>
-        <w:autoSpaceDE w:val="0"/>
-        <w:autoSpaceDN w:val="0"/>
-        <w:adjustRightInd w:val="0"/>
-        <w:spacing w:after="0" w:line="240" w:lineRule="auto"/>
-        <w:jc w:val="both"/>
+        <w:t>src</w:t>
+      </w:r>
+      <w:proofErr w:type="spellEnd"/>
+      <w:r>
         <w:rPr>
           <w:rFonts w:ascii="LiberationMono-Bold" w:hAnsi="LiberationMono-Bold" w:cs="LiberationMono-Bold"/>
           <w:b/>
@@ -1324,7 +1840,9 @@
           <w:sz w:val="17"/>
           <w:szCs w:val="17"/>
         </w:rPr>
-      </w:pPr>
+        <w:t>/main/ruby/</w:t>
+      </w:r>
+      <w:proofErr w:type="spellStart"/>
       <w:r>
         <w:rPr>
           <w:rFonts w:ascii="LiberationMono-Bold" w:hAnsi="LiberationMono-Bold" w:cs="LiberationMono-Bold"/>
@@ -1333,8 +1851,320 @@
           <w:sz w:val="17"/>
           <w:szCs w:val="17"/>
         </w:rPr>
-        <w:t>-reducer ch02-mr-intro/src/main/ruby/max_temperature_reduce.rb</w:t>
-      </w:r>
+        <w:t>max_temperature_reduce.rb</w:t>
+      </w:r>
+      <w:proofErr w:type="spellEnd"/>
+      <w:r>
+        <w:rPr>
+          <w:rFonts w:ascii="LiberationMono-Bold" w:hAnsi="LiberationMono-Bold" w:cs="LiberationMono-Bold"/>
+          <w:b/>
+          <w:bCs/>
+          <w:sz w:val="17"/>
+          <w:szCs w:val="17"/>
+        </w:rPr>
+        <w:t xml:space="preserve"> \</w:t>
+      </w:r>
+    </w:p>
+    <w:p>
+      <w:pPr>
+        <w:autoSpaceDE w:val="0"/>
+        <w:autoSpaceDN w:val="0"/>
+        <w:adjustRightInd w:val="0"/>
+        <w:spacing w:after="0" w:line="240" w:lineRule="auto"/>
+        <w:ind w:left="360" w:firstLine="360"/>
+        <w:jc w:val="both"/>
+        <w:rPr>
+          <w:rFonts w:ascii="LiberationMono-Bold" w:hAnsi="LiberationMono-Bold" w:cs="LiberationMono-Bold"/>
+          <w:b/>
+          <w:bCs/>
+          <w:sz w:val="17"/>
+          <w:szCs w:val="17"/>
+        </w:rPr>
+      </w:pPr>
+      <w:r>
+        <w:rPr>
+          <w:rFonts w:ascii="LiberationMono-Bold" w:hAnsi="LiberationMono-Bold" w:cs="LiberationMono-Bold"/>
+          <w:b/>
+          <w:bCs/>
+          <w:sz w:val="17"/>
+          <w:szCs w:val="17"/>
+        </w:rPr>
+        <w:t>-input input/</w:t>
+      </w:r>
+      <w:proofErr w:type="spellStart"/>
+      <w:r>
+        <w:rPr>
+          <w:rFonts w:ascii="LiberationMono-Bold" w:hAnsi="LiberationMono-Bold" w:cs="LiberationMono-Bold"/>
+          <w:b/>
+          <w:bCs/>
+          <w:sz w:val="17"/>
+          <w:szCs w:val="17"/>
+        </w:rPr>
+        <w:t>ncdc</w:t>
+      </w:r>
+      <w:proofErr w:type="spellEnd"/>
+      <w:r>
+        <w:rPr>
+          <w:rFonts w:ascii="LiberationMono-Bold" w:hAnsi="LiberationMono-Bold" w:cs="LiberationMono-Bold"/>
+          <w:b/>
+          <w:bCs/>
+          <w:sz w:val="17"/>
+          <w:szCs w:val="17"/>
+        </w:rPr>
+        <w:t>/all \</w:t>
+      </w:r>
+    </w:p>
+    <w:p>
+      <w:pPr>
+        <w:autoSpaceDE w:val="0"/>
+        <w:autoSpaceDN w:val="0"/>
+        <w:adjustRightInd w:val="0"/>
+        <w:spacing w:after="0" w:line="240" w:lineRule="auto"/>
+        <w:ind w:left="360" w:firstLine="360"/>
+        <w:jc w:val="both"/>
+        <w:rPr>
+          <w:rFonts w:ascii="LiberationMono-Bold" w:hAnsi="LiberationMono-Bold" w:cs="LiberationMono-Bold"/>
+          <w:b/>
+          <w:bCs/>
+          <w:sz w:val="17"/>
+          <w:szCs w:val="17"/>
+        </w:rPr>
+      </w:pPr>
+      <w:r>
+        <w:rPr>
+          <w:rFonts w:ascii="LiberationMono-Bold" w:hAnsi="LiberationMono-Bold" w:cs="LiberationMono-Bold"/>
+          <w:b/>
+          <w:bCs/>
+          <w:sz w:val="17"/>
+          <w:szCs w:val="17"/>
+        </w:rPr>
+        <w:t xml:space="preserve">-output </w:t>
+      </w:r>
+      <w:proofErr w:type="spellStart"/>
+      <w:r>
+        <w:rPr>
+          <w:rFonts w:ascii="LiberationMono-Bold" w:hAnsi="LiberationMono-Bold" w:cs="LiberationMono-Bold"/>
+          <w:b/>
+          <w:bCs/>
+          <w:sz w:val="17"/>
+          <w:szCs w:val="17"/>
+        </w:rPr>
+        <w:t>output</w:t>
+      </w:r>
+      <w:proofErr w:type="spellEnd"/>
+      <w:r>
+        <w:rPr>
+          <w:rFonts w:ascii="LiberationMono-Bold" w:hAnsi="LiberationMono-Bold" w:cs="LiberationMono-Bold"/>
+          <w:b/>
+          <w:bCs/>
+          <w:sz w:val="17"/>
+          <w:szCs w:val="17"/>
+        </w:rPr>
+        <w:t xml:space="preserve"> \</w:t>
+      </w:r>
+    </w:p>
+    <w:p>
+      <w:pPr>
+        <w:autoSpaceDE w:val="0"/>
+        <w:autoSpaceDN w:val="0"/>
+        <w:adjustRightInd w:val="0"/>
+        <w:spacing w:after="0" w:line="240" w:lineRule="auto"/>
+        <w:ind w:left="360" w:firstLine="360"/>
+        <w:jc w:val="both"/>
+        <w:rPr>
+          <w:rFonts w:ascii="LiberationMono-Bold" w:hAnsi="LiberationMono-Bold" w:cs="LiberationMono-Bold"/>
+          <w:b/>
+          <w:bCs/>
+          <w:sz w:val="17"/>
+          <w:szCs w:val="17"/>
+        </w:rPr>
+      </w:pPr>
+      <w:r>
+        <w:rPr>
+          <w:rFonts w:ascii="LiberationMono-Bold" w:hAnsi="LiberationMono-Bold" w:cs="LiberationMono-Bold"/>
+          <w:b/>
+          <w:bCs/>
+          <w:sz w:val="17"/>
+          <w:szCs w:val="17"/>
+        </w:rPr>
+        <w:t>-mapper ch02-mr-intro/</w:t>
+      </w:r>
+      <w:proofErr w:type="spellStart"/>
+      <w:r>
+        <w:rPr>
+          <w:rFonts w:ascii="LiberationMono-Bold" w:hAnsi="LiberationMono-Bold" w:cs="LiberationMono-Bold"/>
+          <w:b/>
+          <w:bCs/>
+          <w:sz w:val="17"/>
+          <w:szCs w:val="17"/>
+        </w:rPr>
+        <w:t>src</w:t>
+      </w:r>
+      <w:proofErr w:type="spellEnd"/>
+      <w:r>
+        <w:rPr>
+          <w:rFonts w:ascii="LiberationMono-Bold" w:hAnsi="LiberationMono-Bold" w:cs="LiberationMono-Bold"/>
+          <w:b/>
+          <w:bCs/>
+          <w:sz w:val="17"/>
+          <w:szCs w:val="17"/>
+        </w:rPr>
+        <w:t>/main/ruby/</w:t>
+      </w:r>
+      <w:proofErr w:type="spellStart"/>
+      <w:r>
+        <w:rPr>
+          <w:rFonts w:ascii="LiberationMono-Bold" w:hAnsi="LiberationMono-Bold" w:cs="LiberationMono-Bold"/>
+          <w:b/>
+          <w:bCs/>
+          <w:sz w:val="17"/>
+          <w:szCs w:val="17"/>
+        </w:rPr>
+        <w:t>max_temperature_map.rb</w:t>
+      </w:r>
+      <w:proofErr w:type="spellEnd"/>
+      <w:r>
+        <w:rPr>
+          <w:rFonts w:ascii="LiberationMono-Bold" w:hAnsi="LiberationMono-Bold" w:cs="LiberationMono-Bold"/>
+          <w:b/>
+          <w:bCs/>
+          <w:sz w:val="17"/>
+          <w:szCs w:val="17"/>
+        </w:rPr>
+        <w:t xml:space="preserve"> \</w:t>
+      </w:r>
+    </w:p>
+    <w:p>
+      <w:pPr>
+        <w:autoSpaceDE w:val="0"/>
+        <w:autoSpaceDN w:val="0"/>
+        <w:adjustRightInd w:val="0"/>
+        <w:spacing w:after="0" w:line="240" w:lineRule="auto"/>
+        <w:ind w:left="360" w:firstLine="360"/>
+        <w:jc w:val="both"/>
+        <w:rPr>
+          <w:rFonts w:ascii="LiberationMono-Bold" w:hAnsi="LiberationMono-Bold" w:cs="LiberationMono-Bold"/>
+          <w:b/>
+          <w:bCs/>
+          <w:sz w:val="17"/>
+          <w:szCs w:val="17"/>
+        </w:rPr>
+      </w:pPr>
+      <w:r>
+        <w:rPr>
+          <w:rFonts w:ascii="LiberationMono-Bold" w:hAnsi="LiberationMono-Bold" w:cs="LiberationMono-Bold"/>
+          <w:b/>
+          <w:bCs/>
+          <w:sz w:val="17"/>
+          <w:szCs w:val="17"/>
+        </w:rPr>
+        <w:t>-combiner ch02-mr-intro/</w:t>
+      </w:r>
+      <w:proofErr w:type="spellStart"/>
+      <w:r>
+        <w:rPr>
+          <w:rFonts w:ascii="LiberationMono-Bold" w:hAnsi="LiberationMono-Bold" w:cs="LiberationMono-Bold"/>
+          <w:b/>
+          <w:bCs/>
+          <w:sz w:val="17"/>
+          <w:szCs w:val="17"/>
+        </w:rPr>
+        <w:t>src</w:t>
+      </w:r>
+      <w:proofErr w:type="spellEnd"/>
+      <w:r>
+        <w:rPr>
+          <w:rFonts w:ascii="LiberationMono-Bold" w:hAnsi="LiberationMono-Bold" w:cs="LiberationMono-Bold"/>
+          <w:b/>
+          <w:bCs/>
+          <w:sz w:val="17"/>
+          <w:szCs w:val="17"/>
+        </w:rPr>
+        <w:t>/main/ruby/</w:t>
+      </w:r>
+      <w:proofErr w:type="spellStart"/>
+      <w:r>
+        <w:rPr>
+          <w:rFonts w:ascii="LiberationMono-Bold" w:hAnsi="LiberationMono-Bold" w:cs="LiberationMono-Bold"/>
+          <w:b/>
+          <w:bCs/>
+          <w:sz w:val="17"/>
+          <w:szCs w:val="17"/>
+        </w:rPr>
+        <w:t>max_temperature_reduce.rb</w:t>
+      </w:r>
+      <w:proofErr w:type="spellEnd"/>
+      <w:r>
+        <w:rPr>
+          <w:rFonts w:ascii="LiberationMono-Bold" w:hAnsi="LiberationMono-Bold" w:cs="LiberationMono-Bold"/>
+          <w:b/>
+          <w:bCs/>
+          <w:sz w:val="17"/>
+          <w:szCs w:val="17"/>
+        </w:rPr>
+        <w:t xml:space="preserve"> \</w:t>
+      </w:r>
+    </w:p>
+    <w:p>
+      <w:pPr>
+        <w:pStyle w:val="ListParagraph"/>
+        <w:autoSpaceDE w:val="0"/>
+        <w:autoSpaceDN w:val="0"/>
+        <w:adjustRightInd w:val="0"/>
+        <w:spacing w:after="0" w:line="240" w:lineRule="auto"/>
+        <w:jc w:val="both"/>
+        <w:rPr>
+          <w:rFonts w:ascii="LiberationMono-Bold" w:hAnsi="LiberationMono-Bold" w:cs="LiberationMono-Bold"/>
+          <w:b/>
+          <w:bCs/>
+          <w:sz w:val="17"/>
+          <w:szCs w:val="17"/>
+        </w:rPr>
+      </w:pPr>
+      <w:r>
+        <w:rPr>
+          <w:rFonts w:ascii="LiberationMono-Bold" w:hAnsi="LiberationMono-Bold" w:cs="LiberationMono-Bold"/>
+          <w:b/>
+          <w:bCs/>
+          <w:sz w:val="17"/>
+          <w:szCs w:val="17"/>
+        </w:rPr>
+        <w:t>-reducer ch02-mr-intro/</w:t>
+      </w:r>
+      <w:proofErr w:type="spellStart"/>
+      <w:r>
+        <w:rPr>
+          <w:rFonts w:ascii="LiberationMono-Bold" w:hAnsi="LiberationMono-Bold" w:cs="LiberationMono-Bold"/>
+          <w:b/>
+          <w:bCs/>
+          <w:sz w:val="17"/>
+          <w:szCs w:val="17"/>
+        </w:rPr>
+        <w:t>src</w:t>
+      </w:r>
+      <w:proofErr w:type="spellEnd"/>
+      <w:r>
+        <w:rPr>
+          <w:rFonts w:ascii="LiberationMono-Bold" w:hAnsi="LiberationMono-Bold" w:cs="LiberationMono-Bold"/>
+          <w:b/>
+          <w:bCs/>
+          <w:sz w:val="17"/>
+          <w:szCs w:val="17"/>
+        </w:rPr>
+        <w:t>/main/ruby/</w:t>
+      </w:r>
+      <w:proofErr w:type="spellStart"/>
+      <w:r>
+        <w:rPr>
+          <w:rFonts w:ascii="LiberationMono-Bold" w:hAnsi="LiberationMono-Bold" w:cs="LiberationMono-Bold"/>
+          <w:b/>
+          <w:bCs/>
+          <w:sz w:val="17"/>
+          <w:szCs w:val="17"/>
+        </w:rPr>
+        <w:t>max_temperature_reduce.rb</w:t>
+      </w:r>
+      <w:proofErr w:type="spellEnd"/>
     </w:p>
     <w:p>
       <w:pPr>
@@ -1361,8 +2191,9 @@
           <w:szCs w:val="30"/>
         </w:rPr>
         <w:lastRenderedPageBreak/>
-        <w:t>Chapter 3. The Hadoop Distributed</w:t>
-      </w:r>
+        <w:t xml:space="preserve">Chapter 3. The </w:t>
+      </w:r>
+      <w:proofErr w:type="spellStart"/>
       <w:r>
         <w:rPr>
           <w:rFonts w:ascii="LiberationSerif-Bold" w:hAnsi="LiberationSerif-Bold" w:cs="LiberationSerif-Bold"/>
@@ -1372,8 +2203,9 @@
           <w:sz w:val="30"/>
           <w:szCs w:val="30"/>
         </w:rPr>
-        <w:t xml:space="preserve"> </w:t>
-      </w:r>
+        <w:t>Hadoop</w:t>
+      </w:r>
+      <w:proofErr w:type="spellEnd"/>
       <w:r>
         <w:rPr>
           <w:rFonts w:ascii="LiberationSerif-Bold" w:hAnsi="LiberationSerif-Bold" w:cs="LiberationSerif-Bold"/>
@@ -1383,8 +2215,32 @@
           <w:sz w:val="30"/>
           <w:szCs w:val="30"/>
         </w:rPr>
+        <w:t xml:space="preserve"> Distributed</w:t>
+      </w:r>
+      <w:r>
+        <w:rPr>
+          <w:rFonts w:ascii="LiberationSerif-Bold" w:hAnsi="LiberationSerif-Bold" w:cs="LiberationSerif-Bold"/>
+          <w:b/>
+          <w:bCs/>
+          <w:color w:val="8F0012"/>
+          <w:sz w:val="30"/>
+          <w:szCs w:val="30"/>
+        </w:rPr>
+        <w:t xml:space="preserve"> </w:t>
+      </w:r>
+      <w:proofErr w:type="spellStart"/>
+      <w:r>
+        <w:rPr>
+          <w:rFonts w:ascii="LiberationSerif-Bold" w:hAnsi="LiberationSerif-Bold" w:cs="LiberationSerif-Bold"/>
+          <w:b/>
+          <w:bCs/>
+          <w:color w:val="8F0012"/>
+          <w:sz w:val="30"/>
+          <w:szCs w:val="30"/>
+        </w:rPr>
         <w:t>Filesystem</w:t>
       </w:r>
+      <w:proofErr w:type="spellEnd"/>
     </w:p>
     <w:p>
       <w:pPr>
@@ -1404,13 +2260,23 @@
           <w:szCs w:val="28"/>
         </w:rPr>
       </w:pPr>
-      <w:r>
-        <w:rPr>
-          <w:rFonts w:ascii="LiberationSerif" w:eastAsia="LiberationSerif"/>
-          <w:sz w:val="28"/>
-          <w:szCs w:val="28"/>
-        </w:rPr>
-        <w:t xml:space="preserve">HBase </w:t>
+      <w:proofErr w:type="spellStart"/>
+      <w:r>
+        <w:rPr>
+          <w:rFonts w:ascii="LiberationSerif" w:eastAsia="LiberationSerif"/>
+          <w:sz w:val="28"/>
+          <w:szCs w:val="28"/>
+        </w:rPr>
+        <w:t>HBase</w:t>
+      </w:r>
+      <w:proofErr w:type="spellEnd"/>
+      <w:r>
+        <w:rPr>
+          <w:rFonts w:ascii="LiberationSerif" w:eastAsia="LiberationSerif"/>
+          <w:sz w:val="28"/>
+          <w:szCs w:val="28"/>
+        </w:rPr>
+        <w:t xml:space="preserve"> </w:t>
       </w:r>
       <w:r>
         <w:rPr>
@@ -1464,14 +2330,23 @@
           <w:b/>
           <w:bCs/>
         </w:rPr>
-        <w:t>WHY IS A BLOCK IN HDFS SO LARGE</w:t>
-      </w:r>
+        <w:t xml:space="preserve">WHY IS A BLOCK IN HDFS SO </w:t>
+      </w:r>
+      <w:proofErr w:type="gramStart"/>
       <w:r>
         <w:rPr>
           <w:rFonts w:ascii="LiberationSerif-Bold" w:hAnsi="LiberationSerif-Bold" w:cs="LiberationSerif-Bold"/>
           <w:b/>
           <w:bCs/>
         </w:rPr>
+        <w:t>LARGE</w:t>
+      </w:r>
+      <w:r>
+        <w:rPr>
+          <w:rFonts w:ascii="LiberationSerif-Bold" w:hAnsi="LiberationSerif-Bold" w:cs="LiberationSerif-Bold"/>
+          <w:b/>
+          <w:bCs/>
+        </w:rPr>
         <w:t xml:space="preserve"> </w:t>
       </w:r>
       <w:r>
@@ -1482,6 +2357,7 @@
         </w:rPr>
         <w:t>?</w:t>
       </w:r>
+      <w:proofErr w:type="gramEnd"/>
     </w:p>
     <w:p>
       <w:pPr>
@@ -1503,7 +2379,49 @@
         <w:rPr>
           <w:rFonts w:ascii="LiberationSerif" w:eastAsia="LiberationSerif" w:hAnsi="LiberationSerif-Bold" w:cs="LiberationSerif"/>
         </w:rPr>
-        <w:t>HDFS blocks are large compared to disk blocks, and the reason is to minimize the cost of seeks. If the block is large enough, the time it takes to transfer the data from the disk can be significantly longer than the time to seek to the start of the block. Thus, transferring a large file made of multiple blocks operates at the disk transfer rate.A quick calculation shows that if the seek time is around 10 ms and the transfer rate is 100 MB/s, to make the seek time 1% of the transfer time, we need to make the block size around 100 MB. The default is actually 128 MB, although many HDFS installations use larger block sizes. This figure will continue to be revised upward as transfer speeds grow with new generations of disk drives.This argument shouldn</w:t>
+        <w:t xml:space="preserve">HDFS blocks are large compared to disk blocks, and the reason is to minimize the cost of seeks. If the block is large enough, the time it takes to transfer the data from the disk can be significantly longer than the time to seek to the start of the block. Thus, transferring a large file made of multiple blocks operates at the disk transfer </w:t>
+      </w:r>
+      <w:proofErr w:type="spellStart"/>
+      <w:r>
+        <w:rPr>
+          <w:rFonts w:ascii="LiberationSerif" w:eastAsia="LiberationSerif" w:hAnsi="LiberationSerif-Bold" w:cs="LiberationSerif"/>
+        </w:rPr>
+        <w:t>rate.A</w:t>
+      </w:r>
+      <w:proofErr w:type="spellEnd"/>
+      <w:r>
+        <w:rPr>
+          <w:rFonts w:ascii="LiberationSerif" w:eastAsia="LiberationSerif" w:hAnsi="LiberationSerif-Bold" w:cs="LiberationSerif"/>
+        </w:rPr>
+        <w:t xml:space="preserve"> quick calculation shows that if the seek time is around 10 </w:t>
+      </w:r>
+      <w:proofErr w:type="spellStart"/>
+      <w:r>
+        <w:rPr>
+          <w:rFonts w:ascii="LiberationSerif" w:eastAsia="LiberationSerif" w:hAnsi="LiberationSerif-Bold" w:cs="LiberationSerif"/>
+        </w:rPr>
+        <w:t>ms</w:t>
+      </w:r>
+      <w:proofErr w:type="spellEnd"/>
+      <w:r>
+        <w:rPr>
+          <w:rFonts w:ascii="LiberationSerif" w:eastAsia="LiberationSerif" w:hAnsi="LiberationSerif-Bold" w:cs="LiberationSerif"/>
+        </w:rPr>
+        <w:t xml:space="preserve"> and the transfer rate is 100 MB/s, to make the seek time 1% of the transfer time, we need to make the block size around 100 MB. The default is actually 128 MB, although many HDFS installations use larger block sizes. This figure will continue to be revised upward as transfer speeds grow with new generations of disk </w:t>
+      </w:r>
+      <w:proofErr w:type="spellStart"/>
+      <w:r>
+        <w:rPr>
+          <w:rFonts w:ascii="LiberationSerif" w:eastAsia="LiberationSerif" w:hAnsi="LiberationSerif-Bold" w:cs="LiberationSerif"/>
+        </w:rPr>
+        <w:t>drives.This</w:t>
+      </w:r>
+      <w:proofErr w:type="spellEnd"/>
+      <w:r>
+        <w:rPr>
+          <w:rFonts w:ascii="LiberationSerif" w:eastAsia="LiberationSerif" w:hAnsi="LiberationSerif-Bold" w:cs="LiberationSerif"/>
+        </w:rPr>
+        <w:t xml:space="preserve"> argument shouldn</w:t>
       </w:r>
       <w:r>
         <w:rPr>
@@ -1515,7 +2433,43 @@
         <w:rPr>
           <w:rFonts w:ascii="LiberationSerif" w:eastAsia="LiberationSerif" w:hAnsi="LiberationSerif-Bold" w:cs="LiberationSerif"/>
         </w:rPr>
-        <w:t>t be taken too far, however. Map tasks in MapReduce normally operate on one block at a time,so if you have too few tasks (fewer than nodes in the cluster), your jobs will run slower than they could otherwise.</w:t>
+        <w:t xml:space="preserve">t be taken too far, however. Map tasks in </w:t>
+      </w:r>
+      <w:proofErr w:type="spellStart"/>
+      <w:r>
+        <w:rPr>
+          <w:rFonts w:ascii="LiberationSerif" w:eastAsia="LiberationSerif" w:hAnsi="LiberationSerif-Bold" w:cs="LiberationSerif"/>
+        </w:rPr>
+        <w:t>MapReduce</w:t>
+      </w:r>
+      <w:proofErr w:type="spellEnd"/>
+      <w:r>
+        <w:rPr>
+          <w:rFonts w:ascii="LiberationSerif" w:eastAsia="LiberationSerif" w:hAnsi="LiberationSerif-Bold" w:cs="LiberationSerif"/>
+        </w:rPr>
+        <w:t xml:space="preserve"> normally operate on one block at a </w:t>
+      </w:r>
+      <w:proofErr w:type="spellStart"/>
+      <w:r>
+        <w:rPr>
+          <w:rFonts w:ascii="LiberationSerif" w:eastAsia="LiberationSerif" w:hAnsi="LiberationSerif-Bold" w:cs="LiberationSerif"/>
+        </w:rPr>
+        <w:t>time</w:t>
+      </w:r>
+      <w:proofErr w:type="gramStart"/>
+      <w:r>
+        <w:rPr>
+          <w:rFonts w:ascii="LiberationSerif" w:eastAsia="LiberationSerif" w:hAnsi="LiberationSerif-Bold" w:cs="LiberationSerif"/>
+        </w:rPr>
+        <w:t>,so</w:t>
+      </w:r>
+      <w:proofErr w:type="spellEnd"/>
+      <w:proofErr w:type="gramEnd"/>
+      <w:r>
+        <w:rPr>
+          <w:rFonts w:ascii="LiberationSerif" w:eastAsia="LiberationSerif" w:hAnsi="LiberationSerif-Bold" w:cs="LiberationSerif"/>
+        </w:rPr>
+        <w:t xml:space="preserve"> if you have too few tasks (fewer than nodes in the cluster), your jobs will run slower than they could otherwise.</w:t>
       </w:r>
     </w:p>
     <w:p>
@@ -1557,12 +2511,37 @@
           <w:rFonts w:ascii="LiberationSerif" w:eastAsia="LiberationSerif" w:hAnsi="LiberationSerif-Bold" w:cs="LiberationSerif"/>
         </w:rPr>
       </w:pPr>
-      <w:r>
-        <w:rPr>
-          <w:rFonts w:ascii="LiberationSerif" w:eastAsia="LiberationSerif" w:hAnsi="LiberationSerif-Bold" w:cs="LiberationSerif"/>
-          <w:b/>
-        </w:rPr>
-        <w:t>hdfs fsck / -</w:t>
+      <w:proofErr w:type="spellStart"/>
+      <w:r>
+        <w:rPr>
+          <w:rFonts w:ascii="LiberationSerif" w:eastAsia="LiberationSerif" w:hAnsi="LiberationSerif-Bold" w:cs="LiberationSerif"/>
+          <w:b/>
+        </w:rPr>
+        <w:t>hdfs</w:t>
+      </w:r>
+      <w:proofErr w:type="spellEnd"/>
+      <w:r>
+        <w:rPr>
+          <w:rFonts w:ascii="LiberationSerif" w:eastAsia="LiberationSerif" w:hAnsi="LiberationSerif-Bold" w:cs="LiberationSerif"/>
+          <w:b/>
+        </w:rPr>
+        <w:t xml:space="preserve"> </w:t>
+      </w:r>
+      <w:proofErr w:type="spellStart"/>
+      <w:r>
+        <w:rPr>
+          <w:rFonts w:ascii="LiberationSerif" w:eastAsia="LiberationSerif" w:hAnsi="LiberationSerif-Bold" w:cs="LiberationSerif"/>
+          <w:b/>
+        </w:rPr>
+        <w:t>fsck</w:t>
+      </w:r>
+      <w:proofErr w:type="spellEnd"/>
+      <w:r>
+        <w:rPr>
+          <w:rFonts w:ascii="LiberationSerif" w:eastAsia="LiberationSerif" w:hAnsi="LiberationSerif-Bold" w:cs="LiberationSerif"/>
+          <w:b/>
+        </w:rPr>
+        <w:t xml:space="preserve"> / -</w:t>
       </w:r>
       <w:r>
         <w:rPr>
@@ -1631,7 +2610,21 @@
         <w:rPr>
           <w:rFonts w:ascii="LiberationSerif" w:eastAsia="LiberationSerif" w:hAnsi="LiberationSerif-Bold" w:cs="LiberationSerif"/>
         </w:rPr>
-        <w:t>The namenode manages the file</w:t>
+        <w:t xml:space="preserve">The </w:t>
+      </w:r>
+      <w:proofErr w:type="spellStart"/>
+      <w:r>
+        <w:rPr>
+          <w:rFonts w:ascii="LiberationSerif" w:eastAsia="LiberationSerif" w:hAnsi="LiberationSerif-Bold" w:cs="LiberationSerif"/>
+        </w:rPr>
+        <w:t>namenode</w:t>
+      </w:r>
+      <w:proofErr w:type="spellEnd"/>
+      <w:r>
+        <w:rPr>
+          <w:rFonts w:ascii="LiberationSerif" w:eastAsia="LiberationSerif" w:hAnsi="LiberationSerif-Bold" w:cs="LiberationSerif"/>
+        </w:rPr>
+        <w:t xml:space="preserve"> manages the file</w:t>
       </w:r>
       <w:r>
         <w:rPr>
@@ -1679,7 +2672,21 @@
         <w:rPr>
           <w:rFonts w:ascii="LiberationSerif" w:eastAsia="LiberationSerif" w:hAnsi="LiberationSerif-Bold" w:cs="LiberationSerif"/>
         </w:rPr>
-        <w:t>form of two files: the namespace image and the edit log. The namenode also knows the</w:t>
+        <w:t xml:space="preserve">form of two files: the namespace image and the edit log. The </w:t>
+      </w:r>
+      <w:proofErr w:type="spellStart"/>
+      <w:r>
+        <w:rPr>
+          <w:rFonts w:ascii="LiberationSerif" w:eastAsia="LiberationSerif" w:hAnsi="LiberationSerif-Bold" w:cs="LiberationSerif"/>
+        </w:rPr>
+        <w:t>namenode</w:t>
+      </w:r>
+      <w:proofErr w:type="spellEnd"/>
+      <w:r>
+        <w:rPr>
+          <w:rFonts w:ascii="LiberationSerif" w:eastAsia="LiberationSerif" w:hAnsi="LiberationSerif-Bold" w:cs="LiberationSerif"/>
+        </w:rPr>
+        <w:t xml:space="preserve"> also knows the</w:t>
       </w:r>
       <w:r>
         <w:rPr>
@@ -1687,11 +2694,19 @@
         </w:rPr>
         <w:t xml:space="preserve"> </w:t>
       </w:r>
-      <w:r>
-        <w:rPr>
-          <w:rFonts w:ascii="LiberationSerif" w:eastAsia="LiberationSerif" w:hAnsi="LiberationSerif-Bold" w:cs="LiberationSerif"/>
-        </w:rPr>
-        <w:t>datanodes on which all the blocks for a given file are located; however, it does not store</w:t>
+      <w:proofErr w:type="spellStart"/>
+      <w:r>
+        <w:rPr>
+          <w:rFonts w:ascii="LiberationSerif" w:eastAsia="LiberationSerif" w:hAnsi="LiberationSerif-Bold" w:cs="LiberationSerif"/>
+        </w:rPr>
+        <w:t>datanodes</w:t>
+      </w:r>
+      <w:proofErr w:type="spellEnd"/>
+      <w:r>
+        <w:rPr>
+          <w:rFonts w:ascii="LiberationSerif" w:eastAsia="LiberationSerif" w:hAnsi="LiberationSerif-Bold" w:cs="LiberationSerif"/>
+        </w:rPr>
+        <w:t xml:space="preserve"> on which all the blocks for a given file are located; however, it does not store</w:t>
       </w:r>
       <w:r>
         <w:rPr>
@@ -1703,8 +2718,16 @@
         <w:rPr>
           <w:rFonts w:ascii="LiberationSerif" w:eastAsia="LiberationSerif" w:hAnsi="LiberationSerif-Bold" w:cs="LiberationSerif"/>
         </w:rPr>
-        <w:t>block locations persistently, because this information is reconstructed from datanodes</w:t>
-      </w:r>
+        <w:t xml:space="preserve">block locations persistently, because this information is reconstructed from </w:t>
+      </w:r>
+      <w:proofErr w:type="spellStart"/>
+      <w:r>
+        <w:rPr>
+          <w:rFonts w:ascii="LiberationSerif" w:eastAsia="LiberationSerif" w:hAnsi="LiberationSerif-Bold" w:cs="LiberationSerif"/>
+        </w:rPr>
+        <w:t>datanodes</w:t>
+      </w:r>
+      <w:proofErr w:type="spellEnd"/>
       <w:r>
         <w:rPr>
           <w:rFonts w:ascii="LiberationSerif" w:eastAsia="LiberationSerif" w:hAnsi="LiberationSerif-Bold" w:cs="LiberationSerif"/>
@@ -1744,7 +2767,35 @@
         <w:rPr>
           <w:rFonts w:ascii="LiberationSerif" w:eastAsia="LiberationSerif" w:hAnsi="LiberationSerif-Bold" w:cs="LiberationSerif"/>
         </w:rPr>
-        <w:t>t is important to make the namenode resilient to failure, and Hadoop provides</w:t>
+        <w:t xml:space="preserve">t is important to make the </w:t>
+      </w:r>
+      <w:proofErr w:type="spellStart"/>
+      <w:r>
+        <w:rPr>
+          <w:rFonts w:ascii="LiberationSerif" w:eastAsia="LiberationSerif" w:hAnsi="LiberationSerif-Bold" w:cs="LiberationSerif"/>
+        </w:rPr>
+        <w:t>namenode</w:t>
+      </w:r>
+      <w:proofErr w:type="spellEnd"/>
+      <w:r>
+        <w:rPr>
+          <w:rFonts w:ascii="LiberationSerif" w:eastAsia="LiberationSerif" w:hAnsi="LiberationSerif-Bold" w:cs="LiberationSerif"/>
+        </w:rPr>
+        <w:t xml:space="preserve"> resilient to failure, and </w:t>
+      </w:r>
+      <w:proofErr w:type="spellStart"/>
+      <w:r>
+        <w:rPr>
+          <w:rFonts w:ascii="LiberationSerif" w:eastAsia="LiberationSerif" w:hAnsi="LiberationSerif-Bold" w:cs="LiberationSerif"/>
+        </w:rPr>
+        <w:t>Hadoop</w:t>
+      </w:r>
+      <w:proofErr w:type="spellEnd"/>
+      <w:r>
+        <w:rPr>
+          <w:rFonts w:ascii="LiberationSerif" w:eastAsia="LiberationSerif" w:hAnsi="LiberationSerif-Bold" w:cs="LiberationSerif"/>
+        </w:rPr>
+        <w:t xml:space="preserve"> provides</w:t>
       </w:r>
     </w:p>
     <w:p>
@@ -1759,11 +2810,19 @@
           <w:rFonts w:ascii="LiberationSerif" w:eastAsia="LiberationSerif" w:hAnsi="LiberationSerif-Bold" w:cs="LiberationSerif"/>
         </w:rPr>
       </w:pPr>
-      <w:r>
-        <w:rPr>
-          <w:rFonts w:ascii="LiberationSerif" w:eastAsia="LiberationSerif" w:hAnsi="LiberationSerif-Bold" w:cs="LiberationSerif"/>
-        </w:rPr>
-        <w:t>two mechanisms for this.</w:t>
+      <w:proofErr w:type="gramStart"/>
+      <w:r>
+        <w:rPr>
+          <w:rFonts w:ascii="LiberationSerif" w:eastAsia="LiberationSerif" w:hAnsi="LiberationSerif-Bold" w:cs="LiberationSerif"/>
+        </w:rPr>
+        <w:t>two</w:t>
+      </w:r>
+      <w:proofErr w:type="gramEnd"/>
+      <w:r>
+        <w:rPr>
+          <w:rFonts w:ascii="LiberationSerif" w:eastAsia="LiberationSerif" w:hAnsi="LiberationSerif-Bold" w:cs="LiberationSerif"/>
+        </w:rPr>
+        <w:t xml:space="preserve"> mechanisms for this.</w:t>
       </w:r>
       <w:r>
         <w:rPr>
@@ -1792,8 +2851,16 @@
         <w:rPr>
           <w:rFonts w:ascii="LiberationSerif" w:eastAsia="LiberationSerif" w:hAnsi="LiberationSerif-Bold" w:cs="LiberationSerif"/>
         </w:rPr>
-        <w:t>The first way is to back up the files that make up the persistent state of the filesystem</w:t>
-      </w:r>
+        <w:t xml:space="preserve">The first way is to back up the files that make up the persistent state of the </w:t>
+      </w:r>
+      <w:proofErr w:type="spellStart"/>
+      <w:r>
+        <w:rPr>
+          <w:rFonts w:ascii="LiberationSerif" w:eastAsia="LiberationSerif" w:hAnsi="LiberationSerif-Bold" w:cs="LiberationSerif"/>
+        </w:rPr>
+        <w:t>filesystem</w:t>
+      </w:r>
+      <w:proofErr w:type="spellEnd"/>
       <w:r>
         <w:rPr>
           <w:rFonts w:ascii="LiberationSerif" w:eastAsia="LiberationSerif" w:hAnsi="LiberationSerif-Bold" w:cs="LiberationSerif"/>
@@ -1804,7 +2871,35 @@
         <w:rPr>
           <w:rFonts w:ascii="LiberationSerif" w:eastAsia="LiberationSerif" w:hAnsi="LiberationSerif-Bold" w:cs="LiberationSerif"/>
         </w:rPr>
-        <w:t>metadata. Hadoop can be configured so that the namenode writes its persistent state to</w:t>
+        <w:t xml:space="preserve">metadata. </w:t>
+      </w:r>
+      <w:proofErr w:type="spellStart"/>
+      <w:r>
+        <w:rPr>
+          <w:rFonts w:ascii="LiberationSerif" w:eastAsia="LiberationSerif" w:hAnsi="LiberationSerif-Bold" w:cs="LiberationSerif"/>
+        </w:rPr>
+        <w:t>Hadoop</w:t>
+      </w:r>
+      <w:proofErr w:type="spellEnd"/>
+      <w:r>
+        <w:rPr>
+          <w:rFonts w:ascii="LiberationSerif" w:eastAsia="LiberationSerif" w:hAnsi="LiberationSerif-Bold" w:cs="LiberationSerif"/>
+        </w:rPr>
+        <w:t xml:space="preserve"> can be configured so that the </w:t>
+      </w:r>
+      <w:proofErr w:type="spellStart"/>
+      <w:r>
+        <w:rPr>
+          <w:rFonts w:ascii="LiberationSerif" w:eastAsia="LiberationSerif" w:hAnsi="LiberationSerif-Bold" w:cs="LiberationSerif"/>
+        </w:rPr>
+        <w:t>namenode</w:t>
+      </w:r>
+      <w:proofErr w:type="spellEnd"/>
+      <w:r>
+        <w:rPr>
+          <w:rFonts w:ascii="LiberationSerif" w:eastAsia="LiberationSerif" w:hAnsi="LiberationSerif-Bold" w:cs="LiberationSerif"/>
+        </w:rPr>
+        <w:t xml:space="preserve"> writes its persistent state to</w:t>
       </w:r>
       <w:r>
         <w:rPr>
@@ -1816,7 +2911,21 @@
         <w:rPr>
           <w:rFonts w:ascii="LiberationSerif" w:eastAsia="LiberationSerif" w:hAnsi="LiberationSerif-Bold" w:cs="LiberationSerif"/>
         </w:rPr>
-        <w:t>multiple filesystems. These writes are synchronous and atomic. The usual configuration</w:t>
+        <w:t xml:space="preserve">multiple </w:t>
+      </w:r>
+      <w:proofErr w:type="spellStart"/>
+      <w:r>
+        <w:rPr>
+          <w:rFonts w:ascii="LiberationSerif" w:eastAsia="LiberationSerif" w:hAnsi="LiberationSerif-Bold" w:cs="LiberationSerif"/>
+        </w:rPr>
+        <w:t>filesystems</w:t>
+      </w:r>
+      <w:proofErr w:type="spellEnd"/>
+      <w:r>
+        <w:rPr>
+          <w:rFonts w:ascii="LiberationSerif" w:eastAsia="LiberationSerif" w:hAnsi="LiberationSerif-Bold" w:cs="LiberationSerif"/>
+        </w:rPr>
+        <w:t>. These writes are synchronous and atomic. The usual configuration</w:t>
       </w:r>
       <w:r>
         <w:rPr>
@@ -1851,14 +2960,105 @@
         <w:rPr>
           <w:rFonts w:ascii="LiberationSerif" w:eastAsia="LiberationSerif" w:hAnsi="LiberationSerif-Bold" w:cs="LiberationSerif"/>
         </w:rPr>
-        <w:t xml:space="preserve"> It is also possible to run a secondary namenode, which despite its name does not act as a namenode. Its main role is to periodically merge the namespace image with the edit log to prevent the edit log from becoming too large. The secondary namenode usually runs on a separate physical machine because it requires plenty of CPU and as much memory as the namenode to perform the merge. It keeps a copy of the merged namespace image, which can be used in the event of the namenode failing. However, the state of the secondary namenode lags that of the primary, so in the event of total failure of the primary, data loss is almost certain. The </w:t>
+        <w:t xml:space="preserve"> It is also possible to run a secondary </w:t>
+      </w:r>
+      <w:proofErr w:type="spellStart"/>
+      <w:r>
+        <w:rPr>
+          <w:rFonts w:ascii="LiberationSerif" w:eastAsia="LiberationSerif" w:hAnsi="LiberationSerif-Bold" w:cs="LiberationSerif"/>
+        </w:rPr>
+        <w:t>namenode</w:t>
+      </w:r>
+      <w:proofErr w:type="spellEnd"/>
+      <w:r>
+        <w:rPr>
+          <w:rFonts w:ascii="LiberationSerif" w:eastAsia="LiberationSerif" w:hAnsi="LiberationSerif-Bold" w:cs="LiberationSerif"/>
+        </w:rPr>
+        <w:t xml:space="preserve">, which despite its name does not act as a </w:t>
+      </w:r>
+      <w:proofErr w:type="spellStart"/>
+      <w:r>
+        <w:rPr>
+          <w:rFonts w:ascii="LiberationSerif" w:eastAsia="LiberationSerif" w:hAnsi="LiberationSerif-Bold" w:cs="LiberationSerif"/>
+        </w:rPr>
+        <w:t>namenode</w:t>
+      </w:r>
+      <w:proofErr w:type="spellEnd"/>
+      <w:r>
+        <w:rPr>
+          <w:rFonts w:ascii="LiberationSerif" w:eastAsia="LiberationSerif" w:hAnsi="LiberationSerif-Bold" w:cs="LiberationSerif"/>
+        </w:rPr>
+        <w:t xml:space="preserve">. Its main role is to periodically merge the namespace image with the edit log to prevent the edit log from becoming too large. The secondary </w:t>
+      </w:r>
+      <w:proofErr w:type="spellStart"/>
+      <w:r>
+        <w:rPr>
+          <w:rFonts w:ascii="LiberationSerif" w:eastAsia="LiberationSerif" w:hAnsi="LiberationSerif-Bold" w:cs="LiberationSerif"/>
+        </w:rPr>
+        <w:t>namenode</w:t>
+      </w:r>
+      <w:proofErr w:type="spellEnd"/>
+      <w:r>
+        <w:rPr>
+          <w:rFonts w:ascii="LiberationSerif" w:eastAsia="LiberationSerif" w:hAnsi="LiberationSerif-Bold" w:cs="LiberationSerif"/>
+        </w:rPr>
+        <w:t xml:space="preserve"> usually runs on a separate physical machine because it requires plenty of CPU and as much memory as the </w:t>
+      </w:r>
+      <w:proofErr w:type="spellStart"/>
+      <w:r>
+        <w:rPr>
+          <w:rFonts w:ascii="LiberationSerif" w:eastAsia="LiberationSerif" w:hAnsi="LiberationSerif-Bold" w:cs="LiberationSerif"/>
+        </w:rPr>
+        <w:t>namenode</w:t>
+      </w:r>
+      <w:proofErr w:type="spellEnd"/>
+      <w:r>
+        <w:rPr>
+          <w:rFonts w:ascii="LiberationSerif" w:eastAsia="LiberationSerif" w:hAnsi="LiberationSerif-Bold" w:cs="LiberationSerif"/>
+        </w:rPr>
+        <w:t xml:space="preserve"> to perform the merge. It keeps a copy of the merged namespace image, which can be used in the event of the </w:t>
+      </w:r>
+      <w:proofErr w:type="spellStart"/>
+      <w:r>
+        <w:rPr>
+          <w:rFonts w:ascii="LiberationSerif" w:eastAsia="LiberationSerif" w:hAnsi="LiberationSerif-Bold" w:cs="LiberationSerif"/>
+        </w:rPr>
+        <w:t>namenode</w:t>
+      </w:r>
+      <w:proofErr w:type="spellEnd"/>
+      <w:r>
+        <w:rPr>
+          <w:rFonts w:ascii="LiberationSerif" w:eastAsia="LiberationSerif" w:hAnsi="LiberationSerif-Bold" w:cs="LiberationSerif"/>
+        </w:rPr>
+        <w:t xml:space="preserve"> failing. However, the state of the secondary </w:t>
+      </w:r>
+      <w:proofErr w:type="spellStart"/>
+      <w:r>
+        <w:rPr>
+          <w:rFonts w:ascii="LiberationSerif" w:eastAsia="LiberationSerif" w:hAnsi="LiberationSerif-Bold" w:cs="LiberationSerif"/>
+        </w:rPr>
+        <w:t>namenode</w:t>
+      </w:r>
+      <w:proofErr w:type="spellEnd"/>
+      <w:r>
+        <w:rPr>
+          <w:rFonts w:ascii="LiberationSerif" w:eastAsia="LiberationSerif" w:hAnsi="LiberationSerif-Bold" w:cs="LiberationSerif"/>
+        </w:rPr>
+        <w:t xml:space="preserve"> lags that of the primary, so in the event of total failure of the primary, data loss is almost certain. The </w:t>
       </w:r>
       <w:r>
         <w:rPr>
           <w:rFonts w:ascii="LiberationSerif" w:eastAsia="LiberationSerif" w:hAnsi="LiberationSerif-Bold" w:cs="LiberationSerif"/>
         </w:rPr>
         <w:lastRenderedPageBreak/>
-        <w:t>usual course of action in this case is to copy the namenode</w:t>
+        <w:t xml:space="preserve">usual course of action in this case is to copy the </w:t>
+      </w:r>
+      <w:proofErr w:type="spellStart"/>
+      <w:r>
+        <w:rPr>
+          <w:rFonts w:ascii="LiberationSerif" w:eastAsia="LiberationSerif" w:hAnsi="LiberationSerif-Bold" w:cs="LiberationSerif"/>
+        </w:rPr>
+        <w:t>namenode</w:t>
       </w:r>
       <w:r>
         <w:rPr>
@@ -1870,7 +3070,14 @@
         <w:rPr>
           <w:rFonts w:ascii="LiberationSerif" w:eastAsia="LiberationSerif" w:hAnsi="LiberationSerif-Bold" w:cs="LiberationSerif"/>
         </w:rPr>
-        <w:t>s metadata files that are on NFS to the secondary and run it as the new primary</w:t>
+        <w:t>s</w:t>
+      </w:r>
+      <w:proofErr w:type="spellEnd"/>
+      <w:r>
+        <w:rPr>
+          <w:rFonts w:ascii="LiberationSerif" w:eastAsia="LiberationSerif" w:hAnsi="LiberationSerif-Bold" w:cs="LiberationSerif"/>
+        </w:rPr>
+        <w:t xml:space="preserve"> metadata files that are on NFS to the secondary and run it as the new primary</w:t>
       </w:r>
       <w:r>
         <w:rPr>
@@ -1895,11 +3102,75 @@
           <w:rFonts w:ascii="LiberationSerif" w:eastAsia="LiberationSerif" w:hAnsi="LiberationSerif-Bold" w:cs="LiberationSerif"/>
         </w:rPr>
       </w:pPr>
-      <w:r>
-        <w:rPr>
-          <w:rFonts w:ascii="LiberationSerif" w:eastAsia="LiberationSerif" w:hAnsi="LiberationSerif-Bold" w:cs="LiberationSerif"/>
-        </w:rPr>
-        <w:t>Hadoop 2 remedied this situation by adding support for HDFS high availability (HA). In this implementation, there are a pair of namenodes in an active-standby configuration. Inthe event of the failure of the active namenode, the standby takes over its duties tocontinue servicing client requests without a significant interruption. A few architectural changes are needed to allow this to happen:</w:t>
+      <w:proofErr w:type="spellStart"/>
+      <w:r>
+        <w:rPr>
+          <w:rFonts w:ascii="LiberationSerif" w:eastAsia="LiberationSerif" w:hAnsi="LiberationSerif-Bold" w:cs="LiberationSerif"/>
+        </w:rPr>
+        <w:t>Hadoop</w:t>
+      </w:r>
+      <w:proofErr w:type="spellEnd"/>
+      <w:r>
+        <w:rPr>
+          <w:rFonts w:ascii="LiberationSerif" w:eastAsia="LiberationSerif" w:hAnsi="LiberationSerif-Bold" w:cs="LiberationSerif"/>
+        </w:rPr>
+        <w:t xml:space="preserve"> 2 remedied this situation by adding support for HDFS high availability (HA). In this implementation, there are a pair of </w:t>
+      </w:r>
+      <w:proofErr w:type="spellStart"/>
+      <w:r>
+        <w:rPr>
+          <w:rFonts w:ascii="LiberationSerif" w:eastAsia="LiberationSerif" w:hAnsi="LiberationSerif-Bold" w:cs="LiberationSerif"/>
+        </w:rPr>
+        <w:t>namenodes</w:t>
+      </w:r>
+      <w:proofErr w:type="spellEnd"/>
+      <w:r>
+        <w:rPr>
+          <w:rFonts w:ascii="LiberationSerif" w:eastAsia="LiberationSerif" w:hAnsi="LiberationSerif-Bold" w:cs="LiberationSerif"/>
+        </w:rPr>
+        <w:t xml:space="preserve"> in an active-standby configuration. </w:t>
+      </w:r>
+      <w:proofErr w:type="spellStart"/>
+      <w:r>
+        <w:rPr>
+          <w:rFonts w:ascii="LiberationSerif" w:eastAsia="LiberationSerif" w:hAnsi="LiberationSerif-Bold" w:cs="LiberationSerif"/>
+        </w:rPr>
+        <w:t>Inthe</w:t>
+      </w:r>
+      <w:proofErr w:type="spellEnd"/>
+      <w:r>
+        <w:rPr>
+          <w:rFonts w:ascii="LiberationSerif" w:eastAsia="LiberationSerif" w:hAnsi="LiberationSerif-Bold" w:cs="LiberationSerif"/>
+        </w:rPr>
+        <w:t xml:space="preserve"> event of the failure of the active </w:t>
+      </w:r>
+      <w:proofErr w:type="spellStart"/>
+      <w:r>
+        <w:rPr>
+          <w:rFonts w:ascii="LiberationSerif" w:eastAsia="LiberationSerif" w:hAnsi="LiberationSerif-Bold" w:cs="LiberationSerif"/>
+        </w:rPr>
+        <w:t>namenode</w:t>
+      </w:r>
+      <w:proofErr w:type="spellEnd"/>
+      <w:r>
+        <w:rPr>
+          <w:rFonts w:ascii="LiberationSerif" w:eastAsia="LiberationSerif" w:hAnsi="LiberationSerif-Bold" w:cs="LiberationSerif"/>
+        </w:rPr>
+        <w:t xml:space="preserve">, the standby takes over its duties </w:t>
+      </w:r>
+      <w:proofErr w:type="spellStart"/>
+      <w:r>
+        <w:rPr>
+          <w:rFonts w:ascii="LiberationSerif" w:eastAsia="LiberationSerif" w:hAnsi="LiberationSerif-Bold" w:cs="LiberationSerif"/>
+        </w:rPr>
+        <w:t>tocontinue</w:t>
+      </w:r>
+      <w:proofErr w:type="spellEnd"/>
+      <w:r>
+        <w:rPr>
+          <w:rFonts w:ascii="LiberationSerif" w:eastAsia="LiberationSerif" w:hAnsi="LiberationSerif-Bold" w:cs="LiberationSerif"/>
+        </w:rPr>
+        <w:t xml:space="preserve"> servicing client requests without a significant interruption. A few architectural changes are needed to allow this to happen:</w:t>
       </w:r>
     </w:p>
     <w:p>
@@ -1922,7 +3193,77 @@
         <w:rPr>
           <w:rFonts w:ascii="LiberationSerif" w:eastAsia="LiberationSerif" w:hAnsi="LiberationSerif-Bold" w:cs="LiberationSerif"/>
         </w:rPr>
-        <w:t>The namenodes must use highly available shared storage to share the edit log. When a standby namenode comes up, it reads up to the end of the shared edit log to synchronize its state with the active namenode, and then continues to read new entriesas they are written by the active namenode.</w:t>
+        <w:t xml:space="preserve">The </w:t>
+      </w:r>
+      <w:proofErr w:type="spellStart"/>
+      <w:r>
+        <w:rPr>
+          <w:rFonts w:ascii="LiberationSerif" w:eastAsia="LiberationSerif" w:hAnsi="LiberationSerif-Bold" w:cs="LiberationSerif"/>
+        </w:rPr>
+        <w:t>namenodes</w:t>
+      </w:r>
+      <w:proofErr w:type="spellEnd"/>
+      <w:r>
+        <w:rPr>
+          <w:rFonts w:ascii="LiberationSerif" w:eastAsia="LiberationSerif" w:hAnsi="LiberationSerif-Bold" w:cs="LiberationSerif"/>
+        </w:rPr>
+        <w:t xml:space="preserve"> must use highly available shared storage to share the edit log. When a standby </w:t>
+      </w:r>
+      <w:proofErr w:type="spellStart"/>
+      <w:r>
+        <w:rPr>
+          <w:rFonts w:ascii="LiberationSerif" w:eastAsia="LiberationSerif" w:hAnsi="LiberationSerif-Bold" w:cs="LiberationSerif"/>
+        </w:rPr>
+        <w:t>namenode</w:t>
+      </w:r>
+      <w:proofErr w:type="spellEnd"/>
+      <w:r>
+        <w:rPr>
+          <w:rFonts w:ascii="LiberationSerif" w:eastAsia="LiberationSerif" w:hAnsi="LiberationSerif-Bold" w:cs="LiberationSerif"/>
+        </w:rPr>
+        <w:t xml:space="preserve"> comes up, it reads up to the end of the shared edit log to synchronize its state with the active </w:t>
+      </w:r>
+      <w:proofErr w:type="spellStart"/>
+      <w:r>
+        <w:rPr>
+          <w:rFonts w:ascii="LiberationSerif" w:eastAsia="LiberationSerif" w:hAnsi="LiberationSerif-Bold" w:cs="LiberationSerif"/>
+        </w:rPr>
+        <w:t>namenode</w:t>
+      </w:r>
+      <w:proofErr w:type="spellEnd"/>
+      <w:r>
+        <w:rPr>
+          <w:rFonts w:ascii="LiberationSerif" w:eastAsia="LiberationSerif" w:hAnsi="LiberationSerif-Bold" w:cs="LiberationSerif"/>
+        </w:rPr>
+        <w:t xml:space="preserve">, and then continues to read new </w:t>
+      </w:r>
+      <w:proofErr w:type="spellStart"/>
+      <w:r>
+        <w:rPr>
+          <w:rFonts w:ascii="LiberationSerif" w:eastAsia="LiberationSerif" w:hAnsi="LiberationSerif-Bold" w:cs="LiberationSerif"/>
+        </w:rPr>
+        <w:t>entriesas</w:t>
+      </w:r>
+      <w:proofErr w:type="spellEnd"/>
+      <w:r>
+        <w:rPr>
+          <w:rFonts w:ascii="LiberationSerif" w:eastAsia="LiberationSerif" w:hAnsi="LiberationSerif-Bold" w:cs="LiberationSerif"/>
+        </w:rPr>
+        <w:t xml:space="preserve"> they are written by the active </w:t>
+      </w:r>
+      <w:proofErr w:type="spellStart"/>
+      <w:r>
+        <w:rPr>
+          <w:rFonts w:ascii="LiberationSerif" w:eastAsia="LiberationSerif" w:hAnsi="LiberationSerif-Bold" w:cs="LiberationSerif"/>
+        </w:rPr>
+        <w:t>namenode</w:t>
+      </w:r>
+      <w:proofErr w:type="spellEnd"/>
+      <w:r>
+        <w:rPr>
+          <w:rFonts w:ascii="LiberationSerif" w:eastAsia="LiberationSerif" w:hAnsi="LiberationSerif-Bold" w:cs="LiberationSerif"/>
+        </w:rPr>
+        <w:t>.</w:t>
       </w:r>
     </w:p>
     <w:p>
@@ -1941,11 +3282,40 @@
           <w:rFonts w:ascii="LiberationSerif" w:eastAsia="LiberationSerif" w:hAnsi="LiberationSerif-Bold" w:cs="LiberationSerif"/>
         </w:rPr>
       </w:pPr>
-      <w:r>
-        <w:rPr>
-          <w:rFonts w:ascii="LiberationSerif" w:eastAsia="LiberationSerif" w:hAnsi="LiberationSerif-Bold" w:cs="LiberationSerif"/>
-        </w:rPr>
-        <w:t>Datanodes must send block reports to both namenodes because the block mappings are stored in a namenode</w:t>
+      <w:proofErr w:type="spellStart"/>
+      <w:r>
+        <w:rPr>
+          <w:rFonts w:ascii="LiberationSerif" w:eastAsia="LiberationSerif" w:hAnsi="LiberationSerif-Bold" w:cs="LiberationSerif"/>
+        </w:rPr>
+        <w:t>Datanodes</w:t>
+      </w:r>
+      <w:proofErr w:type="spellEnd"/>
+      <w:r>
+        <w:rPr>
+          <w:rFonts w:ascii="LiberationSerif" w:eastAsia="LiberationSerif" w:hAnsi="LiberationSerif-Bold" w:cs="LiberationSerif"/>
+        </w:rPr>
+        <w:t xml:space="preserve"> must send block reports to both </w:t>
+      </w:r>
+      <w:proofErr w:type="spellStart"/>
+      <w:r>
+        <w:rPr>
+          <w:rFonts w:ascii="LiberationSerif" w:eastAsia="LiberationSerif" w:hAnsi="LiberationSerif-Bold" w:cs="LiberationSerif"/>
+        </w:rPr>
+        <w:t>namenodes</w:t>
+      </w:r>
+      <w:proofErr w:type="spellEnd"/>
+      <w:r>
+        <w:rPr>
+          <w:rFonts w:ascii="LiberationSerif" w:eastAsia="LiberationSerif" w:hAnsi="LiberationSerif-Bold" w:cs="LiberationSerif"/>
+        </w:rPr>
+        <w:t xml:space="preserve"> because the block mappings are stored in a </w:t>
+      </w:r>
+      <w:proofErr w:type="spellStart"/>
+      <w:r>
+        <w:rPr>
+          <w:rFonts w:ascii="LiberationSerif" w:eastAsia="LiberationSerif" w:hAnsi="LiberationSerif-Bold" w:cs="LiberationSerif"/>
+        </w:rPr>
+        <w:t>namenode</w:t>
       </w:r>
       <w:r>
         <w:rPr>
@@ -1957,7 +3327,14 @@
         <w:rPr>
           <w:rFonts w:ascii="LiberationSerif" w:eastAsia="LiberationSerif" w:hAnsi="LiberationSerif-Bold" w:cs="LiberationSerif"/>
         </w:rPr>
-        <w:t>s memory, and not on disk.</w:t>
+        <w:t>s</w:t>
+      </w:r>
+      <w:proofErr w:type="spellEnd"/>
+      <w:r>
+        <w:rPr>
+          <w:rFonts w:ascii="LiberationSerif" w:eastAsia="LiberationSerif" w:hAnsi="LiberationSerif-Bold" w:cs="LiberationSerif"/>
+        </w:rPr>
+        <w:t xml:space="preserve"> memory, and not on disk.</w:t>
       </w:r>
     </w:p>
     <w:p>
@@ -1980,7 +3357,21 @@
         <w:rPr>
           <w:rFonts w:ascii="LiberationSerif" w:eastAsia="LiberationSerif" w:hAnsi="LiberationSerif-Bold" w:cs="LiberationSerif"/>
         </w:rPr>
-        <w:t>Clients must be configured to handle namenode failover, using a mechanism that is transparent to users.</w:t>
+        <w:t xml:space="preserve">Clients must be configured to handle </w:t>
+      </w:r>
+      <w:proofErr w:type="spellStart"/>
+      <w:r>
+        <w:rPr>
+          <w:rFonts w:ascii="LiberationSerif" w:eastAsia="LiberationSerif" w:hAnsi="LiberationSerif-Bold" w:cs="LiberationSerif"/>
+        </w:rPr>
+        <w:t>namenode</w:t>
+      </w:r>
+      <w:proofErr w:type="spellEnd"/>
+      <w:r>
+        <w:rPr>
+          <w:rFonts w:ascii="LiberationSerif" w:eastAsia="LiberationSerif" w:hAnsi="LiberationSerif-Bold" w:cs="LiberationSerif"/>
+        </w:rPr>
+        <w:t xml:space="preserve"> failover, using a mechanism that is transparent to users.</w:t>
       </w:r>
     </w:p>
     <w:p>
@@ -2003,7 +3394,14 @@
         <w:rPr>
           <w:rFonts w:ascii="LiberationSerif" w:eastAsia="LiberationSerif" w:hAnsi="LiberationSerif-Bold" w:cs="LiberationSerif"/>
         </w:rPr>
-        <w:t>The secondary namenode</w:t>
+        <w:t xml:space="preserve">The secondary </w:t>
+      </w:r>
+      <w:proofErr w:type="spellStart"/>
+      <w:r>
+        <w:rPr>
+          <w:rFonts w:ascii="LiberationSerif" w:eastAsia="LiberationSerif" w:hAnsi="LiberationSerif-Bold" w:cs="LiberationSerif"/>
+        </w:rPr>
+        <w:t>namenode</w:t>
       </w:r>
       <w:r>
         <w:rPr>
@@ -2015,7 +3413,21 @@
         <w:rPr>
           <w:rFonts w:ascii="LiberationSerif" w:eastAsia="LiberationSerif" w:hAnsi="LiberationSerif-Bold" w:cs="LiberationSerif"/>
         </w:rPr>
-        <w:t>s role is subsumed by the standby, which takes periodic checkpoints of the active namenode</w:t>
+        <w:t>s</w:t>
+      </w:r>
+      <w:proofErr w:type="spellEnd"/>
+      <w:r>
+        <w:rPr>
+          <w:rFonts w:ascii="LiberationSerif" w:eastAsia="LiberationSerif" w:hAnsi="LiberationSerif-Bold" w:cs="LiberationSerif"/>
+        </w:rPr>
+        <w:t xml:space="preserve"> role is subsumed by the standby, which takes periodic checkpoints of the active </w:t>
+      </w:r>
+      <w:proofErr w:type="spellStart"/>
+      <w:r>
+        <w:rPr>
+          <w:rFonts w:ascii="LiberationSerif" w:eastAsia="LiberationSerif" w:hAnsi="LiberationSerif-Bold" w:cs="LiberationSerif"/>
+        </w:rPr>
+        <w:t>namenode</w:t>
       </w:r>
       <w:r>
         <w:rPr>
@@ -2027,7 +3439,14 @@
         <w:rPr>
           <w:rFonts w:ascii="LiberationSerif" w:eastAsia="LiberationSerif" w:hAnsi="LiberationSerif-Bold" w:cs="LiberationSerif"/>
         </w:rPr>
-        <w:t>s namespace.</w:t>
+        <w:t>s</w:t>
+      </w:r>
+      <w:proofErr w:type="spellEnd"/>
+      <w:r>
+        <w:rPr>
+          <w:rFonts w:ascii="LiberationSerif" w:eastAsia="LiberationSerif" w:hAnsi="LiberationSerif-Bold" w:cs="LiberationSerif"/>
+        </w:rPr>
+        <w:t xml:space="preserve"> namespace.</w:t>
       </w:r>
     </w:p>
     <w:p>
@@ -2114,11 +3533,19 @@
         </w:rPr>
         <w:t xml:space="preserve"> </w:t>
       </w:r>
-      <w:r>
-        <w:rPr>
-          <w:rFonts w:ascii="LiberationSerif" w:eastAsia="LiberationSerif" w:hAnsi="LiberationSerif-Bold" w:cs="LiberationSerif"/>
-        </w:rPr>
-        <w:t>ZooKeeper works, although it is important to realize that the QJM implementation does</w:t>
+      <w:proofErr w:type="spellStart"/>
+      <w:r>
+        <w:rPr>
+          <w:rFonts w:ascii="LiberationSerif" w:eastAsia="LiberationSerif" w:hAnsi="LiberationSerif-Bold" w:cs="LiberationSerif"/>
+        </w:rPr>
+        <w:t>ZooKeeper</w:t>
+      </w:r>
+      <w:proofErr w:type="spellEnd"/>
+      <w:r>
+        <w:rPr>
+          <w:rFonts w:ascii="LiberationSerif" w:eastAsia="LiberationSerif" w:hAnsi="LiberationSerif-Bold" w:cs="LiberationSerif"/>
+        </w:rPr>
+        <w:t xml:space="preserve"> works, although it is important to realize that the QJM implementation does</w:t>
       </w:r>
       <w:r>
         <w:rPr>
@@ -2130,8 +3557,16 @@
         <w:rPr>
           <w:rFonts w:ascii="LiberationSerif" w:eastAsia="LiberationSerif" w:hAnsi="LiberationSerif-Bold" w:cs="LiberationSerif"/>
         </w:rPr>
-        <w:t>not use ZooKeeper</w:t>
-      </w:r>
+        <w:t xml:space="preserve">not use </w:t>
+      </w:r>
+      <w:proofErr w:type="spellStart"/>
+      <w:r>
+        <w:rPr>
+          <w:rFonts w:ascii="LiberationSerif" w:eastAsia="LiberationSerif" w:hAnsi="LiberationSerif-Bold" w:cs="LiberationSerif"/>
+        </w:rPr>
+        <w:t>ZooKeeper</w:t>
+      </w:r>
+      <w:proofErr w:type="spellEnd"/>
       <w:r>
         <w:rPr>
           <w:rFonts w:ascii="LiberationSerif" w:eastAsia="LiberationSerif" w:hAnsi="LiberationSerif-Bold" w:cs="LiberationSerif"/>
@@ -2150,11 +3585,19 @@
           <w:rFonts w:ascii="LiberationSerif" w:eastAsia="LiberationSerif" w:hAnsi="LiberationSerif-Bold" w:cs="LiberationSerif"/>
         </w:rPr>
       </w:pPr>
-      <w:r>
-        <w:rPr>
-          <w:rFonts w:ascii="LiberationSerif" w:eastAsia="LiberationSerif" w:hAnsi="LiberationSerif-Bold" w:cs="LiberationSerif"/>
-        </w:rPr>
-        <w:t>Hadoop File System</w:t>
+      <w:proofErr w:type="spellStart"/>
+      <w:r>
+        <w:rPr>
+          <w:rFonts w:ascii="LiberationSerif" w:eastAsia="LiberationSerif" w:hAnsi="LiberationSerif-Bold" w:cs="LiberationSerif"/>
+        </w:rPr>
+        <w:t>Hadoop</w:t>
+      </w:r>
+      <w:proofErr w:type="spellEnd"/>
+      <w:r>
+        <w:rPr>
+          <w:rFonts w:ascii="LiberationSerif" w:eastAsia="LiberationSerif" w:hAnsi="LiberationSerif-Bold" w:cs="LiberationSerif"/>
+        </w:rPr>
+        <w:t xml:space="preserve"> File System</w:t>
       </w:r>
     </w:p>
     <w:p>
@@ -2195,7 +3638,28 @@
         <w:rPr>
           <w:rFonts w:ascii="LiberationSerif" w:eastAsia="LiberationSerif" w:hAnsi="LiberationSerif-Bold" w:cs="LiberationSerif"/>
         </w:rPr>
-        <w:t>Different kind of hadoop file systems are</w:t>
+        <w:t xml:space="preserve">Different kind of </w:t>
+      </w:r>
+      <w:proofErr w:type="spellStart"/>
+      <w:r>
+        <w:rPr>
+          <w:rFonts w:ascii="LiberationSerif" w:eastAsia="LiberationSerif" w:hAnsi="LiberationSerif-Bold" w:cs="LiberationSerif"/>
+        </w:rPr>
+        <w:t>hadoop</w:t>
+      </w:r>
+      <w:proofErr w:type="spellEnd"/>
+      <w:r>
+        <w:rPr>
+          <w:rFonts w:ascii="LiberationSerif" w:eastAsia="LiberationSerif" w:hAnsi="LiberationSerif-Bold" w:cs="LiberationSerif"/>
+        </w:rPr>
+        <w:t xml:space="preserve"> file systems </w:t>
+      </w:r>
+      <w:proofErr w:type="gramStart"/>
+      <w:r>
+        <w:rPr>
+          <w:rFonts w:ascii="LiberationSerif" w:eastAsia="LiberationSerif" w:hAnsi="LiberationSerif-Bold" w:cs="LiberationSerif"/>
+        </w:rPr>
+        <w:t>are</w:t>
       </w:r>
       <w:r>
         <w:rPr>
@@ -2207,7 +3671,14 @@
         <w:rPr>
           <w:rFonts w:ascii="LiberationSerif" w:eastAsia="LiberationSerif" w:hAnsi="LiberationSerif-Bold" w:cs="LiberationSerif"/>
         </w:rPr>
-        <w:t>: Locale,</w:t>
+        <w:t>:</w:t>
+      </w:r>
+      <w:proofErr w:type="gramEnd"/>
+      <w:r>
+        <w:rPr>
+          <w:rFonts w:ascii="LiberationSerif" w:eastAsia="LiberationSerif" w:hAnsi="LiberationSerif-Bold" w:cs="LiberationSerif"/>
+        </w:rPr>
+        <w:t xml:space="preserve"> Locale,</w:t>
       </w:r>
       <w:r>
         <w:rPr>
@@ -2227,11 +3698,19 @@
         </w:rPr>
         <w:t xml:space="preserve"> </w:t>
       </w:r>
-      <w:r>
-        <w:rPr>
-          <w:rFonts w:ascii="LiberationSerif" w:eastAsia="LiberationSerif" w:hAnsi="LiberationSerif-Bold" w:cs="LiberationSerif"/>
-        </w:rPr>
-        <w:t>webHdfs,</w:t>
+      <w:proofErr w:type="spellStart"/>
+      <w:r>
+        <w:rPr>
+          <w:rFonts w:ascii="LiberationSerif" w:eastAsia="LiberationSerif" w:hAnsi="LiberationSerif-Bold" w:cs="LiberationSerif"/>
+        </w:rPr>
+        <w:t>webHdfs</w:t>
+      </w:r>
+      <w:proofErr w:type="spellEnd"/>
+      <w:r>
+        <w:rPr>
+          <w:rFonts w:ascii="LiberationSerif" w:eastAsia="LiberationSerif" w:hAnsi="LiberationSerif-Bold" w:cs="LiberationSerif"/>
+        </w:rPr>
+        <w:t>,</w:t>
       </w:r>
       <w:r>
         <w:rPr>
@@ -2239,11 +3718,19 @@
         </w:rPr>
         <w:t xml:space="preserve"> </w:t>
       </w:r>
-      <w:r>
-        <w:rPr>
-          <w:rFonts w:ascii="LiberationSerif" w:eastAsia="LiberationSerif" w:hAnsi="LiberationSerif-Bold" w:cs="LiberationSerif"/>
-        </w:rPr>
-        <w:t>swebHDFS,</w:t>
+      <w:proofErr w:type="spellStart"/>
+      <w:r>
+        <w:rPr>
+          <w:rFonts w:ascii="LiberationSerif" w:eastAsia="LiberationSerif" w:hAnsi="LiberationSerif-Bold" w:cs="LiberationSerif"/>
+        </w:rPr>
+        <w:t>swebHDFS</w:t>
+      </w:r>
+      <w:proofErr w:type="spellEnd"/>
+      <w:r>
+        <w:rPr>
+          <w:rFonts w:ascii="LiberationSerif" w:eastAsia="LiberationSerif" w:hAnsi="LiberationSerif-Bold" w:cs="LiberationSerif"/>
+        </w:rPr>
+        <w:t>,</w:t>
       </w:r>
       <w:r>
         <w:rPr>
@@ -2284,7 +3771,21 @@
         <w:rPr>
           <w:rFonts w:ascii="LiberationSerif" w:eastAsia="LiberationSerif" w:hAnsi="LiberationSerif-Bold" w:cs="LiberationSerif"/>
         </w:rPr>
-        <w:t>The java interface used to communicate different file system is: org.apache.haddop.fs.FileSystem.</w:t>
+        <w:t xml:space="preserve">The java interface used to communicate different file system is: </w:t>
+      </w:r>
+      <w:proofErr w:type="spellStart"/>
+      <w:r>
+        <w:rPr>
+          <w:rFonts w:ascii="LiberationSerif" w:eastAsia="LiberationSerif" w:hAnsi="LiberationSerif-Bold" w:cs="LiberationSerif"/>
+        </w:rPr>
+        <w:t>org.apache.haddop.fs.FileSystem</w:t>
+      </w:r>
+      <w:proofErr w:type="spellEnd"/>
+      <w:r>
+        <w:rPr>
+          <w:rFonts w:ascii="LiberationSerif" w:eastAsia="LiberationSerif" w:hAnsi="LiberationSerif-Bold" w:cs="LiberationSerif"/>
+        </w:rPr>
+        <w:t>.</w:t>
       </w:r>
     </w:p>
     <w:p>
@@ -2303,17 +3804,41 @@
           <w:rFonts w:ascii="LiberationSerif" w:eastAsia="LiberationSerif" w:hAnsi="LiberationSerif-Bold" w:cs="LiberationSerif"/>
         </w:rPr>
       </w:pPr>
-      <w:r>
-        <w:rPr>
-          <w:rFonts w:ascii="LiberationSerif" w:eastAsia="LiberationSerif" w:hAnsi="LiberationSerif-Bold" w:cs="LiberationSerif"/>
-        </w:rPr>
-        <w:t>FSDataInputStream, Prograssable,FSDataOutputStream,FileStatus</w:t>
-      </w:r>
-      <w:r>
-        <w:rPr>
-          <w:rFonts w:ascii="LiberationSerif" w:eastAsia="LiberationSerif" w:hAnsi="LiberationSerif-Bold" w:cs="LiberationSerif"/>
-        </w:rPr>
-        <w:t xml:space="preserve"> (Metadata about file or directory)</w:t>
+      <w:proofErr w:type="spellStart"/>
+      <w:r>
+        <w:rPr>
+          <w:rFonts w:ascii="LiberationSerif" w:eastAsia="LiberationSerif" w:hAnsi="LiberationSerif-Bold" w:cs="LiberationSerif"/>
+        </w:rPr>
+        <w:t>FSDataInputStream</w:t>
+      </w:r>
+      <w:proofErr w:type="spellEnd"/>
+      <w:r>
+        <w:rPr>
+          <w:rFonts w:ascii="LiberationSerif" w:eastAsia="LiberationSerif" w:hAnsi="LiberationSerif-Bold" w:cs="LiberationSerif"/>
+        </w:rPr>
+        <w:t xml:space="preserve">, </w:t>
+      </w:r>
+      <w:proofErr w:type="spellStart"/>
+      <w:r>
+        <w:rPr>
+          <w:rFonts w:ascii="LiberationSerif" w:eastAsia="LiberationSerif" w:hAnsi="LiberationSerif-Bold" w:cs="LiberationSerif"/>
+        </w:rPr>
+        <w:t>Prograssable,FSDataOutputStream,FileStatus</w:t>
+      </w:r>
+      <w:proofErr w:type="spellEnd"/>
+      <w:r>
+        <w:rPr>
+          <w:rFonts w:ascii="LiberationSerif" w:eastAsia="LiberationSerif" w:hAnsi="LiberationSerif-Bold" w:cs="LiberationSerif"/>
+        </w:rPr>
+        <w:t xml:space="preserve"> (Metadata about </w:t>
+      </w:r>
+      <w:bookmarkStart w:id="0" w:name="_GoBack"/>
+      <w:bookmarkEnd w:id="0"/>
+      <w:r>
+        <w:rPr>
+          <w:rFonts w:ascii="LiberationSerif" w:eastAsia="LiberationSerif" w:hAnsi="LiberationSerif-Bold" w:cs="LiberationSerif"/>
+        </w:rPr>
+        <w:t>file or directory)</w:t>
       </w:r>
       <w:r>
         <w:rPr>
@@ -2321,17 +3846,61 @@
         </w:rPr>
         <w:t>,</w:t>
       </w:r>
-      <w:r>
-        <w:rPr>
-          <w:rFonts w:ascii="LiberationSerif" w:eastAsia="LiberationSerif" w:hAnsi="LiberationSerif-Bold" w:cs="LiberationSerif"/>
-        </w:rPr>
-        <w:t>FileUtil, PathFilter</w:t>
-      </w:r>
-      <w:r>
-        <w:rPr>
-          <w:rFonts w:ascii="LiberationSerif" w:eastAsia="LiberationSerif" w:hAnsi="LiberationSerif-Bold" w:cs="LiberationSerif"/>
-        </w:rPr>
-        <w:t xml:space="preserve"> (Used in FileStatus to retrieve particular obect)</w:t>
+      <w:proofErr w:type="spellStart"/>
+      <w:r>
+        <w:rPr>
+          <w:rFonts w:ascii="LiberationSerif" w:eastAsia="LiberationSerif" w:hAnsi="LiberationSerif-Bold" w:cs="LiberationSerif"/>
+        </w:rPr>
+        <w:t>FileUtil</w:t>
+      </w:r>
+      <w:proofErr w:type="spellEnd"/>
+      <w:r>
+        <w:rPr>
+          <w:rFonts w:ascii="LiberationSerif" w:eastAsia="LiberationSerif" w:hAnsi="LiberationSerif-Bold" w:cs="LiberationSerif"/>
+        </w:rPr>
+        <w:t xml:space="preserve">, </w:t>
+      </w:r>
+      <w:proofErr w:type="spellStart"/>
+      <w:r>
+        <w:rPr>
+          <w:rFonts w:ascii="LiberationSerif" w:eastAsia="LiberationSerif" w:hAnsi="LiberationSerif-Bold" w:cs="LiberationSerif"/>
+        </w:rPr>
+        <w:t>PathFilter</w:t>
+      </w:r>
+      <w:proofErr w:type="spellEnd"/>
+      <w:r>
+        <w:rPr>
+          <w:rFonts w:ascii="LiberationSerif" w:eastAsia="LiberationSerif" w:hAnsi="LiberationSerif-Bold" w:cs="LiberationSerif"/>
+        </w:rPr>
+        <w:t xml:space="preserve"> (Used in </w:t>
+      </w:r>
+      <w:proofErr w:type="spellStart"/>
+      <w:r>
+        <w:rPr>
+          <w:rFonts w:ascii="LiberationSerif" w:eastAsia="LiberationSerif" w:hAnsi="LiberationSerif-Bold" w:cs="LiberationSerif"/>
+        </w:rPr>
+        <w:t>FileStatus</w:t>
+      </w:r>
+      <w:proofErr w:type="spellEnd"/>
+      <w:r>
+        <w:rPr>
+          <w:rFonts w:ascii="LiberationSerif" w:eastAsia="LiberationSerif" w:hAnsi="LiberationSerif-Bold" w:cs="LiberationSerif"/>
+        </w:rPr>
+        <w:t xml:space="preserve"> to retrieve particular </w:t>
+      </w:r>
+      <w:proofErr w:type="spellStart"/>
+      <w:r>
+        <w:rPr>
+          <w:rFonts w:ascii="LiberationSerif" w:eastAsia="LiberationSerif" w:hAnsi="LiberationSerif-Bold" w:cs="LiberationSerif"/>
+        </w:rPr>
+        <w:t>obect</w:t>
+      </w:r>
+      <w:proofErr w:type="spellEnd"/>
+      <w:r>
+        <w:rPr>
+          <w:rFonts w:ascii="LiberationSerif" w:eastAsia="LiberationSerif" w:hAnsi="LiberationSerif-Bold" w:cs="LiberationSerif"/>
+        </w:rPr>
+        <w:t>)</w:t>
       </w:r>
       <w:r>
         <w:rPr>
@@ -2339,11 +3908,33 @@
         </w:rPr>
         <w:t>,</w:t>
       </w:r>
-      <w:r>
-        <w:rPr>
-          <w:rFonts w:ascii="LiberationSerif" w:eastAsia="LiberationSerif" w:hAnsi="LiberationSerif-Bold" w:cs="LiberationSerif"/>
-        </w:rPr>
-        <w:t xml:space="preserve">FilePatterns (two methods used In FileSystem i.e. </w:t>
+      <w:proofErr w:type="spellStart"/>
+      <w:r>
+        <w:rPr>
+          <w:rFonts w:ascii="LiberationSerif" w:eastAsia="LiberationSerif" w:hAnsi="LiberationSerif-Bold" w:cs="LiberationSerif"/>
+        </w:rPr>
+        <w:t>FilePatterns</w:t>
+      </w:r>
+      <w:proofErr w:type="spellEnd"/>
+      <w:r>
+        <w:rPr>
+          <w:rFonts w:ascii="LiberationSerif" w:eastAsia="LiberationSerif" w:hAnsi="LiberationSerif-Bold" w:cs="LiberationSerif"/>
+        </w:rPr>
+        <w:t xml:space="preserve"> (two methods used In </w:t>
+      </w:r>
+      <w:proofErr w:type="spellStart"/>
+      <w:r>
+        <w:rPr>
+          <w:rFonts w:ascii="LiberationSerif" w:eastAsia="LiberationSerif" w:hAnsi="LiberationSerif-Bold" w:cs="LiberationSerif"/>
+        </w:rPr>
+        <w:t>FileSystem</w:t>
+      </w:r>
+      <w:proofErr w:type="spellEnd"/>
+      <w:r>
+        <w:rPr>
+          <w:rFonts w:ascii="LiberationSerif" w:eastAsia="LiberationSerif" w:hAnsi="LiberationSerif-Bold" w:cs="LiberationSerif"/>
+        </w:rPr>
+        <w:t xml:space="preserve"> i.e. </w:t>
       </w:r>
       <w:r>
         <w:rPr>
@@ -2354,7 +3945,76 @@
           <w:sz w:val="17"/>
           <w:szCs w:val="17"/>
         </w:rPr>
-        <w:t>public</w:t>
+        <w:t xml:space="preserve">public </w:t>
+      </w:r>
+      <w:proofErr w:type="spellStart"/>
+      <w:r>
+        <w:rPr>
+          <w:rFonts w:ascii="LiberationMono" w:eastAsia="LiberationMono" w:hAnsi="LiberationMono-Bold" w:cs="LiberationMono"/>
+          <w:color w:val="000089"/>
+          <w:sz w:val="17"/>
+          <w:szCs w:val="17"/>
+        </w:rPr>
+        <w:t>FileStatus</w:t>
+      </w:r>
+      <w:proofErr w:type="spellEnd"/>
+      <w:r>
+        <w:rPr>
+          <w:rFonts w:ascii="LiberationMono" w:eastAsia="LiberationMono" w:hAnsi="LiberationMono-Bold" w:cs="LiberationMono"/>
+          <w:color w:val="000000"/>
+          <w:sz w:val="17"/>
+          <w:szCs w:val="17"/>
+        </w:rPr>
+        <w:t xml:space="preserve">[] </w:t>
+      </w:r>
+      <w:proofErr w:type="spellStart"/>
+      <w:r>
+        <w:rPr>
+          <w:rFonts w:ascii="LiberationMono" w:eastAsia="LiberationMono" w:hAnsi="LiberationMono-Bold" w:cs="LiberationMono"/>
+          <w:color w:val="CD00FF"/>
+          <w:sz w:val="17"/>
+          <w:szCs w:val="17"/>
+        </w:rPr>
+        <w:t>globStatus</w:t>
+      </w:r>
+      <w:proofErr w:type="spellEnd"/>
+      <w:r>
+        <w:rPr>
+          <w:rFonts w:ascii="LiberationMono" w:eastAsia="LiberationMono" w:hAnsi="LiberationMono-Bold" w:cs="LiberationMono"/>
+          <w:color w:val="000000"/>
+          <w:sz w:val="17"/>
+          <w:szCs w:val="17"/>
+        </w:rPr>
+        <w:t>(</w:t>
+      </w:r>
+      <w:r>
+        <w:rPr>
+          <w:rFonts w:ascii="LiberationMono" w:eastAsia="LiberationMono" w:hAnsi="LiberationMono-Bold" w:cs="LiberationMono"/>
+          <w:color w:val="000089"/>
+          <w:sz w:val="17"/>
+          <w:szCs w:val="17"/>
+        </w:rPr>
+        <w:t xml:space="preserve">Path </w:t>
+      </w:r>
+      <w:proofErr w:type="spellStart"/>
+      <w:r>
+        <w:rPr>
+          <w:rFonts w:ascii="LiberationMono" w:eastAsia="LiberationMono" w:hAnsi="LiberationMono-Bold" w:cs="LiberationMono"/>
+          <w:color w:val="000089"/>
+          <w:sz w:val="17"/>
+          <w:szCs w:val="17"/>
+        </w:rPr>
+        <w:t>pathPattern</w:t>
+      </w:r>
+      <w:proofErr w:type="spellEnd"/>
+      <w:r>
+        <w:rPr>
+          <w:rFonts w:ascii="LiberationMono" w:eastAsia="LiberationMono" w:hAnsi="LiberationMono-Bold" w:cs="LiberationMono"/>
+          <w:color w:val="000000"/>
+          <w:sz w:val="17"/>
+          <w:szCs w:val="17"/>
+        </w:rPr>
+        <w:t xml:space="preserve">) </w:t>
       </w:r>
       <w:r>
         <w:rPr>
@@ -2365,8 +4025,9 @@
           <w:sz w:val="17"/>
           <w:szCs w:val="17"/>
         </w:rPr>
-        <w:t xml:space="preserve"> </w:t>
-      </w:r>
+        <w:t xml:space="preserve">throws </w:t>
+      </w:r>
+      <w:proofErr w:type="spellStart"/>
       <w:r>
         <w:rPr>
           <w:rFonts w:ascii="LiberationMono" w:eastAsia="LiberationMono" w:hAnsi="LiberationMono-Bold" w:cs="LiberationMono"/>
@@ -2374,8 +4035,40 @@
           <w:sz w:val="17"/>
           <w:szCs w:val="17"/>
         </w:rPr>
+        <w:t>IOException</w:t>
+      </w:r>
+      <w:proofErr w:type="spellEnd"/>
+      <w:r>
+        <w:rPr>
+          <w:rFonts w:ascii="LiberationMono" w:eastAsia="LiberationMono" w:hAnsi="LiberationMono-Bold" w:cs="LiberationMono"/>
+          <w:color w:val="000089"/>
+          <w:sz w:val="17"/>
+          <w:szCs w:val="17"/>
+        </w:rPr>
+        <w:t xml:space="preserve"> and </w:t>
+      </w:r>
+      <w:r>
+        <w:rPr>
+          <w:rFonts w:ascii="LiberationMono-Bold" w:hAnsi="LiberationMono-Bold" w:cs="LiberationMono-Bold"/>
+          <w:b/>
+          <w:bCs/>
+          <w:color w:val="00669A"/>
+          <w:sz w:val="17"/>
+          <w:szCs w:val="17"/>
+        </w:rPr>
+        <w:t xml:space="preserve">public </w:t>
+      </w:r>
+      <w:proofErr w:type="spellStart"/>
+      <w:r>
+        <w:rPr>
+          <w:rFonts w:ascii="LiberationMono" w:eastAsia="LiberationMono" w:hAnsi="LiberationMono-Bold" w:cs="LiberationMono"/>
+          <w:color w:val="000089"/>
+          <w:sz w:val="17"/>
+          <w:szCs w:val="17"/>
+        </w:rPr>
         <w:t>FileStatus</w:t>
       </w:r>
+      <w:proofErr w:type="spellEnd"/>
       <w:r>
         <w:rPr>
           <w:rFonts w:ascii="LiberationMono" w:eastAsia="LiberationMono" w:hAnsi="LiberationMono-Bold" w:cs="LiberationMono"/>
@@ -2385,6 +4078,7 @@
         </w:rPr>
         <w:t xml:space="preserve">[] </w:t>
       </w:r>
+      <w:proofErr w:type="spellStart"/>
       <w:r>
         <w:rPr>
           <w:rFonts w:ascii="LiberationMono" w:eastAsia="LiberationMono" w:hAnsi="LiberationMono-Bold" w:cs="LiberationMono"/>
@@ -2394,6 +4088,7 @@
         </w:rPr>
         <w:t>globStatus</w:t>
       </w:r>
+      <w:proofErr w:type="spellEnd"/>
       <w:r>
         <w:rPr>
           <w:rFonts w:ascii="LiberationMono" w:eastAsia="LiberationMono" w:hAnsi="LiberationMono-Bold" w:cs="LiberationMono"/>
@@ -2410,8 +4105,19 @@
           <w:sz w:val="17"/>
           <w:szCs w:val="17"/>
         </w:rPr>
-        <w:t>Path pathPattern</w:t>
-      </w:r>
+        <w:t xml:space="preserve">Path </w:t>
+      </w:r>
+      <w:proofErr w:type="spellStart"/>
+      <w:r>
+        <w:rPr>
+          <w:rFonts w:ascii="LiberationMono" w:eastAsia="LiberationMono" w:hAnsi="LiberationMono-Bold" w:cs="LiberationMono"/>
+          <w:color w:val="000089"/>
+          <w:sz w:val="17"/>
+          <w:szCs w:val="17"/>
+        </w:rPr>
+        <w:t>pathPattern</w:t>
+      </w:r>
+      <w:proofErr w:type="spellEnd"/>
       <w:r>
         <w:rPr>
           <w:rFonts w:ascii="LiberationMono" w:eastAsia="LiberationMono" w:hAnsi="LiberationMono-Bold" w:cs="LiberationMono"/>
@@ -2419,7 +4125,36 @@
           <w:sz w:val="17"/>
           <w:szCs w:val="17"/>
         </w:rPr>
-        <w:t xml:space="preserve">) </w:t>
+        <w:t xml:space="preserve">, </w:t>
+      </w:r>
+      <w:proofErr w:type="spellStart"/>
+      <w:r>
+        <w:rPr>
+          <w:rFonts w:ascii="LiberationMono" w:eastAsia="LiberationMono" w:hAnsi="LiberationMono-Bold" w:cs="LiberationMono"/>
+          <w:color w:val="000089"/>
+          <w:sz w:val="17"/>
+          <w:szCs w:val="17"/>
+        </w:rPr>
+        <w:t>PathFilter</w:t>
+      </w:r>
+      <w:proofErr w:type="spellEnd"/>
+      <w:r>
+        <w:rPr>
+          <w:rFonts w:ascii="LiberationMono" w:eastAsia="LiberationMono" w:hAnsi="LiberationMono-Bold" w:cs="LiberationMono"/>
+          <w:color w:val="000089"/>
+          <w:sz w:val="17"/>
+          <w:szCs w:val="17"/>
+        </w:rPr>
+        <w:t xml:space="preserve"> filter</w:t>
+      </w:r>
+      <w:r>
+        <w:rPr>
+          <w:rFonts w:ascii="LiberationMono" w:eastAsia="LiberationMono" w:hAnsi="LiberationMono-Bold" w:cs="LiberationMono"/>
+          <w:color w:val="000000"/>
+          <w:sz w:val="17"/>
+          <w:szCs w:val="17"/>
+        </w:rPr>
+        <w:t>)</w:t>
       </w:r>
       <w:r>
         <w:rPr>
@@ -2432,6 +4167,7 @@
         </w:rPr>
         <w:t xml:space="preserve">throws </w:t>
       </w:r>
+      <w:proofErr w:type="spellStart"/>
       <w:r>
         <w:rPr>
           <w:rFonts w:ascii="LiberationMono" w:eastAsia="LiberationMono" w:hAnsi="LiberationMono-Bold" w:cs="LiberationMono"/>
@@ -2441,6 +4177,7 @@
         </w:rPr>
         <w:t>IOException</w:t>
       </w:r>
+      <w:proofErr w:type="spellEnd"/>
       <w:r>
         <w:rPr>
           <w:rFonts w:ascii="LiberationMono" w:eastAsia="LiberationMono" w:hAnsi="LiberationMono-Bold" w:cs="LiberationMono"/>
@@ -2448,170 +4185,1593 @@
           <w:sz w:val="17"/>
           <w:szCs w:val="17"/>
         </w:rPr>
+        <w:t xml:space="preserve"> </w:t>
+      </w:r>
+      <w:r>
+        <w:rPr>
+          <w:rFonts w:ascii="LiberationSerif" w:eastAsia="LiberationSerif" w:hAnsi="LiberationSerif-Bold" w:cs="LiberationSerif"/>
+        </w:rPr>
+        <w:t>)</w:t>
+      </w:r>
+      <w:r>
+        <w:rPr>
+          <w:rFonts w:ascii="LiberationSerif" w:eastAsia="LiberationSerif" w:hAnsi="LiberationSerif-Bold" w:cs="LiberationSerif"/>
+        </w:rPr>
+        <w:t>,</w:t>
+      </w:r>
+    </w:p>
+    <w:p>
+      <w:pPr>
+        <w:autoSpaceDE w:val="0"/>
+        <w:autoSpaceDN w:val="0"/>
+        <w:adjustRightInd w:val="0"/>
+        <w:spacing w:after="0" w:line="240" w:lineRule="auto"/>
+        <w:jc w:val="both"/>
+        <w:rPr>
+          <w:rFonts w:ascii="LiberationSerif" w:eastAsia="LiberationSerif" w:hAnsi="LiberationSerif-Bold" w:cs="LiberationSerif"/>
+        </w:rPr>
+      </w:pPr>
+      <w:r>
+        <w:rPr>
+          <w:rFonts w:ascii="LiberationSerif" w:eastAsia="LiberationSerif" w:hAnsi="LiberationSerif-Bold" w:cs="LiberationSerif"/>
+        </w:rPr>
+        <w:t>Data Flow:</w:t>
+      </w:r>
+    </w:p>
+    <w:p>
+      <w:pPr>
+        <w:autoSpaceDE w:val="0"/>
+        <w:autoSpaceDN w:val="0"/>
+        <w:adjustRightInd w:val="0"/>
+        <w:spacing w:after="0" w:line="240" w:lineRule="auto"/>
+        <w:jc w:val="both"/>
+        <w:rPr>
+          <w:rFonts w:ascii="LiberationSerif" w:eastAsia="LiberationSerif" w:hAnsi="LiberationSerif-Bold" w:cs="LiberationSerif"/>
+        </w:rPr>
+      </w:pPr>
+      <w:r>
+        <w:rPr>
+          <w:rFonts w:ascii="LiberationSerif" w:eastAsia="LiberationSerif" w:hAnsi="LiberationSerif-Bold" w:cs="LiberationSerif"/>
+        </w:rPr>
+        <w:t>---------</w:t>
+      </w:r>
+    </w:p>
+    <w:p>
+      <w:pPr>
+        <w:pStyle w:val="ListParagraph"/>
+        <w:numPr>
+          <w:ilvl w:val="0"/>
+          <w:numId w:val="18"/>
+        </w:numPr>
+        <w:autoSpaceDE w:val="0"/>
+        <w:autoSpaceDN w:val="0"/>
+        <w:adjustRightInd w:val="0"/>
+        <w:spacing w:after="0" w:line="240" w:lineRule="auto"/>
+        <w:jc w:val="both"/>
+        <w:rPr>
+          <w:rFonts w:ascii="LiberationSerif" w:eastAsia="LiberationSerif" w:hAnsi="LiberationSerif-Bold" w:cs="LiberationSerif"/>
+        </w:rPr>
+      </w:pPr>
+      <w:r>
+        <w:rPr>
+          <w:rFonts w:ascii="LiberationSerif" w:eastAsia="LiberationSerif" w:hAnsi="LiberationSerif-Bold" w:cs="LiberationSerif"/>
+        </w:rPr>
+        <w:t xml:space="preserve">Client connects gets </w:t>
+      </w:r>
+      <w:proofErr w:type="spellStart"/>
+      <w:r>
+        <w:rPr>
+          <w:rFonts w:ascii="LiberationSerif" w:eastAsia="LiberationSerif" w:hAnsi="LiberationSerif-Bold" w:cs="LiberationSerif"/>
+        </w:rPr>
+        <w:t>DFSInputStream</w:t>
+      </w:r>
+      <w:proofErr w:type="spellEnd"/>
+      <w:r>
+        <w:rPr>
+          <w:rFonts w:ascii="LiberationSerif" w:eastAsia="LiberationSerif" w:hAnsi="LiberationSerif-Bold" w:cs="LiberationSerif"/>
+        </w:rPr>
+        <w:t xml:space="preserve"> </w:t>
+      </w:r>
+      <w:proofErr w:type="spellStart"/>
+      <w:r>
+        <w:rPr>
+          <w:rFonts w:ascii="LiberationSerif" w:eastAsia="LiberationSerif" w:hAnsi="LiberationSerif-Bold" w:cs="LiberationSerif"/>
+        </w:rPr>
+        <w:t>thorugh</w:t>
+      </w:r>
+      <w:proofErr w:type="spellEnd"/>
+      <w:r>
+        <w:rPr>
+          <w:rFonts w:ascii="LiberationSerif" w:eastAsia="LiberationSerif" w:hAnsi="LiberationSerif-Bold" w:cs="LiberationSerif"/>
+        </w:rPr>
+        <w:t xml:space="preserve"> </w:t>
+      </w:r>
+      <w:proofErr w:type="spellStart"/>
+      <w:r>
+        <w:rPr>
+          <w:rFonts w:ascii="LiberationSerif" w:eastAsia="LiberationSerif" w:hAnsi="LiberationSerif-Bold" w:cs="LiberationSerif"/>
+        </w:rPr>
+        <w:t>FileSystem</w:t>
+      </w:r>
+      <w:proofErr w:type="spellEnd"/>
+      <w:r>
+        <w:rPr>
+          <w:rFonts w:ascii="LiberationSerif" w:eastAsia="LiberationSerif" w:hAnsi="LiberationSerif-Bold" w:cs="LiberationSerif"/>
+        </w:rPr>
+        <w:t xml:space="preserve"> </w:t>
+      </w:r>
+      <w:proofErr w:type="spellStart"/>
+      <w:r>
+        <w:rPr>
+          <w:rFonts w:ascii="LiberationSerif" w:eastAsia="LiberationSerif" w:hAnsi="LiberationSerif-Bold" w:cs="LiberationSerif"/>
+        </w:rPr>
+        <w:t>Object.Then</w:t>
+      </w:r>
+      <w:proofErr w:type="spellEnd"/>
+      <w:r>
+        <w:rPr>
+          <w:rFonts w:ascii="LiberationSerif" w:eastAsia="LiberationSerif" w:hAnsi="LiberationSerif-Bold" w:cs="LiberationSerif"/>
+        </w:rPr>
+        <w:t xml:space="preserve"> call </w:t>
+      </w:r>
+      <w:proofErr w:type="gramStart"/>
+      <w:r>
+        <w:rPr>
+          <w:rFonts w:ascii="LiberationSerif" w:eastAsia="LiberationSerif" w:hAnsi="LiberationSerif-Bold" w:cs="LiberationSerif"/>
+        </w:rPr>
+        <w:t>open(</w:t>
+      </w:r>
+      <w:proofErr w:type="gramEnd"/>
+      <w:r>
+        <w:rPr>
+          <w:rFonts w:ascii="LiberationSerif" w:eastAsia="LiberationSerif" w:hAnsi="LiberationSerif-Bold" w:cs="LiberationSerif"/>
+        </w:rPr>
+        <w:t xml:space="preserve">) to create the connection RPC connection with </w:t>
+      </w:r>
+      <w:proofErr w:type="spellStart"/>
+      <w:r>
+        <w:rPr>
+          <w:rFonts w:ascii="LiberationSerif" w:eastAsia="LiberationSerif" w:hAnsi="LiberationSerif-Bold" w:cs="LiberationSerif"/>
+        </w:rPr>
+        <w:t>namenode</w:t>
+      </w:r>
+      <w:proofErr w:type="spellEnd"/>
+      <w:r>
+        <w:rPr>
+          <w:rFonts w:ascii="LiberationSerif" w:eastAsia="LiberationSerif" w:hAnsi="LiberationSerif-Bold" w:cs="LiberationSerif"/>
+        </w:rPr>
+        <w:t>.</w:t>
+      </w:r>
+    </w:p>
+    <w:p>
+      <w:pPr>
+        <w:pStyle w:val="ListParagraph"/>
+        <w:numPr>
+          <w:ilvl w:val="0"/>
+          <w:numId w:val="18"/>
+        </w:numPr>
+        <w:autoSpaceDE w:val="0"/>
+        <w:autoSpaceDN w:val="0"/>
+        <w:adjustRightInd w:val="0"/>
+        <w:spacing w:after="0" w:line="240" w:lineRule="auto"/>
+        <w:jc w:val="both"/>
+        <w:rPr>
+          <w:rFonts w:ascii="LiberationSerif" w:eastAsia="LiberationSerif" w:hAnsi="LiberationSerif-Bold" w:cs="LiberationSerif"/>
+        </w:rPr>
+      </w:pPr>
+      <w:r>
+        <w:rPr>
+          <w:rFonts w:ascii="LiberationSerif" w:eastAsia="LiberationSerif" w:hAnsi="LiberationSerif-Bold" w:cs="LiberationSerif"/>
+        </w:rPr>
+        <w:t xml:space="preserve">Distributed File system gets the block information from </w:t>
+      </w:r>
+      <w:proofErr w:type="spellStart"/>
+      <w:r>
+        <w:rPr>
+          <w:rFonts w:ascii="LiberationSerif" w:eastAsia="LiberationSerif" w:hAnsi="LiberationSerif-Bold" w:cs="LiberationSerif"/>
+        </w:rPr>
+        <w:t>namenode</w:t>
+      </w:r>
+      <w:proofErr w:type="spellEnd"/>
+      <w:r>
+        <w:rPr>
+          <w:rFonts w:ascii="LiberationSerif" w:eastAsia="LiberationSerif" w:hAnsi="LiberationSerif-Bold" w:cs="LiberationSerif"/>
+        </w:rPr>
+        <w:t>.</w:t>
+      </w:r>
+    </w:p>
+    <w:p>
+      <w:pPr>
+        <w:pStyle w:val="ListParagraph"/>
+        <w:numPr>
+          <w:ilvl w:val="0"/>
+          <w:numId w:val="18"/>
+        </w:numPr>
+        <w:autoSpaceDE w:val="0"/>
+        <w:autoSpaceDN w:val="0"/>
+        <w:adjustRightInd w:val="0"/>
+        <w:spacing w:after="0" w:line="240" w:lineRule="auto"/>
+        <w:jc w:val="both"/>
+        <w:rPr>
+          <w:rFonts w:ascii="LiberationSerif" w:eastAsia="LiberationSerif" w:hAnsi="LiberationSerif-Bold" w:cs="LiberationSerif"/>
+        </w:rPr>
+      </w:pPr>
+      <w:r>
+        <w:rPr>
+          <w:rFonts w:ascii="LiberationSerif" w:eastAsia="LiberationSerif" w:hAnsi="LiberationSerif-Bold" w:cs="LiberationSerif"/>
+        </w:rPr>
+        <w:t xml:space="preserve">Client calls read() on </w:t>
+      </w:r>
+      <w:proofErr w:type="spellStart"/>
+      <w:r>
+        <w:rPr>
+          <w:rFonts w:ascii="LiberationSerif" w:eastAsia="LiberationSerif" w:hAnsi="LiberationSerif-Bold" w:cs="LiberationSerif"/>
+        </w:rPr>
+        <w:t>DFSInputStream</w:t>
+      </w:r>
+      <w:proofErr w:type="spellEnd"/>
+      <w:r>
+        <w:rPr>
+          <w:rFonts w:ascii="LiberationSerif" w:eastAsia="LiberationSerif" w:hAnsi="LiberationSerif-Bold" w:cs="LiberationSerif"/>
+        </w:rPr>
+        <w:t xml:space="preserve"> object it stores first few blocks information from </w:t>
+      </w:r>
+      <w:proofErr w:type="spellStart"/>
+      <w:r>
+        <w:rPr>
+          <w:rFonts w:ascii="LiberationSerif" w:eastAsia="LiberationSerif" w:hAnsi="LiberationSerif-Bold" w:cs="LiberationSerif"/>
+        </w:rPr>
+        <w:t>namenode</w:t>
+      </w:r>
+      <w:proofErr w:type="spellEnd"/>
+      <w:r>
+        <w:rPr>
+          <w:rFonts w:ascii="LiberationSerif" w:eastAsia="LiberationSerif" w:hAnsi="LiberationSerif-Bold" w:cs="LiberationSerif"/>
+        </w:rPr>
+        <w:t xml:space="preserve"> into a file and try to read the blocks closest depending upon the network topology of </w:t>
+      </w:r>
+      <w:proofErr w:type="spellStart"/>
+      <w:r>
+        <w:rPr>
+          <w:rFonts w:ascii="LiberationSerif" w:eastAsia="LiberationSerif" w:hAnsi="LiberationSerif-Bold" w:cs="LiberationSerif"/>
+        </w:rPr>
+        <w:t>hadoop</w:t>
+      </w:r>
+      <w:proofErr w:type="spellEnd"/>
+      <w:r>
+        <w:rPr>
+          <w:rFonts w:ascii="LiberationSerif" w:eastAsia="LiberationSerif" w:hAnsi="LiberationSerif-Bold" w:cs="LiberationSerif"/>
+        </w:rPr>
+        <w:t xml:space="preserve">, And if it fails to read it </w:t>
+      </w:r>
+      <w:r>
+        <w:rPr>
+          <w:rFonts w:ascii="LiberationSerif" w:eastAsia="LiberationSerif" w:hAnsi="LiberationSerif-Bold" w:cs="LiberationSerif"/>
+        </w:rPr>
+        <w:lastRenderedPageBreak/>
+        <w:t xml:space="preserve">continue its reading from </w:t>
+      </w:r>
+      <w:proofErr w:type="spellStart"/>
+      <w:r>
+        <w:rPr>
+          <w:rFonts w:ascii="LiberationSerif" w:eastAsia="LiberationSerif" w:hAnsi="LiberationSerif-Bold" w:cs="LiberationSerif"/>
+        </w:rPr>
+        <w:t>subsiquenet</w:t>
+      </w:r>
+      <w:proofErr w:type="spellEnd"/>
+      <w:r>
+        <w:rPr>
+          <w:rFonts w:ascii="LiberationSerif" w:eastAsia="LiberationSerif" w:hAnsi="LiberationSerif-Bold" w:cs="LiberationSerif"/>
+        </w:rPr>
+        <w:t xml:space="preserve"> blocks, it seems like it is reading in stream.</w:t>
+      </w:r>
+    </w:p>
+    <w:p>
+      <w:pPr>
+        <w:autoSpaceDE w:val="0"/>
+        <w:autoSpaceDN w:val="0"/>
+        <w:adjustRightInd w:val="0"/>
+        <w:spacing w:after="0" w:line="240" w:lineRule="auto"/>
+        <w:ind w:left="360"/>
+        <w:jc w:val="both"/>
+        <w:rPr>
+          <w:rFonts w:ascii="LiberationSerif" w:eastAsia="LiberationSerif" w:hAnsi="LiberationSerif-Bold" w:cs="LiberationSerif"/>
+        </w:rPr>
+      </w:pPr>
+      <w:r>
+        <w:rPr>
+          <w:rFonts w:ascii="LiberationSerif" w:eastAsia="LiberationSerif" w:hAnsi="LiberationSerif-Bold" w:cs="LiberationSerif"/>
+        </w:rPr>
+        <w:t xml:space="preserve">Anatomy of </w:t>
+      </w:r>
+      <w:proofErr w:type="spellStart"/>
+      <w:r>
+        <w:rPr>
+          <w:rFonts w:ascii="LiberationSerif" w:eastAsia="LiberationSerif" w:hAnsi="LiberationSerif-Bold" w:cs="LiberationSerif"/>
+        </w:rPr>
+        <w:t>Wrtiting</w:t>
+      </w:r>
+      <w:proofErr w:type="spellEnd"/>
+      <w:r>
+        <w:rPr>
+          <w:rFonts w:ascii="LiberationSerif" w:eastAsia="LiberationSerif" w:hAnsi="LiberationSerif-Bold" w:cs="LiberationSerif"/>
+        </w:rPr>
+        <w:t xml:space="preserve"> Files: </w:t>
+      </w:r>
+      <w:proofErr w:type="spellStart"/>
+      <w:r>
+        <w:rPr>
+          <w:rFonts w:ascii="LiberationSerif" w:eastAsia="LiberationSerif" w:hAnsi="LiberationSerif-Bold" w:cs="LiberationSerif"/>
+        </w:rPr>
+        <w:t>Like wise</w:t>
+      </w:r>
+      <w:proofErr w:type="spellEnd"/>
+      <w:r>
+        <w:rPr>
+          <w:rFonts w:ascii="LiberationSerif" w:eastAsia="LiberationSerif" w:hAnsi="LiberationSerif-Bold" w:cs="LiberationSerif"/>
+        </w:rPr>
+        <w:t xml:space="preserve"> reading writing file to data nodes takes place </w:t>
+      </w:r>
+    </w:p>
+    <w:p>
+      <w:pPr>
+        <w:autoSpaceDE w:val="0"/>
+        <w:autoSpaceDN w:val="0"/>
+        <w:adjustRightInd w:val="0"/>
+        <w:spacing w:after="0" w:line="240" w:lineRule="auto"/>
+        <w:ind w:left="360"/>
+        <w:jc w:val="both"/>
+        <w:rPr>
+          <w:rFonts w:ascii="LiberationSerif" w:eastAsia="LiberationSerif" w:hAnsi="LiberationSerif-Bold" w:cs="LiberationSerif"/>
+        </w:rPr>
+      </w:pPr>
+      <w:r>
+        <w:rPr>
+          <w:rFonts w:ascii="LiberationSerif" w:eastAsia="LiberationSerif" w:hAnsi="LiberationSerif-Bold" w:cs="LiberationSerif"/>
+        </w:rPr>
+        <w:t xml:space="preserve">------------------------ </w:t>
+      </w:r>
+      <w:proofErr w:type="gramStart"/>
+      <w:r>
+        <w:rPr>
+          <w:rFonts w:ascii="LiberationSerif" w:eastAsia="LiberationSerif" w:hAnsi="LiberationSerif-Bold" w:cs="LiberationSerif"/>
+        </w:rPr>
+        <w:t>through</w:t>
+      </w:r>
+      <w:proofErr w:type="gramEnd"/>
+      <w:r>
+        <w:rPr>
+          <w:rFonts w:ascii="LiberationSerif" w:eastAsia="LiberationSerif" w:hAnsi="LiberationSerif-Bold" w:cs="LiberationSerif"/>
+        </w:rPr>
+        <w:t xml:space="preserve"> </w:t>
+      </w:r>
+      <w:proofErr w:type="spellStart"/>
+      <w:r>
+        <w:rPr>
+          <w:rFonts w:ascii="LiberationSerif" w:eastAsia="LiberationSerif" w:hAnsi="LiberationSerif-Bold" w:cs="LiberationSerif"/>
+        </w:rPr>
+        <w:t>DFSOutputStream</w:t>
+      </w:r>
+      <w:proofErr w:type="spellEnd"/>
+      <w:r>
+        <w:rPr>
+          <w:rFonts w:ascii="LiberationSerif" w:eastAsia="LiberationSerif" w:hAnsi="LiberationSerif-Bold" w:cs="LiberationSerif"/>
+        </w:rPr>
+        <w:t>.</w:t>
+      </w:r>
+    </w:p>
+    <w:p>
+      <w:pPr>
+        <w:pStyle w:val="ListParagraph"/>
+        <w:numPr>
+          <w:ilvl w:val="0"/>
+          <w:numId w:val="19"/>
+        </w:numPr>
+        <w:autoSpaceDE w:val="0"/>
+        <w:autoSpaceDN w:val="0"/>
+        <w:adjustRightInd w:val="0"/>
+        <w:spacing w:after="0" w:line="240" w:lineRule="auto"/>
+        <w:jc w:val="both"/>
+        <w:rPr>
+          <w:rFonts w:ascii="LiberationSerif" w:eastAsia="LiberationSerif" w:hAnsi="LiberationSerif-Bold" w:cs="LiberationSerif"/>
+        </w:rPr>
+      </w:pPr>
+      <w:r>
+        <w:rPr>
+          <w:rFonts w:ascii="LiberationSerif" w:eastAsia="LiberationSerif" w:hAnsi="LiberationSerif-Bold" w:cs="LiberationSerif"/>
+        </w:rPr>
+        <w:t xml:space="preserve">Crete()is called with </w:t>
+      </w:r>
+      <w:proofErr w:type="spellStart"/>
+      <w:r>
+        <w:rPr>
+          <w:rFonts w:ascii="LiberationSerif" w:eastAsia="LiberationSerif" w:hAnsi="LiberationSerif-Bold" w:cs="LiberationSerif"/>
+        </w:rPr>
+        <w:t>DFSOutputStream</w:t>
+      </w:r>
+      <w:proofErr w:type="spellEnd"/>
+      <w:r>
+        <w:rPr>
+          <w:rFonts w:ascii="LiberationSerif" w:eastAsia="LiberationSerif" w:hAnsi="LiberationSerif-Bold" w:cs="LiberationSerif"/>
+        </w:rPr>
+        <w:t xml:space="preserve"> which connect to </w:t>
+      </w:r>
+      <w:proofErr w:type="spellStart"/>
+      <w:r>
+        <w:rPr>
+          <w:rFonts w:ascii="LiberationSerif" w:eastAsia="LiberationSerif" w:hAnsi="LiberationSerif-Bold" w:cs="LiberationSerif"/>
+        </w:rPr>
+        <w:t>namenode</w:t>
+      </w:r>
+      <w:proofErr w:type="spellEnd"/>
+      <w:r>
+        <w:rPr>
+          <w:rFonts w:ascii="LiberationSerif" w:eastAsia="LiberationSerif" w:hAnsi="LiberationSerif-Bold" w:cs="LiberationSerif"/>
+        </w:rPr>
+        <w:t xml:space="preserve"> and checks whether file already present and checks several other validation before creating file, if all validation passes then </w:t>
+      </w:r>
+      <w:proofErr w:type="spellStart"/>
+      <w:r>
+        <w:rPr>
+          <w:rFonts w:ascii="LiberationSerif" w:eastAsia="LiberationSerif" w:hAnsi="LiberationSerif-Bold" w:cs="LiberationSerif"/>
+        </w:rPr>
+        <w:t>namenode</w:t>
+      </w:r>
+      <w:proofErr w:type="spellEnd"/>
+      <w:r>
+        <w:rPr>
+          <w:rFonts w:ascii="LiberationSerif" w:eastAsia="LiberationSerif" w:hAnsi="LiberationSerif-Bold" w:cs="LiberationSerif"/>
+        </w:rPr>
+        <w:t xml:space="preserve"> create the file name in file namespace and allocates required data node list.</w:t>
+      </w:r>
+    </w:p>
+    <w:p>
+      <w:pPr>
+        <w:pStyle w:val="ListParagraph"/>
+        <w:numPr>
+          <w:ilvl w:val="0"/>
+          <w:numId w:val="19"/>
+        </w:numPr>
+        <w:autoSpaceDE w:val="0"/>
+        <w:autoSpaceDN w:val="0"/>
+        <w:adjustRightInd w:val="0"/>
+        <w:spacing w:after="0" w:line="240" w:lineRule="auto"/>
+        <w:jc w:val="both"/>
+        <w:rPr>
+          <w:rFonts w:ascii="LiberationSerif" w:eastAsia="LiberationSerif" w:hAnsi="LiberationSerif-Bold" w:cs="LiberationSerif"/>
+        </w:rPr>
+      </w:pPr>
+      <w:proofErr w:type="gramStart"/>
+      <w:r>
+        <w:rPr>
+          <w:rFonts w:ascii="LiberationSerif" w:eastAsia="LiberationSerif" w:hAnsi="LiberationSerif-Bold" w:cs="LiberationSerif"/>
+        </w:rPr>
+        <w:t>Write(</w:t>
+      </w:r>
+      <w:proofErr w:type="gramEnd"/>
+      <w:r>
+        <w:rPr>
+          <w:rFonts w:ascii="LiberationSerif" w:eastAsia="LiberationSerif" w:hAnsi="LiberationSerif-Bold" w:cs="LiberationSerif"/>
+        </w:rPr>
+        <w:t xml:space="preserve">) calls from </w:t>
+      </w:r>
+      <w:proofErr w:type="spellStart"/>
+      <w:r>
+        <w:rPr>
+          <w:rFonts w:ascii="LiberationSerif" w:eastAsia="LiberationSerif" w:hAnsi="LiberationSerif-Bold" w:cs="LiberationSerif"/>
+        </w:rPr>
+        <w:t>FSDataOutputStream</w:t>
+      </w:r>
+      <w:proofErr w:type="spellEnd"/>
+      <w:r>
+        <w:rPr>
+          <w:rFonts w:ascii="LiberationSerif" w:eastAsia="LiberationSerif" w:hAnsi="LiberationSerif-Bold" w:cs="LiberationSerif"/>
+        </w:rPr>
+        <w:t xml:space="preserve"> creates a </w:t>
+      </w:r>
+      <w:proofErr w:type="spellStart"/>
+      <w:r>
+        <w:rPr>
+          <w:rFonts w:ascii="LiberationSerif" w:eastAsia="LiberationSerif" w:hAnsi="LiberationSerif-Bold" w:cs="LiberationSerif"/>
+        </w:rPr>
+        <w:t>DataQueue</w:t>
+      </w:r>
+      <w:proofErr w:type="spellEnd"/>
+      <w:r>
+        <w:rPr>
+          <w:rFonts w:ascii="LiberationSerif" w:eastAsia="LiberationSerif" w:hAnsi="LiberationSerif-Bold" w:cs="LiberationSerif"/>
+        </w:rPr>
         <w:t xml:space="preserve"> and </w:t>
       </w:r>
-      <w:r>
-        <w:rPr>
-          <w:rFonts w:ascii="LiberationMono-Bold" w:hAnsi="LiberationMono-Bold" w:cs="LiberationMono-Bold"/>
+      <w:proofErr w:type="spellStart"/>
+      <w:r>
+        <w:rPr>
+          <w:rFonts w:ascii="LiberationSerif" w:eastAsia="LiberationSerif" w:hAnsi="LiberationSerif-Bold" w:cs="LiberationSerif"/>
+        </w:rPr>
+        <w:t>AckQueue</w:t>
+      </w:r>
+      <w:proofErr w:type="spellEnd"/>
+      <w:r>
+        <w:rPr>
+          <w:rFonts w:ascii="LiberationSerif" w:eastAsia="LiberationSerif" w:hAnsi="LiberationSerif-Bold" w:cs="LiberationSerif"/>
+        </w:rPr>
+        <w:t xml:space="preserve"> , </w:t>
+      </w:r>
+      <w:proofErr w:type="spellStart"/>
+      <w:r>
+        <w:rPr>
+          <w:rFonts w:ascii="LiberationSerif" w:eastAsia="LiberationSerif" w:hAnsi="LiberationSerif-Bold" w:cs="LiberationSerif"/>
+        </w:rPr>
+        <w:t>DataQueue</w:t>
+      </w:r>
+      <w:proofErr w:type="spellEnd"/>
+      <w:r>
+        <w:rPr>
+          <w:rFonts w:ascii="LiberationSerif" w:eastAsia="LiberationSerif" w:hAnsi="LiberationSerif-Bold" w:cs="LiberationSerif"/>
+        </w:rPr>
+        <w:t xml:space="preserve"> contains the block of data to be written into different </w:t>
+      </w:r>
+      <w:proofErr w:type="spellStart"/>
+      <w:r>
+        <w:rPr>
+          <w:rFonts w:ascii="LiberationSerif" w:eastAsia="LiberationSerif" w:hAnsi="LiberationSerif-Bold" w:cs="LiberationSerif"/>
+        </w:rPr>
+        <w:t>datanodes,it</w:t>
+      </w:r>
+      <w:proofErr w:type="spellEnd"/>
+      <w:r>
+        <w:rPr>
+          <w:rFonts w:ascii="LiberationSerif" w:eastAsia="LiberationSerif" w:hAnsi="LiberationSerif-Bold" w:cs="LiberationSerif"/>
+        </w:rPr>
+        <w:t xml:space="preserve"> first </w:t>
+      </w:r>
+      <w:proofErr w:type="spellStart"/>
+      <w:r>
+        <w:rPr>
+          <w:rFonts w:ascii="LiberationSerif" w:eastAsia="LiberationSerif" w:hAnsi="LiberationSerif-Bold" w:cs="LiberationSerif"/>
+        </w:rPr>
+        <w:t>strating</w:t>
+      </w:r>
+      <w:proofErr w:type="spellEnd"/>
+      <w:r>
+        <w:rPr>
+          <w:rFonts w:ascii="LiberationSerif" w:eastAsia="LiberationSerif" w:hAnsi="LiberationSerif-Bold" w:cs="LiberationSerif"/>
+        </w:rPr>
+        <w:t xml:space="preserve"> writing first </w:t>
+      </w:r>
+      <w:proofErr w:type="spellStart"/>
+      <w:r>
+        <w:rPr>
+          <w:rFonts w:ascii="LiberationSerif" w:eastAsia="LiberationSerif" w:hAnsi="LiberationSerif-Bold" w:cs="LiberationSerif"/>
+        </w:rPr>
+        <w:t>datanode</w:t>
+      </w:r>
+      <w:proofErr w:type="spellEnd"/>
+      <w:r>
+        <w:rPr>
+          <w:rFonts w:ascii="LiberationSerif" w:eastAsia="LiberationSerif" w:hAnsi="LiberationSerif-Bold" w:cs="LiberationSerif"/>
+        </w:rPr>
+        <w:t xml:space="preserve"> and continuous writing to second, once a particular block of data finish the writing that block will be delete from </w:t>
+      </w:r>
+      <w:proofErr w:type="spellStart"/>
+      <w:r>
+        <w:rPr>
+          <w:rFonts w:ascii="LiberationSerif" w:eastAsia="LiberationSerif" w:hAnsi="LiberationSerif-Bold" w:cs="LiberationSerif"/>
+        </w:rPr>
+        <w:t>AckQueue.The</w:t>
+      </w:r>
+      <w:proofErr w:type="spellEnd"/>
+      <w:r>
+        <w:rPr>
+          <w:rFonts w:ascii="LiberationSerif" w:eastAsia="LiberationSerif" w:hAnsi="LiberationSerif-Bold" w:cs="LiberationSerif"/>
+        </w:rPr>
+        <w:t xml:space="preserve"> </w:t>
+      </w:r>
+      <w:proofErr w:type="spellStart"/>
+      <w:r>
+        <w:rPr>
+          <w:rFonts w:ascii="LiberationSerif" w:eastAsia="LiberationSerif" w:hAnsi="LiberationSerif-Bold" w:cs="LiberationSerif"/>
+        </w:rPr>
+        <w:t>DataStreamer</w:t>
+      </w:r>
+      <w:proofErr w:type="spellEnd"/>
+      <w:r>
+        <w:rPr>
+          <w:rFonts w:ascii="LiberationSerif" w:eastAsia="LiberationSerif" w:hAnsi="LiberationSerif-Bold" w:cs="LiberationSerif"/>
+        </w:rPr>
+        <w:t xml:space="preserve"> class is responsible for maintaining information about which block </w:t>
+      </w:r>
+      <w:proofErr w:type="spellStart"/>
+      <w:r>
+        <w:rPr>
+          <w:rFonts w:ascii="LiberationSerif" w:eastAsia="LiberationSerif" w:hAnsi="LiberationSerif-Bold" w:cs="LiberationSerif"/>
+        </w:rPr>
+        <w:t>writeen</w:t>
+      </w:r>
+      <w:proofErr w:type="spellEnd"/>
+      <w:r>
+        <w:rPr>
+          <w:rFonts w:ascii="LiberationSerif" w:eastAsia="LiberationSerif" w:hAnsi="LiberationSerif-Bold" w:cs="LiberationSerif"/>
+        </w:rPr>
+        <w:t xml:space="preserve"> to which </w:t>
+      </w:r>
+      <w:proofErr w:type="spellStart"/>
+      <w:r>
+        <w:rPr>
+          <w:rFonts w:ascii="LiberationSerif" w:eastAsia="LiberationSerif" w:hAnsi="LiberationSerif-Bold" w:cs="LiberationSerif"/>
+        </w:rPr>
+        <w:t>datanode</w:t>
+      </w:r>
+      <w:proofErr w:type="spellEnd"/>
+      <w:r>
+        <w:rPr>
+          <w:rFonts w:ascii="LiberationSerif" w:eastAsia="LiberationSerif" w:hAnsi="LiberationSerif-Bold" w:cs="LiberationSerif"/>
+        </w:rPr>
+        <w:t xml:space="preserve"> and it also considers about replication factor. Once all packets has been successfully loaded to data node an entry has been placed in </w:t>
+      </w:r>
+      <w:proofErr w:type="spellStart"/>
+      <w:r>
+        <w:rPr>
+          <w:rFonts w:ascii="LiberationSerif" w:eastAsia="LiberationSerif" w:hAnsi="LiberationSerif-Bold" w:cs="LiberationSerif"/>
+        </w:rPr>
+        <w:t>namenode</w:t>
+      </w:r>
+      <w:proofErr w:type="spellEnd"/>
+      <w:r>
+        <w:rPr>
+          <w:rFonts w:ascii="LiberationSerif" w:eastAsia="LiberationSerif" w:hAnsi="LiberationSerif-Bold" w:cs="LiberationSerif"/>
+        </w:rPr>
+        <w:t xml:space="preserve"> contains all information about the file and all metadata information required to identify the blocks present in data node.</w:t>
+      </w:r>
+    </w:p>
+    <w:p>
+      <w:pPr>
+        <w:pStyle w:val="ListParagraph"/>
+        <w:numPr>
+          <w:ilvl w:val="0"/>
+          <w:numId w:val="19"/>
+        </w:numPr>
+        <w:autoSpaceDE w:val="0"/>
+        <w:autoSpaceDN w:val="0"/>
+        <w:adjustRightInd w:val="0"/>
+        <w:spacing w:after="0" w:line="240" w:lineRule="auto"/>
+        <w:jc w:val="both"/>
+        <w:rPr>
+          <w:rFonts w:ascii="LiberationSerif" w:eastAsia="LiberationSerif" w:hAnsi="LiberationSerif-Bold" w:cs="LiberationSerif"/>
+        </w:rPr>
+      </w:pPr>
+      <w:r>
+        <w:rPr>
+          <w:rFonts w:ascii="LiberationSerif" w:eastAsia="LiberationSerif" w:hAnsi="LiberationSerif-Bold" w:cs="LiberationSerif"/>
+        </w:rPr>
+        <w:t xml:space="preserve">When the client has finished writing data, it calls close() </w:t>
+      </w:r>
+      <w:r>
+        <w:rPr>
+          <w:rFonts w:ascii="LiberationSerif" w:eastAsia="LiberationSerif" w:hAnsi="LiberationSerif-Bold" w:cs="LiberationSerif"/>
+        </w:rPr>
+        <w:t xml:space="preserve">on the </w:t>
+      </w:r>
+      <w:proofErr w:type="spellStart"/>
+      <w:r>
+        <w:rPr>
+          <w:rFonts w:ascii="LiberationSerif" w:eastAsia="LiberationSerif" w:hAnsi="LiberationSerif-Bold" w:cs="LiberationSerif"/>
+        </w:rPr>
+        <w:t>stream</w:t>
+      </w:r>
+      <w:r>
+        <w:rPr>
+          <w:rFonts w:ascii="LiberationSerif" w:eastAsia="LiberationSerif" w:hAnsi="LiberationSerif-Bold" w:cs="LiberationSerif"/>
+        </w:rPr>
+        <w:t>.This</w:t>
+      </w:r>
+      <w:proofErr w:type="spellEnd"/>
+      <w:r>
+        <w:rPr>
+          <w:rFonts w:ascii="LiberationSerif" w:eastAsia="LiberationSerif" w:hAnsi="LiberationSerif-Bold" w:cs="LiberationSerif"/>
+        </w:rPr>
+        <w:t xml:space="preserve"> </w:t>
+      </w:r>
+      <w:r>
+        <w:rPr>
+          <w:rFonts w:ascii="LiberationSerif" w:eastAsia="LiberationSerif" w:hAnsi="LiberationSerif-Bold" w:cs="LiberationSerif"/>
+        </w:rPr>
+        <w:t xml:space="preserve">action flushes all the remaining packets to the </w:t>
+      </w:r>
+      <w:proofErr w:type="spellStart"/>
+      <w:r>
+        <w:rPr>
+          <w:rFonts w:ascii="LiberationSerif" w:eastAsia="LiberationSerif" w:hAnsi="LiberationSerif-Bold" w:cs="LiberationSerif"/>
+        </w:rPr>
+        <w:t>datanode</w:t>
+      </w:r>
+      <w:proofErr w:type="spellEnd"/>
+      <w:r>
+        <w:rPr>
+          <w:rFonts w:ascii="LiberationSerif" w:eastAsia="LiberationSerif" w:hAnsi="LiberationSerif-Bold" w:cs="LiberationSerif"/>
+        </w:rPr>
+        <w:t xml:space="preserve"> pipeline and waits for</w:t>
+      </w:r>
+      <w:r>
+        <w:rPr>
+          <w:rFonts w:ascii="LiberationSerif" w:eastAsia="LiberationSerif" w:hAnsi="LiberationSerif-Bold" w:cs="LiberationSerif"/>
+        </w:rPr>
+        <w:t xml:space="preserve"> </w:t>
+      </w:r>
+      <w:r>
+        <w:rPr>
+          <w:rFonts w:ascii="LiberationSerif" w:eastAsia="LiberationSerif" w:hAnsi="LiberationSerif-Bold" w:cs="LiberationSerif"/>
+        </w:rPr>
+        <w:t xml:space="preserve">acknowledgments before contacting the </w:t>
+      </w:r>
+      <w:proofErr w:type="spellStart"/>
+      <w:r>
+        <w:rPr>
+          <w:rFonts w:ascii="LiberationSerif" w:eastAsia="LiberationSerif" w:hAnsi="LiberationSerif-Bold" w:cs="LiberationSerif"/>
+        </w:rPr>
+        <w:t>namenode</w:t>
+      </w:r>
+      <w:proofErr w:type="spellEnd"/>
+      <w:r>
+        <w:rPr>
+          <w:rFonts w:ascii="LiberationSerif" w:eastAsia="LiberationSerif" w:hAnsi="LiberationSerif-Bold" w:cs="LiberationSerif"/>
+        </w:rPr>
+        <w:t xml:space="preserve"> to signal that the file is complete</w:t>
+      </w:r>
+      <w:r>
+        <w:rPr>
+          <w:rFonts w:ascii="LiberationSerif" w:eastAsia="LiberationSerif" w:hAnsi="LiberationSerif-Bold" w:cs="LiberationSerif"/>
+        </w:rPr>
+        <w:t>.</w:t>
+      </w:r>
+    </w:p>
+    <w:p>
+      <w:pPr>
+        <w:autoSpaceDE w:val="0"/>
+        <w:autoSpaceDN w:val="0"/>
+        <w:adjustRightInd w:val="0"/>
+        <w:spacing w:after="0" w:line="240" w:lineRule="auto"/>
+        <w:jc w:val="both"/>
+        <w:rPr>
+          <w:rFonts w:ascii="LiberationSerif" w:eastAsia="LiberationSerif" w:hAnsi="LiberationSerif-Bold" w:cs="LiberationSerif"/>
+        </w:rPr>
+      </w:pPr>
+      <w:r>
+        <w:rPr>
+          <w:rFonts w:ascii="LiberationSerif" w:eastAsia="LiberationSerif" w:hAnsi="LiberationSerif-Bold" w:cs="LiberationSerif"/>
+        </w:rPr>
+        <w:t>Coherency Model:</w:t>
+      </w:r>
+    </w:p>
+    <w:p>
+      <w:pPr>
+        <w:pStyle w:val="ListParagraph"/>
+        <w:autoSpaceDE w:val="0"/>
+        <w:autoSpaceDN w:val="0"/>
+        <w:adjustRightInd w:val="0"/>
+        <w:spacing w:after="0" w:line="240" w:lineRule="auto"/>
+        <w:jc w:val="both"/>
+        <w:rPr>
+          <w:rFonts w:ascii="LiberationSerif" w:eastAsia="LiberationSerif" w:hAnsi="LiberationSerif-Bold" w:cs="LiberationSerif"/>
+        </w:rPr>
+      </w:pPr>
+      <w:r>
+        <w:rPr>
+          <w:rFonts w:ascii="LiberationSerif" w:eastAsia="LiberationSerif" w:hAnsi="LiberationSerif-Bold" w:cs="LiberationSerif"/>
+        </w:rPr>
+        <w:t xml:space="preserve">HDFS provides a way to force all buffers to be flushed to the </w:t>
+      </w:r>
+      <w:proofErr w:type="spellStart"/>
+      <w:r>
+        <w:rPr>
+          <w:rFonts w:ascii="LiberationSerif" w:eastAsia="LiberationSerif" w:hAnsi="LiberationSerif-Bold" w:cs="LiberationSerif"/>
+        </w:rPr>
+        <w:t>datanodes</w:t>
+      </w:r>
+      <w:proofErr w:type="spellEnd"/>
+      <w:r>
+        <w:rPr>
+          <w:rFonts w:ascii="LiberationSerif" w:eastAsia="LiberationSerif" w:hAnsi="LiberationSerif-Bold" w:cs="LiberationSerif"/>
+        </w:rPr>
+        <w:t xml:space="preserve"> via the </w:t>
+      </w:r>
+      <w:proofErr w:type="spellStart"/>
+      <w:proofErr w:type="gramStart"/>
+      <w:r>
+        <w:rPr>
+          <w:rFonts w:ascii="LiberationSerif" w:eastAsia="LiberationSerif" w:hAnsi="LiberationSerif-Bold" w:cs="LiberationSerif"/>
+        </w:rPr>
+        <w:t>hflush</w:t>
+      </w:r>
+      <w:proofErr w:type="spellEnd"/>
+      <w:r>
+        <w:rPr>
+          <w:rFonts w:ascii="LiberationSerif" w:eastAsia="LiberationSerif" w:hAnsi="LiberationSerif-Bold" w:cs="LiberationSerif"/>
+        </w:rPr>
+        <w:t>(</w:t>
+      </w:r>
+      <w:proofErr w:type="gramEnd"/>
+      <w:r>
+        <w:rPr>
+          <w:rFonts w:ascii="LiberationSerif" w:eastAsia="LiberationSerif" w:hAnsi="LiberationSerif-Bold" w:cs="LiberationSerif"/>
+        </w:rPr>
+        <w:t xml:space="preserve">)method on </w:t>
+      </w:r>
+      <w:proofErr w:type="spellStart"/>
+      <w:r>
+        <w:rPr>
+          <w:rFonts w:ascii="LiberationSerif" w:eastAsia="LiberationSerif" w:hAnsi="LiberationSerif-Bold" w:cs="LiberationSerif"/>
+        </w:rPr>
+        <w:t>FSDataOutputStream</w:t>
+      </w:r>
+      <w:proofErr w:type="spellEnd"/>
+      <w:r>
+        <w:rPr>
+          <w:rFonts w:ascii="LiberationSerif" w:eastAsia="LiberationSerif" w:hAnsi="LiberationSerif-Bold" w:cs="LiberationSerif"/>
+        </w:rPr>
+        <w:t xml:space="preserve">. After a successful return from </w:t>
+      </w:r>
+      <w:proofErr w:type="spellStart"/>
+      <w:r>
+        <w:rPr>
+          <w:rFonts w:ascii="LiberationSerif" w:eastAsia="LiberationSerif" w:hAnsi="LiberationSerif-Bold" w:cs="LiberationSerif"/>
+        </w:rPr>
+        <w:t>hflush</w:t>
+      </w:r>
+      <w:proofErr w:type="spellEnd"/>
+      <w:r>
+        <w:rPr>
+          <w:rFonts w:ascii="LiberationSerif" w:eastAsia="LiberationSerif" w:hAnsi="LiberationSerif-Bold" w:cs="LiberationSerif"/>
+        </w:rPr>
+        <w:t xml:space="preserve">(), HDFS guarantees that the data written up to that point in the file has reached all the </w:t>
+      </w:r>
+      <w:proofErr w:type="spellStart"/>
+      <w:r>
+        <w:rPr>
+          <w:rFonts w:ascii="LiberationSerif" w:eastAsia="LiberationSerif" w:hAnsi="LiberationSerif-Bold" w:cs="LiberationSerif"/>
+        </w:rPr>
+        <w:t>datanodes</w:t>
+      </w:r>
+      <w:proofErr w:type="spellEnd"/>
+      <w:r>
+        <w:rPr>
+          <w:rFonts w:ascii="LiberationSerif" w:eastAsia="LiberationSerif" w:hAnsi="LiberationSerif-Bold" w:cs="LiberationSerif"/>
+        </w:rPr>
+        <w:t xml:space="preserve"> in the write pipeline and is visible to all new readers:</w:t>
+      </w:r>
+    </w:p>
+    <w:p>
+      <w:pPr>
+        <w:pStyle w:val="ListParagraph"/>
+        <w:autoSpaceDE w:val="0"/>
+        <w:autoSpaceDN w:val="0"/>
+        <w:adjustRightInd w:val="0"/>
+        <w:spacing w:after="0" w:line="240" w:lineRule="auto"/>
+        <w:ind w:firstLine="720"/>
+        <w:rPr>
+          <w:rFonts w:ascii="LiberationMono" w:eastAsia="LiberationMono" w:cs="LiberationMono"/>
+          <w:color w:val="000000"/>
+        </w:rPr>
+      </w:pPr>
+      <w:r>
+        <w:rPr>
+          <w:rFonts w:ascii="LiberationMono" w:eastAsia="LiberationMono" w:cs="LiberationMono"/>
+          <w:color w:val="000089"/>
+        </w:rPr>
+        <w:t xml:space="preserve">Path p </w:t>
+      </w:r>
+      <w:r>
+        <w:rPr>
+          <w:rFonts w:ascii="LiberationMono" w:eastAsia="LiberationMono" w:cs="LiberationMono"/>
+          <w:color w:val="000000"/>
+        </w:rPr>
+        <w:t xml:space="preserve">= </w:t>
+      </w:r>
+      <w:r>
+        <w:rPr>
+          <w:rFonts w:ascii="LiberationMono-Bold" w:eastAsia="LiberationMono" w:hAnsi="LiberationMono-Bold" w:cs="LiberationMono-Bold"/>
           <w:b/>
           <w:bCs/>
           <w:color w:val="00669A"/>
-          <w:sz w:val="17"/>
-          <w:szCs w:val="17"/>
-        </w:rPr>
-        <w:t xml:space="preserve">public </w:t>
-      </w:r>
-      <w:r>
-        <w:rPr>
-          <w:rFonts w:ascii="LiberationMono" w:eastAsia="LiberationMono" w:hAnsi="LiberationMono-Bold" w:cs="LiberationMono"/>
+        </w:rPr>
+        <w:t xml:space="preserve">new </w:t>
+      </w:r>
+      <w:proofErr w:type="gramStart"/>
+      <w:r>
+        <w:rPr>
+          <w:rFonts w:ascii="LiberationMono" w:eastAsia="LiberationMono" w:cs="LiberationMono"/>
           <w:color w:val="000089"/>
-          <w:sz w:val="17"/>
-          <w:szCs w:val="17"/>
-        </w:rPr>
-        <w:t>FileStatus</w:t>
-      </w:r>
-      <w:r>
-        <w:rPr>
-          <w:rFonts w:ascii="LiberationMono" w:eastAsia="LiberationMono" w:hAnsi="LiberationMono-Bold" w:cs="LiberationMono"/>
+        </w:rPr>
+        <w:t>Path</w:t>
+      </w:r>
+      <w:r>
+        <w:rPr>
+          <w:rFonts w:ascii="LiberationMono" w:eastAsia="LiberationMono" w:cs="LiberationMono"/>
           <w:color w:val="000000"/>
-          <w:sz w:val="17"/>
-          <w:szCs w:val="17"/>
-        </w:rPr>
-        <w:t xml:space="preserve">[] </w:t>
-      </w:r>
-      <w:r>
-        <w:rPr>
-          <w:rFonts w:ascii="LiberationMono" w:eastAsia="LiberationMono" w:hAnsi="LiberationMono-Bold" w:cs="LiberationMono"/>
-          <w:color w:val="CD00FF"/>
-          <w:sz w:val="17"/>
-          <w:szCs w:val="17"/>
-        </w:rPr>
-        <w:t>globStatus</w:t>
-      </w:r>
-      <w:r>
-        <w:rPr>
-          <w:rFonts w:ascii="LiberationMono" w:eastAsia="LiberationMono" w:hAnsi="LiberationMono-Bold" w:cs="LiberationMono"/>
+        </w:rPr>
+        <w:t>(</w:t>
+      </w:r>
+      <w:proofErr w:type="gramEnd"/>
+      <w:r>
+        <w:rPr>
+          <w:rFonts w:ascii="LiberationMono" w:eastAsia="LiberationMono" w:cs="LiberationMono"/>
+          <w:color w:val="CD3300"/>
+        </w:rPr>
+        <w:t>"p"</w:t>
+      </w:r>
+      <w:r>
+        <w:rPr>
+          <w:rFonts w:ascii="LiberationMono" w:eastAsia="LiberationMono" w:cs="LiberationMono"/>
           <w:color w:val="000000"/>
-          <w:sz w:val="17"/>
-          <w:szCs w:val="17"/>
+        </w:rPr>
+        <w:t>);</w:t>
+      </w:r>
+    </w:p>
+    <w:p>
+      <w:pPr>
+        <w:pStyle w:val="ListParagraph"/>
+        <w:autoSpaceDE w:val="0"/>
+        <w:autoSpaceDN w:val="0"/>
+        <w:adjustRightInd w:val="0"/>
+        <w:spacing w:after="0" w:line="240" w:lineRule="auto"/>
+        <w:ind w:firstLine="720"/>
+        <w:rPr>
+          <w:rFonts w:ascii="LiberationMono" w:eastAsia="LiberationMono" w:cs="LiberationMono"/>
+          <w:color w:val="000000"/>
+        </w:rPr>
+      </w:pPr>
+      <w:proofErr w:type="spellStart"/>
+      <w:r>
+        <w:rPr>
+          <w:rFonts w:ascii="LiberationMono" w:eastAsia="LiberationMono" w:cs="LiberationMono"/>
+          <w:color w:val="000089"/>
+        </w:rPr>
+        <w:t>OutputStream</w:t>
+      </w:r>
+      <w:proofErr w:type="spellEnd"/>
+      <w:r>
+        <w:rPr>
+          <w:rFonts w:ascii="LiberationMono" w:eastAsia="LiberationMono" w:cs="LiberationMono"/>
+          <w:color w:val="000089"/>
+        </w:rPr>
+        <w:t xml:space="preserve"> out </w:t>
+      </w:r>
+      <w:r>
+        <w:rPr>
+          <w:rFonts w:ascii="LiberationMono" w:eastAsia="LiberationMono" w:cs="LiberationMono"/>
+          <w:color w:val="000000"/>
+        </w:rPr>
+        <w:t xml:space="preserve">= </w:t>
+      </w:r>
+      <w:proofErr w:type="spellStart"/>
+      <w:proofErr w:type="gramStart"/>
+      <w:r>
+        <w:rPr>
+          <w:rFonts w:ascii="LiberationMono" w:eastAsia="LiberationMono" w:cs="LiberationMono"/>
+          <w:color w:val="000089"/>
+        </w:rPr>
+        <w:t>fs</w:t>
+      </w:r>
+      <w:r>
+        <w:rPr>
+          <w:rFonts w:ascii="LiberationMono" w:eastAsia="LiberationMono" w:cs="LiberationMono"/>
+          <w:color w:val="000000"/>
+        </w:rPr>
+        <w:t>.</w:t>
+      </w:r>
+      <w:r>
+        <w:rPr>
+          <w:rFonts w:ascii="LiberationMono" w:eastAsia="LiberationMono" w:cs="LiberationMono"/>
+          <w:color w:val="33009A"/>
+        </w:rPr>
+        <w:t>create</w:t>
+      </w:r>
+      <w:proofErr w:type="spellEnd"/>
+      <w:r>
+        <w:rPr>
+          <w:rFonts w:ascii="LiberationMono" w:eastAsia="LiberationMono" w:cs="LiberationMono"/>
+          <w:color w:val="000000"/>
         </w:rPr>
         <w:t>(</w:t>
       </w:r>
-      <w:r>
-        <w:rPr>
-          <w:rFonts w:ascii="LiberationMono" w:eastAsia="LiberationMono" w:hAnsi="LiberationMono-Bold" w:cs="LiberationMono"/>
+      <w:proofErr w:type="gramEnd"/>
+      <w:r>
+        <w:rPr>
+          <w:rFonts w:ascii="LiberationMono" w:eastAsia="LiberationMono" w:cs="LiberationMono"/>
           <w:color w:val="000089"/>
-          <w:sz w:val="17"/>
-          <w:szCs w:val="17"/>
-        </w:rPr>
-        <w:t>Path pathPattern</w:t>
-      </w:r>
-      <w:r>
-        <w:rPr>
-          <w:rFonts w:ascii="LiberationMono" w:eastAsia="LiberationMono" w:hAnsi="LiberationMono-Bold" w:cs="LiberationMono"/>
+        </w:rPr>
+        <w:t>p</w:t>
+      </w:r>
+      <w:r>
+        <w:rPr>
+          <w:rFonts w:ascii="LiberationMono" w:eastAsia="LiberationMono" w:cs="LiberationMono"/>
           <w:color w:val="000000"/>
-          <w:sz w:val="17"/>
-          <w:szCs w:val="17"/>
-        </w:rPr>
-        <w:t xml:space="preserve">, </w:t>
-      </w:r>
-      <w:r>
-        <w:rPr>
-          <w:rFonts w:ascii="LiberationMono" w:eastAsia="LiberationMono" w:hAnsi="LiberationMono-Bold" w:cs="LiberationMono"/>
+        </w:rPr>
+        <w:t>);</w:t>
+      </w:r>
+    </w:p>
+    <w:p>
+      <w:pPr>
+        <w:pStyle w:val="ListParagraph"/>
+        <w:autoSpaceDE w:val="0"/>
+        <w:autoSpaceDN w:val="0"/>
+        <w:adjustRightInd w:val="0"/>
+        <w:spacing w:after="0" w:line="240" w:lineRule="auto"/>
+        <w:ind w:firstLine="720"/>
+        <w:rPr>
+          <w:rFonts w:ascii="LiberationMono" w:eastAsia="LiberationMono" w:cs="LiberationMono"/>
+          <w:color w:val="000000"/>
+        </w:rPr>
+      </w:pPr>
+      <w:proofErr w:type="spellStart"/>
+      <w:proofErr w:type="gramStart"/>
+      <w:r>
+        <w:rPr>
+          <w:rFonts w:ascii="LiberationMono" w:eastAsia="LiberationMono" w:cs="LiberationMono"/>
           <w:color w:val="000089"/>
-          <w:sz w:val="17"/>
-          <w:szCs w:val="17"/>
-        </w:rPr>
-        <w:t>PathFilter filter</w:t>
-      </w:r>
-      <w:r>
-        <w:rPr>
-          <w:rFonts w:ascii="LiberationMono" w:eastAsia="LiberationMono" w:hAnsi="LiberationMono-Bold" w:cs="LiberationMono"/>
+        </w:rPr>
+        <w:t>out</w:t>
+      </w:r>
+      <w:r>
+        <w:rPr>
+          <w:rFonts w:ascii="LiberationMono" w:eastAsia="LiberationMono" w:cs="LiberationMono"/>
           <w:color w:val="000000"/>
-          <w:sz w:val="17"/>
-          <w:szCs w:val="17"/>
+        </w:rPr>
+        <w:t>.</w:t>
+      </w:r>
+      <w:r>
+        <w:rPr>
+          <w:rFonts w:ascii="LiberationMono" w:eastAsia="LiberationMono" w:cs="LiberationMono"/>
+          <w:color w:val="33009A"/>
+        </w:rPr>
+        <w:t>write</w:t>
+      </w:r>
+      <w:proofErr w:type="spellEnd"/>
+      <w:r>
+        <w:rPr>
+          <w:rFonts w:ascii="LiberationMono" w:eastAsia="LiberationMono" w:cs="LiberationMono"/>
+          <w:color w:val="000000"/>
+        </w:rPr>
+        <w:t>(</w:t>
+      </w:r>
+      <w:proofErr w:type="gramEnd"/>
+      <w:r>
+        <w:rPr>
+          <w:rFonts w:ascii="LiberationMono" w:eastAsia="LiberationMono" w:cs="LiberationMono"/>
+          <w:color w:val="CD3300"/>
+        </w:rPr>
+        <w:t>"content"</w:t>
+      </w:r>
+      <w:r>
+        <w:rPr>
+          <w:rFonts w:ascii="LiberationMono" w:eastAsia="LiberationMono" w:cs="LiberationMono"/>
+          <w:color w:val="000000"/>
+        </w:rPr>
+        <w:t>.</w:t>
+      </w:r>
+      <w:proofErr w:type="spellStart"/>
+      <w:r>
+        <w:rPr>
+          <w:rFonts w:ascii="LiberationMono" w:eastAsia="LiberationMono" w:cs="LiberationMono"/>
+          <w:color w:val="33009A"/>
+        </w:rPr>
+        <w:t>getBytes</w:t>
+      </w:r>
+      <w:proofErr w:type="spellEnd"/>
+      <w:r>
+        <w:rPr>
+          <w:rFonts w:ascii="LiberationMono" w:eastAsia="LiberationMono" w:cs="LiberationMono"/>
+          <w:color w:val="000000"/>
+        </w:rPr>
+        <w:t>(</w:t>
+      </w:r>
+      <w:r>
+        <w:rPr>
+          <w:rFonts w:ascii="LiberationMono" w:eastAsia="LiberationMono" w:cs="LiberationMono"/>
+          <w:color w:val="CD3300"/>
+        </w:rPr>
+        <w:t>"UTF-8"</w:t>
+      </w:r>
+      <w:r>
+        <w:rPr>
+          <w:rFonts w:ascii="LiberationMono" w:eastAsia="LiberationMono" w:cs="LiberationMono"/>
+          <w:color w:val="000000"/>
+        </w:rPr>
+        <w:t>));</w:t>
+      </w:r>
+    </w:p>
+    <w:p>
+      <w:pPr>
+        <w:pStyle w:val="ListParagraph"/>
+        <w:autoSpaceDE w:val="0"/>
+        <w:autoSpaceDN w:val="0"/>
+        <w:adjustRightInd w:val="0"/>
+        <w:spacing w:after="0" w:line="240" w:lineRule="auto"/>
+        <w:ind w:firstLine="720"/>
+        <w:rPr>
+          <w:rFonts w:ascii="LiberationMono-Bold" w:eastAsia="LiberationMono" w:hAnsi="LiberationMono-Bold" w:cs="LiberationMono-Bold"/>
+          <w:b/>
+          <w:bCs/>
+          <w:color w:val="000000"/>
+        </w:rPr>
+      </w:pPr>
+      <w:proofErr w:type="spellStart"/>
+      <w:proofErr w:type="gramStart"/>
+      <w:r>
+        <w:rPr>
+          <w:rFonts w:ascii="LiberationMono-Bold" w:eastAsia="LiberationMono" w:hAnsi="LiberationMono-Bold" w:cs="LiberationMono-Bold"/>
+          <w:b/>
+          <w:bCs/>
+          <w:color w:val="000089"/>
+        </w:rPr>
+        <w:t>out</w:t>
+      </w:r>
+      <w:r>
+        <w:rPr>
+          <w:rFonts w:ascii="LiberationMono-Bold" w:eastAsia="LiberationMono" w:hAnsi="LiberationMono-Bold" w:cs="LiberationMono-Bold"/>
+          <w:b/>
+          <w:bCs/>
+          <w:color w:val="000000"/>
+        </w:rPr>
+        <w:t>.</w:t>
+      </w:r>
+      <w:r>
+        <w:rPr>
+          <w:rFonts w:ascii="LiberationMono-Bold" w:eastAsia="LiberationMono" w:hAnsi="LiberationMono-Bold" w:cs="LiberationMono-Bold"/>
+          <w:b/>
+          <w:bCs/>
+          <w:color w:val="33009A"/>
+        </w:rPr>
+        <w:t>close</w:t>
+      </w:r>
+      <w:proofErr w:type="spellEnd"/>
+      <w:r>
+        <w:rPr>
+          <w:rFonts w:ascii="LiberationMono-Bold" w:eastAsia="LiberationMono" w:hAnsi="LiberationMono-Bold" w:cs="LiberationMono-Bold"/>
+          <w:b/>
+          <w:bCs/>
+          <w:color w:val="000000"/>
+        </w:rPr>
+        <w:t>(</w:t>
+      </w:r>
+      <w:proofErr w:type="gramEnd"/>
+      <w:r>
+        <w:rPr>
+          <w:rFonts w:ascii="LiberationMono-Bold" w:eastAsia="LiberationMono" w:hAnsi="LiberationMono-Bold" w:cs="LiberationMono-Bold"/>
+          <w:b/>
+          <w:bCs/>
+          <w:color w:val="000000"/>
+        </w:rPr>
+        <w:t>);</w:t>
+      </w:r>
+    </w:p>
+    <w:p>
+      <w:pPr>
+        <w:pStyle w:val="ListParagraph"/>
+        <w:autoSpaceDE w:val="0"/>
+        <w:autoSpaceDN w:val="0"/>
+        <w:adjustRightInd w:val="0"/>
+        <w:spacing w:after="0" w:line="240" w:lineRule="auto"/>
+        <w:ind w:firstLine="720"/>
+        <w:jc w:val="both"/>
+        <w:rPr>
+          <w:rFonts w:ascii="LiberationMono" w:eastAsia="LiberationMono" w:cs="LiberationMono"/>
+          <w:color w:val="000000"/>
+        </w:rPr>
+      </w:pPr>
+      <w:proofErr w:type="gramStart"/>
+      <w:r>
+        <w:rPr>
+          <w:rFonts w:ascii="LiberationMono" w:eastAsia="LiberationMono" w:cs="LiberationMono"/>
+          <w:color w:val="000089"/>
+        </w:rPr>
+        <w:t>assertThat</w:t>
+      </w:r>
+      <w:r>
+        <w:rPr>
+          <w:rFonts w:ascii="LiberationMono" w:eastAsia="LiberationMono" w:cs="LiberationMono"/>
+          <w:color w:val="000000"/>
+        </w:rPr>
+        <w:t>(</w:t>
+      </w:r>
+      <w:proofErr w:type="gramEnd"/>
+      <w:r>
+        <w:rPr>
+          <w:rFonts w:ascii="LiberationMono" w:eastAsia="LiberationMono" w:cs="LiberationMono"/>
+          <w:color w:val="000089"/>
+        </w:rPr>
+        <w:t>fs</w:t>
+      </w:r>
+      <w:r>
+        <w:rPr>
+          <w:rFonts w:ascii="LiberationMono" w:eastAsia="LiberationMono" w:cs="LiberationMono"/>
+          <w:color w:val="000000"/>
+        </w:rPr>
+        <w:t>.</w:t>
+      </w:r>
+      <w:r>
+        <w:rPr>
+          <w:rFonts w:ascii="LiberationMono" w:eastAsia="LiberationMono" w:cs="LiberationMono"/>
+          <w:color w:val="33009A"/>
+        </w:rPr>
+        <w:t>getFileStatus</w:t>
+      </w:r>
+      <w:r>
+        <w:rPr>
+          <w:rFonts w:ascii="LiberationMono" w:eastAsia="LiberationMono" w:cs="LiberationMono"/>
+          <w:color w:val="000000"/>
+        </w:rPr>
+        <w:t>(</w:t>
+      </w:r>
+      <w:r>
+        <w:rPr>
+          <w:rFonts w:ascii="LiberationMono" w:eastAsia="LiberationMono" w:cs="LiberationMono"/>
+          <w:color w:val="000089"/>
+        </w:rPr>
+        <w:t>p</w:t>
+      </w:r>
+      <w:r>
+        <w:rPr>
+          <w:rFonts w:ascii="LiberationMono" w:eastAsia="LiberationMono" w:cs="LiberationMono"/>
+          <w:color w:val="000000"/>
+        </w:rPr>
+        <w:t>).</w:t>
+      </w:r>
+      <w:r>
+        <w:rPr>
+          <w:rFonts w:ascii="LiberationMono" w:eastAsia="LiberationMono" w:cs="LiberationMono"/>
+          <w:color w:val="33009A"/>
+        </w:rPr>
+        <w:t>getLen</w:t>
+      </w:r>
+      <w:r>
+        <w:rPr>
+          <w:rFonts w:ascii="LiberationMono" w:eastAsia="LiberationMono" w:cs="LiberationMono"/>
+          <w:color w:val="000000"/>
+        </w:rPr>
+        <w:t>(),</w:t>
+      </w:r>
+      <w:r>
+        <w:rPr>
+          <w:rFonts w:ascii="LiberationMono" w:eastAsia="LiberationMono" w:cs="LiberationMono"/>
+          <w:color w:val="000089"/>
+        </w:rPr>
+        <w:t>is</w:t>
+      </w:r>
+      <w:r>
+        <w:rPr>
+          <w:rFonts w:ascii="LiberationMono" w:eastAsia="LiberationMono" w:cs="LiberationMono"/>
+          <w:color w:val="000000"/>
+        </w:rPr>
+        <w:t>(((</w:t>
+      </w:r>
+      <w:r>
+        <w:rPr>
+          <w:rFonts w:ascii="LiberationMono-Bold" w:eastAsia="LiberationMono" w:hAnsi="LiberationMono-Bold" w:cs="LiberationMono-Bold"/>
+          <w:b/>
+          <w:bCs/>
+          <w:color w:val="007789"/>
+        </w:rPr>
+        <w:t>long</w:t>
+      </w:r>
+      <w:r>
+        <w:rPr>
+          <w:rFonts w:ascii="LiberationMono" w:eastAsia="LiberationMono" w:cs="LiberationMono"/>
+          <w:color w:val="000000"/>
         </w:rPr>
         <w:t>)</w:t>
       </w:r>
       <w:r>
         <w:rPr>
-          <w:rFonts w:ascii="LiberationMono-Bold" w:hAnsi="LiberationMono-Bold" w:cs="LiberationMono-Bold"/>
+          <w:rFonts w:ascii="LiberationMono" w:eastAsia="LiberationMono" w:cs="LiberationMono"/>
+          <w:color w:val="CD3300"/>
+        </w:rPr>
+        <w:t>content"</w:t>
+      </w:r>
+      <w:r>
+        <w:rPr>
+          <w:rFonts w:ascii="LiberationMono" w:eastAsia="LiberationMono" w:cs="LiberationMono"/>
+          <w:color w:val="000000"/>
+        </w:rPr>
+        <w:t>.</w:t>
+      </w:r>
+      <w:r>
+        <w:rPr>
+          <w:rFonts w:ascii="LiberationMono" w:eastAsia="LiberationMono" w:cs="LiberationMono"/>
+          <w:color w:val="33009A"/>
+        </w:rPr>
+        <w:t>length</w:t>
+      </w:r>
+      <w:r>
+        <w:rPr>
+          <w:rFonts w:ascii="LiberationMono" w:eastAsia="LiberationMono" w:cs="LiberationMono"/>
+          <w:color w:val="000000"/>
+        </w:rPr>
+        <w:t>())));</w:t>
+      </w:r>
+    </w:p>
+    <w:p>
+      <w:pPr>
+        <w:pBdr>
+          <w:bottom w:val="single" w:sz="6" w:space="1" w:color="auto"/>
+        </w:pBdr>
+        <w:autoSpaceDE w:val="0"/>
+        <w:autoSpaceDN w:val="0"/>
+        <w:adjustRightInd w:val="0"/>
+        <w:spacing w:after="0" w:line="240" w:lineRule="auto"/>
+        <w:jc w:val="both"/>
+        <w:rPr>
+          <w:rFonts w:ascii="LiberationSerif" w:eastAsia="LiberationSerif" w:hAnsi="LiberationSerif-Bold" w:cs="LiberationSerif"/>
+        </w:rPr>
+      </w:pPr>
+      <w:r>
+        <w:rPr>
+          <w:rFonts w:ascii="LiberationSerif" w:eastAsia="LiberationSerif" w:hAnsi="LiberationSerif-Bold" w:cs="LiberationSerif"/>
+        </w:rPr>
+        <w:t>PARALAL COPYING WITH DISTCP:</w:t>
+      </w:r>
+    </w:p>
+    <w:p>
+      <w:pPr>
+        <w:autoSpaceDE w:val="0"/>
+        <w:autoSpaceDN w:val="0"/>
+        <w:adjustRightInd w:val="0"/>
+        <w:spacing w:after="0" w:line="240" w:lineRule="auto"/>
+        <w:jc w:val="both"/>
+        <w:rPr>
+          <w:rFonts w:ascii="LiberationSerif" w:eastAsia="LiberationSerif" w:hAnsi="LiberationSerif-Bold" w:cs="LiberationSerif"/>
+        </w:rPr>
+      </w:pPr>
+    </w:p>
+    <w:p>
+      <w:pPr>
+        <w:autoSpaceDE w:val="0"/>
+        <w:autoSpaceDN w:val="0"/>
+        <w:adjustRightInd w:val="0"/>
+        <w:spacing w:after="0" w:line="240" w:lineRule="auto"/>
+        <w:jc w:val="both"/>
+        <w:rPr>
+          <w:rFonts w:ascii="LiberationSerif" w:eastAsia="LiberationSerif" w:hAnsi="LiberationSerif-Bold" w:cs="LiberationSerif"/>
+        </w:rPr>
+      </w:pPr>
+      <w:r>
+        <w:rPr>
+          <w:rFonts w:ascii="LiberationSerif" w:eastAsia="LiberationSerif" w:hAnsi="LiberationSerif-Bold" w:cs="LiberationSerif"/>
+        </w:rPr>
+        <w:t>If the two clusters are running incompatible versions of HDFS, then you can use the</w:t>
+      </w:r>
+      <w:r>
+        <w:rPr>
+          <w:rFonts w:ascii="LiberationSerif" w:eastAsia="LiberationSerif" w:hAnsi="LiberationSerif-Bold" w:cs="LiberationSerif"/>
+        </w:rPr>
+        <w:t xml:space="preserve"> </w:t>
+      </w:r>
+      <w:proofErr w:type="spellStart"/>
+      <w:r>
+        <w:rPr>
+          <w:rFonts w:ascii="LiberationSerif" w:eastAsia="LiberationSerif" w:hAnsi="LiberationSerif-Bold" w:cs="LiberationSerif"/>
+        </w:rPr>
+        <w:t>webhdfs</w:t>
+      </w:r>
+      <w:proofErr w:type="spellEnd"/>
+      <w:r>
+        <w:rPr>
+          <w:rFonts w:ascii="LiberationSerif" w:eastAsia="LiberationSerif" w:hAnsi="LiberationSerif-Bold" w:cs="LiberationSerif"/>
+        </w:rPr>
+        <w:t xml:space="preserve"> protocol to </w:t>
+      </w:r>
+      <w:proofErr w:type="spellStart"/>
+      <w:r>
+        <w:rPr>
+          <w:rFonts w:ascii="LiberationSerif" w:eastAsia="LiberationSerif" w:hAnsi="LiberationSerif-Bold" w:cs="LiberationSerif"/>
+        </w:rPr>
+        <w:t>distcp</w:t>
+      </w:r>
+      <w:proofErr w:type="spellEnd"/>
+      <w:r>
+        <w:rPr>
+          <w:rFonts w:ascii="LiberationSerif" w:eastAsia="LiberationSerif" w:hAnsi="LiberationSerif-Bold" w:cs="LiberationSerif"/>
+        </w:rPr>
+        <w:t xml:space="preserve"> between them:</w:t>
+      </w:r>
+    </w:p>
+    <w:p>
+      <w:pPr>
+        <w:pStyle w:val="ListParagraph"/>
+        <w:autoSpaceDE w:val="0"/>
+        <w:autoSpaceDN w:val="0"/>
+        <w:adjustRightInd w:val="0"/>
+        <w:spacing w:after="0" w:line="240" w:lineRule="auto"/>
+        <w:jc w:val="both"/>
+        <w:rPr>
+          <w:rFonts w:ascii="LiberationSerif" w:eastAsia="LiberationSerif" w:hAnsi="LiberationSerif-Bold" w:cs="LiberationSerif"/>
+        </w:rPr>
+      </w:pPr>
+      <w:r>
+        <w:rPr>
+          <w:rFonts w:ascii="LiberationSerif" w:eastAsia="LiberationSerif" w:hAnsi="LiberationSerif-Bold" w:cs="LiberationSerif"/>
+        </w:rPr>
+        <w:t xml:space="preserve">% </w:t>
+      </w:r>
+      <w:proofErr w:type="spellStart"/>
+      <w:r>
+        <w:rPr>
+          <w:rFonts w:ascii="LiberationSerif" w:eastAsia="LiberationSerif" w:hAnsi="LiberationSerif-Bold" w:cs="LiberationSerif"/>
+        </w:rPr>
+        <w:t>hadoop</w:t>
+      </w:r>
+      <w:proofErr w:type="spellEnd"/>
+      <w:r>
+        <w:rPr>
+          <w:rFonts w:ascii="LiberationSerif" w:eastAsia="LiberationSerif" w:hAnsi="LiberationSerif-Bold" w:cs="LiberationSerif"/>
+        </w:rPr>
+        <w:t xml:space="preserve"> </w:t>
+      </w:r>
+      <w:proofErr w:type="spellStart"/>
+      <w:r>
+        <w:rPr>
+          <w:rFonts w:ascii="LiberationSerif" w:eastAsia="LiberationSerif" w:hAnsi="LiberationSerif-Bold" w:cs="LiberationSerif"/>
+        </w:rPr>
+        <w:t>distcp</w:t>
+      </w:r>
+      <w:proofErr w:type="spellEnd"/>
+      <w:r>
+        <w:rPr>
+          <w:rFonts w:ascii="LiberationSerif" w:eastAsia="LiberationSerif" w:hAnsi="LiberationSerif-Bold" w:cs="LiberationSerif"/>
+        </w:rPr>
+        <w:t xml:space="preserve"> webhdfs</w:t>
+      </w:r>
+      <w:proofErr w:type="gramStart"/>
+      <w:r>
+        <w:rPr>
+          <w:rFonts w:ascii="LiberationSerif" w:eastAsia="LiberationSerif" w:hAnsi="LiberationSerif-Bold" w:cs="LiberationSerif"/>
+        </w:rPr>
+        <w:t>:/</w:t>
+      </w:r>
+      <w:proofErr w:type="gramEnd"/>
+      <w:r>
+        <w:rPr>
+          <w:rFonts w:ascii="LiberationSerif" w:eastAsia="LiberationSerif" w:hAnsi="LiberationSerif-Bold" w:cs="LiberationSerif"/>
+        </w:rPr>
+        <w:t>/namenode1:50070/foo webhdfs://namenode2:50070/foo</w:t>
+      </w:r>
+    </w:p>
+    <w:p>
+      <w:pPr>
+        <w:autoSpaceDE w:val="0"/>
+        <w:autoSpaceDN w:val="0"/>
+        <w:adjustRightInd w:val="0"/>
+        <w:spacing w:after="0" w:line="240" w:lineRule="auto"/>
+        <w:jc w:val="both"/>
+        <w:rPr>
+          <w:rFonts w:ascii="LiberationSerif" w:eastAsia="LiberationSerif" w:hAnsi="LiberationSerif-Bold" w:cs="LiberationSerif"/>
+        </w:rPr>
+      </w:pPr>
+    </w:p>
+    <w:p>
+      <w:pPr>
+        <w:autoSpaceDE w:val="0"/>
+        <w:autoSpaceDN w:val="0"/>
+        <w:adjustRightInd w:val="0"/>
+        <w:spacing w:after="0" w:line="240" w:lineRule="auto"/>
+        <w:jc w:val="both"/>
+        <w:rPr>
+          <w:rFonts w:ascii="LiberationSerif" w:eastAsia="LiberationSerif" w:hAnsi="LiberationSerif-Bold" w:cs="LiberationSerif"/>
+        </w:rPr>
+      </w:pPr>
+    </w:p>
+    <w:p>
+      <w:pPr>
+        <w:autoSpaceDE w:val="0"/>
+        <w:autoSpaceDN w:val="0"/>
+        <w:adjustRightInd w:val="0"/>
+        <w:spacing w:after="0" w:line="240" w:lineRule="auto"/>
+        <w:jc w:val="both"/>
+        <w:rPr>
+          <w:rFonts w:ascii="LiberationSerif" w:eastAsia="LiberationSerif" w:hAnsi="LiberationSerif-Bold" w:cs="LiberationSerif"/>
+        </w:rPr>
+      </w:pPr>
+    </w:p>
+    <w:p>
+      <w:pPr>
+        <w:autoSpaceDE w:val="0"/>
+        <w:autoSpaceDN w:val="0"/>
+        <w:adjustRightInd w:val="0"/>
+        <w:spacing w:after="0" w:line="240" w:lineRule="auto"/>
+        <w:jc w:val="both"/>
+        <w:rPr>
+          <w:rFonts w:ascii="LiberationSerif" w:eastAsia="LiberationSerif" w:hAnsi="LiberationSerif-Bold" w:cs="LiberationSerif"/>
+        </w:rPr>
+      </w:pPr>
+    </w:p>
+    <w:p>
+      <w:pPr>
+        <w:autoSpaceDE w:val="0"/>
+        <w:autoSpaceDN w:val="0"/>
+        <w:adjustRightInd w:val="0"/>
+        <w:spacing w:after="0" w:line="240" w:lineRule="auto"/>
+        <w:jc w:val="both"/>
+        <w:rPr>
+          <w:rFonts w:ascii="LiberationSerif" w:eastAsia="LiberationSerif" w:hAnsi="LiberationSerif-Bold" w:cs="LiberationSerif"/>
+        </w:rPr>
+      </w:pPr>
+    </w:p>
+    <w:p>
+      <w:pPr>
+        <w:autoSpaceDE w:val="0"/>
+        <w:autoSpaceDN w:val="0"/>
+        <w:adjustRightInd w:val="0"/>
+        <w:spacing w:after="0" w:line="240" w:lineRule="auto"/>
+        <w:jc w:val="both"/>
+        <w:rPr>
+          <w:rFonts w:ascii="LiberationSerif" w:eastAsia="LiberationSerif" w:hAnsi="LiberationSerif-Bold" w:cs="LiberationSerif"/>
+        </w:rPr>
+      </w:pPr>
+    </w:p>
+    <w:p>
+      <w:pPr>
+        <w:autoSpaceDE w:val="0"/>
+        <w:autoSpaceDN w:val="0"/>
+        <w:adjustRightInd w:val="0"/>
+        <w:spacing w:after="0" w:line="240" w:lineRule="auto"/>
+        <w:jc w:val="both"/>
+        <w:rPr>
+          <w:rFonts w:ascii="LiberationSerif" w:eastAsia="LiberationSerif" w:hAnsi="LiberationSerif-Bold" w:cs="LiberationSerif"/>
+        </w:rPr>
+      </w:pPr>
+    </w:p>
+    <w:p>
+      <w:pPr>
+        <w:autoSpaceDE w:val="0"/>
+        <w:autoSpaceDN w:val="0"/>
+        <w:adjustRightInd w:val="0"/>
+        <w:spacing w:after="0" w:line="240" w:lineRule="auto"/>
+        <w:jc w:val="both"/>
+        <w:rPr>
+          <w:rFonts w:ascii="LiberationSerif" w:eastAsia="LiberationSerif" w:hAnsi="LiberationSerif-Bold" w:cs="LiberationSerif"/>
+        </w:rPr>
+      </w:pPr>
+    </w:p>
+    <w:p>
+      <w:pPr>
+        <w:autoSpaceDE w:val="0"/>
+        <w:autoSpaceDN w:val="0"/>
+        <w:adjustRightInd w:val="0"/>
+        <w:spacing w:after="0" w:line="240" w:lineRule="auto"/>
+        <w:jc w:val="both"/>
+        <w:rPr>
+          <w:rFonts w:ascii="LiberationSerif" w:eastAsia="LiberationSerif" w:hAnsi="LiberationSerif-Bold" w:cs="LiberationSerif"/>
+        </w:rPr>
+      </w:pPr>
+    </w:p>
+    <w:p>
+      <w:pPr>
+        <w:autoSpaceDE w:val="0"/>
+        <w:autoSpaceDN w:val="0"/>
+        <w:adjustRightInd w:val="0"/>
+        <w:spacing w:after="0" w:line="240" w:lineRule="auto"/>
+        <w:jc w:val="both"/>
+        <w:rPr>
+          <w:rFonts w:ascii="LiberationSerif-Bold" w:hAnsi="LiberationSerif-Bold" w:cs="LiberationSerif-Bold"/>
           <w:b/>
           <w:bCs/>
-          <w:color w:val="00669A"/>
-          <w:sz w:val="17"/>
-          <w:szCs w:val="17"/>
-        </w:rPr>
-        <w:t xml:space="preserve">throws </w:t>
-      </w:r>
-      <w:r>
-        <w:rPr>
-          <w:rFonts w:ascii="LiberationMono" w:eastAsia="LiberationMono" w:hAnsi="LiberationMono-Bold" w:cs="LiberationMono"/>
-          <w:color w:val="000089"/>
-          <w:sz w:val="17"/>
-          <w:szCs w:val="17"/>
-        </w:rPr>
-        <w:t>IOException</w:t>
-      </w:r>
-      <w:r>
-        <w:rPr>
-          <w:rFonts w:ascii="LiberationMono" w:eastAsia="LiberationMono" w:hAnsi="LiberationMono-Bold" w:cs="LiberationMono"/>
-          <w:color w:val="000089"/>
-          <w:sz w:val="17"/>
-          <w:szCs w:val="17"/>
-        </w:rPr>
-        <w:t xml:space="preserve"> </w:t>
-      </w:r>
-      <w:r>
-        <w:rPr>
-          <w:rFonts w:ascii="LiberationSerif" w:eastAsia="LiberationSerif" w:hAnsi="LiberationSerif-Bold" w:cs="LiberationSerif"/>
-        </w:rPr>
-        <w:t>)</w:t>
-      </w:r>
-      <w:r>
-        <w:rPr>
-          <w:rFonts w:ascii="LiberationSerif" w:eastAsia="LiberationSerif" w:hAnsi="LiberationSerif-Bold" w:cs="LiberationSerif"/>
-        </w:rPr>
-        <w:t>,</w:t>
-      </w:r>
-    </w:p>
-    <w:p>
-      <w:pPr>
-        <w:autoSpaceDE w:val="0"/>
-        <w:autoSpaceDN w:val="0"/>
-        <w:adjustRightInd w:val="0"/>
-        <w:spacing w:after="0" w:line="240" w:lineRule="auto"/>
-        <w:jc w:val="both"/>
-        <w:rPr>
-          <w:rFonts w:ascii="LiberationSerif" w:eastAsia="LiberationSerif" w:hAnsi="LiberationSerif-Bold" w:cs="LiberationSerif"/>
-        </w:rPr>
-      </w:pPr>
-      <w:r>
-        <w:rPr>
-          <w:rFonts w:ascii="LiberationSerif" w:eastAsia="LiberationSerif" w:hAnsi="LiberationSerif-Bold" w:cs="LiberationSerif"/>
-        </w:rPr>
-        <w:t>Data Flow:</w:t>
-      </w:r>
-    </w:p>
-    <w:p>
-      <w:pPr>
-        <w:autoSpaceDE w:val="0"/>
-        <w:autoSpaceDN w:val="0"/>
-        <w:adjustRightInd w:val="0"/>
-        <w:spacing w:after="0" w:line="240" w:lineRule="auto"/>
-        <w:jc w:val="both"/>
-        <w:rPr>
-          <w:rFonts w:ascii="LiberationSerif" w:eastAsia="LiberationSerif" w:hAnsi="LiberationSerif-Bold" w:cs="LiberationSerif"/>
-        </w:rPr>
-      </w:pPr>
-      <w:r>
-        <w:rPr>
-          <w:rFonts w:ascii="LiberationSerif" w:eastAsia="LiberationSerif" w:hAnsi="LiberationSerif-Bold" w:cs="LiberationSerif"/>
-        </w:rPr>
-        <w:t>---------</w:t>
-      </w:r>
-      <w:bookmarkStart w:id="0" w:name="_GoBack"/>
-      <w:bookmarkEnd w:id="0"/>
+          <w:color w:val="8F0012"/>
+          <w:sz w:val="58"/>
+          <w:szCs w:val="58"/>
+        </w:rPr>
+      </w:pPr>
+      <w:r>
+        <w:rPr>
+          <w:rFonts w:ascii="LiberationSerif-Bold" w:hAnsi="LiberationSerif-Bold" w:cs="LiberationSerif-Bold"/>
+          <w:b/>
+          <w:bCs/>
+          <w:color w:val="8F0012"/>
+          <w:sz w:val="58"/>
+          <w:szCs w:val="58"/>
+        </w:rPr>
+        <w:lastRenderedPageBreak/>
+        <w:t>Chapter 4. YARN</w:t>
+      </w:r>
     </w:p>
     <w:p>
       <w:pPr>
@@ -2671,7 +5831,7 @@
         <v:path o:extrusionok="f" gradientshapeok="t" o:connecttype="rect"/>
         <o:lock v:ext="edit" aspectratio="t"/>
       </v:shapetype>
-      <v:shape id="_x0000_i1039" type="#_x0000_t75" style="width:11.25pt;height:11.25pt" o:bullet="t">
+      <v:shape id="_x0000_i1028" type="#_x0000_t75" style="width:11.25pt;height:11.25pt" o:bullet="t">
         <v:imagedata r:id="rId1" o:title="mso5FB7"/>
       </v:shape>
     </w:pict>
@@ -3129,6 +6289,95 @@
     </w:lvl>
   </w:abstractNum>
   <w:abstractNum w:abstractNumId="4">
+    <w:nsid w:val="1DB72F04"/>
+    <w:multiLevelType w:val="hybridMultilevel"/>
+    <w:tmpl w:val="29FE5C50"/>
+    <w:lvl w:ilvl="0" w:tplc="04090011">
+      <w:start w:val="1"/>
+      <w:numFmt w:val="decimal"/>
+      <w:lvlText w:val="%1)"/>
+      <w:lvlJc w:val="left"/>
+      <w:pPr>
+        <w:ind w:left="720" w:hanging="360"/>
+      </w:pPr>
+      <w:rPr>
+        <w:rFonts w:hint="default"/>
+      </w:rPr>
+    </w:lvl>
+    <w:lvl w:ilvl="1" w:tplc="04090019" w:tentative="1">
+      <w:start w:val="1"/>
+      <w:numFmt w:val="lowerLetter"/>
+      <w:lvlText w:val="%2."/>
+      <w:lvlJc w:val="left"/>
+      <w:pPr>
+        <w:ind w:left="1440" w:hanging="360"/>
+      </w:pPr>
+    </w:lvl>
+    <w:lvl w:ilvl="2" w:tplc="0409001B" w:tentative="1">
+      <w:start w:val="1"/>
+      <w:numFmt w:val="lowerRoman"/>
+      <w:lvlText w:val="%3."/>
+      <w:lvlJc w:val="right"/>
+      <w:pPr>
+        <w:ind w:left="2160" w:hanging="180"/>
+      </w:pPr>
+    </w:lvl>
+    <w:lvl w:ilvl="3" w:tplc="0409000F" w:tentative="1">
+      <w:start w:val="1"/>
+      <w:numFmt w:val="decimal"/>
+      <w:lvlText w:val="%4."/>
+      <w:lvlJc w:val="left"/>
+      <w:pPr>
+        <w:ind w:left="2880" w:hanging="360"/>
+      </w:pPr>
+    </w:lvl>
+    <w:lvl w:ilvl="4" w:tplc="04090019" w:tentative="1">
+      <w:start w:val="1"/>
+      <w:numFmt w:val="lowerLetter"/>
+      <w:lvlText w:val="%5."/>
+      <w:lvlJc w:val="left"/>
+      <w:pPr>
+        <w:ind w:left="3600" w:hanging="360"/>
+      </w:pPr>
+    </w:lvl>
+    <w:lvl w:ilvl="5" w:tplc="0409001B" w:tentative="1">
+      <w:start w:val="1"/>
+      <w:numFmt w:val="lowerRoman"/>
+      <w:lvlText w:val="%6."/>
+      <w:lvlJc w:val="right"/>
+      <w:pPr>
+        <w:ind w:left="4320" w:hanging="180"/>
+      </w:pPr>
+    </w:lvl>
+    <w:lvl w:ilvl="6" w:tplc="0409000F" w:tentative="1">
+      <w:start w:val="1"/>
+      <w:numFmt w:val="decimal"/>
+      <w:lvlText w:val="%7."/>
+      <w:lvlJc w:val="left"/>
+      <w:pPr>
+        <w:ind w:left="5040" w:hanging="360"/>
+      </w:pPr>
+    </w:lvl>
+    <w:lvl w:ilvl="7" w:tplc="04090019" w:tentative="1">
+      <w:start w:val="1"/>
+      <w:numFmt w:val="lowerLetter"/>
+      <w:lvlText w:val="%8."/>
+      <w:lvlJc w:val="left"/>
+      <w:pPr>
+        <w:ind w:left="5760" w:hanging="360"/>
+      </w:pPr>
+    </w:lvl>
+    <w:lvl w:ilvl="8" w:tplc="0409001B" w:tentative="1">
+      <w:start w:val="1"/>
+      <w:numFmt w:val="lowerRoman"/>
+      <w:lvlText w:val="%9."/>
+      <w:lvlJc w:val="right"/>
+      <w:pPr>
+        <w:ind w:left="6480" w:hanging="180"/>
+      </w:pPr>
+    </w:lvl>
+  </w:abstractNum>
+  <w:abstractNum w:abstractNumId="5">
     <w:nsid w:val="25EF77B7"/>
     <w:multiLevelType w:val="hybridMultilevel"/>
     <w:tmpl w:val="E88830EE"/>
@@ -3214,7 +6463,7 @@
       </w:pPr>
     </w:lvl>
   </w:abstractNum>
-  <w:abstractNum w:abstractNumId="5">
+  <w:abstractNum w:abstractNumId="6">
     <w:nsid w:val="26F01227"/>
     <w:multiLevelType w:val="hybridMultilevel"/>
     <w:tmpl w:val="39F01632"/>
@@ -3328,7 +6577,7 @@
       </w:rPr>
     </w:lvl>
   </w:abstractNum>
-  <w:abstractNum w:abstractNumId="6">
+  <w:abstractNum w:abstractNumId="7">
     <w:nsid w:val="330A53B4"/>
     <w:multiLevelType w:val="hybridMultilevel"/>
     <w:tmpl w:val="8C4E2D4C"/>
@@ -3417,7 +6666,7 @@
       </w:pPr>
     </w:lvl>
   </w:abstractNum>
-  <w:abstractNum w:abstractNumId="7">
+  <w:abstractNum w:abstractNumId="8">
     <w:nsid w:val="385E2B33"/>
     <w:multiLevelType w:val="hybridMultilevel"/>
     <w:tmpl w:val="EF74F42C"/>
@@ -3530,7 +6779,7 @@
       </w:rPr>
     </w:lvl>
   </w:abstractNum>
-  <w:abstractNum w:abstractNumId="8">
+  <w:abstractNum w:abstractNumId="9">
     <w:nsid w:val="3F1A1109"/>
     <w:multiLevelType w:val="hybridMultilevel"/>
     <w:tmpl w:val="71ECF8BA"/>
@@ -3643,7 +6892,7 @@
       </w:rPr>
     </w:lvl>
   </w:abstractNum>
-  <w:abstractNum w:abstractNumId="9">
+  <w:abstractNum w:abstractNumId="10">
     <w:nsid w:val="4225469C"/>
     <w:multiLevelType w:val="hybridMultilevel"/>
     <w:tmpl w:val="3DFC6BD2"/>
@@ -3756,7 +7005,7 @@
       </w:rPr>
     </w:lvl>
   </w:abstractNum>
-  <w:abstractNum w:abstractNumId="10">
+  <w:abstractNum w:abstractNumId="11">
     <w:nsid w:val="4F675679"/>
     <w:multiLevelType w:val="hybridMultilevel"/>
     <w:tmpl w:val="8C4E2D4C"/>
@@ -3845,7 +7094,7 @@
       </w:pPr>
     </w:lvl>
   </w:abstractNum>
-  <w:abstractNum w:abstractNumId="11">
+  <w:abstractNum w:abstractNumId="12">
     <w:nsid w:val="5A2219FE"/>
     <w:multiLevelType w:val="hybridMultilevel"/>
     <w:tmpl w:val="A41C54D0"/>
@@ -3958,7 +7207,7 @@
       </w:rPr>
     </w:lvl>
   </w:abstractNum>
-  <w:abstractNum w:abstractNumId="12">
+  <w:abstractNum w:abstractNumId="13">
     <w:nsid w:val="5B701675"/>
     <w:multiLevelType w:val="hybridMultilevel"/>
     <w:tmpl w:val="1DAE04B0"/>
@@ -4071,7 +7320,7 @@
       </w:rPr>
     </w:lvl>
   </w:abstractNum>
-  <w:abstractNum w:abstractNumId="13">
+  <w:abstractNum w:abstractNumId="14">
     <w:nsid w:val="5DDB6483"/>
     <w:multiLevelType w:val="hybridMultilevel"/>
     <w:tmpl w:val="9BDA6FF4"/>
@@ -4184,7 +7433,7 @@
       </w:rPr>
     </w:lvl>
   </w:abstractNum>
-  <w:abstractNum w:abstractNumId="14">
+  <w:abstractNum w:abstractNumId="15">
     <w:nsid w:val="62827125"/>
     <w:multiLevelType w:val="hybridMultilevel"/>
     <w:tmpl w:val="991EA386"/>
@@ -4273,7 +7522,7 @@
       </w:pPr>
     </w:lvl>
   </w:abstractNum>
-  <w:abstractNum w:abstractNumId="15">
+  <w:abstractNum w:abstractNumId="16">
     <w:nsid w:val="631853CD"/>
     <w:multiLevelType w:val="hybridMultilevel"/>
     <w:tmpl w:val="63B444B2"/>
@@ -4386,7 +7635,7 @@
       </w:rPr>
     </w:lvl>
   </w:abstractNum>
-  <w:abstractNum w:abstractNumId="16">
+  <w:abstractNum w:abstractNumId="17">
     <w:nsid w:val="63C54AD4"/>
     <w:multiLevelType w:val="hybridMultilevel"/>
     <w:tmpl w:val="E2BCF426"/>
@@ -4499,56 +7748,151 @@
       </w:rPr>
     </w:lvl>
   </w:abstractNum>
+  <w:abstractNum w:abstractNumId="18">
+    <w:nsid w:val="7E265DC4"/>
+    <w:multiLevelType w:val="hybridMultilevel"/>
+    <w:tmpl w:val="0C740E72"/>
+    <w:lvl w:ilvl="0" w:tplc="04090011">
+      <w:start w:val="1"/>
+      <w:numFmt w:val="decimal"/>
+      <w:lvlText w:val="%1)"/>
+      <w:lvlJc w:val="left"/>
+      <w:pPr>
+        <w:ind w:left="720" w:hanging="360"/>
+      </w:pPr>
+      <w:rPr>
+        <w:rFonts w:hint="default"/>
+      </w:rPr>
+    </w:lvl>
+    <w:lvl w:ilvl="1" w:tplc="04090019" w:tentative="1">
+      <w:start w:val="1"/>
+      <w:numFmt w:val="lowerLetter"/>
+      <w:lvlText w:val="%2."/>
+      <w:lvlJc w:val="left"/>
+      <w:pPr>
+        <w:ind w:left="1440" w:hanging="360"/>
+      </w:pPr>
+    </w:lvl>
+    <w:lvl w:ilvl="2" w:tplc="0409001B" w:tentative="1">
+      <w:start w:val="1"/>
+      <w:numFmt w:val="lowerRoman"/>
+      <w:lvlText w:val="%3."/>
+      <w:lvlJc w:val="right"/>
+      <w:pPr>
+        <w:ind w:left="2160" w:hanging="180"/>
+      </w:pPr>
+    </w:lvl>
+    <w:lvl w:ilvl="3" w:tplc="0409000F" w:tentative="1">
+      <w:start w:val="1"/>
+      <w:numFmt w:val="decimal"/>
+      <w:lvlText w:val="%4."/>
+      <w:lvlJc w:val="left"/>
+      <w:pPr>
+        <w:ind w:left="2880" w:hanging="360"/>
+      </w:pPr>
+    </w:lvl>
+    <w:lvl w:ilvl="4" w:tplc="04090019" w:tentative="1">
+      <w:start w:val="1"/>
+      <w:numFmt w:val="lowerLetter"/>
+      <w:lvlText w:val="%5."/>
+      <w:lvlJc w:val="left"/>
+      <w:pPr>
+        <w:ind w:left="3600" w:hanging="360"/>
+      </w:pPr>
+    </w:lvl>
+    <w:lvl w:ilvl="5" w:tplc="0409001B" w:tentative="1">
+      <w:start w:val="1"/>
+      <w:numFmt w:val="lowerRoman"/>
+      <w:lvlText w:val="%6."/>
+      <w:lvlJc w:val="right"/>
+      <w:pPr>
+        <w:ind w:left="4320" w:hanging="180"/>
+      </w:pPr>
+    </w:lvl>
+    <w:lvl w:ilvl="6" w:tplc="0409000F" w:tentative="1">
+      <w:start w:val="1"/>
+      <w:numFmt w:val="decimal"/>
+      <w:lvlText w:val="%7."/>
+      <w:lvlJc w:val="left"/>
+      <w:pPr>
+        <w:ind w:left="5040" w:hanging="360"/>
+      </w:pPr>
+    </w:lvl>
+    <w:lvl w:ilvl="7" w:tplc="04090019" w:tentative="1">
+      <w:start w:val="1"/>
+      <w:numFmt w:val="lowerLetter"/>
+      <w:lvlText w:val="%8."/>
+      <w:lvlJc w:val="left"/>
+      <w:pPr>
+        <w:ind w:left="5760" w:hanging="360"/>
+      </w:pPr>
+    </w:lvl>
+    <w:lvl w:ilvl="8" w:tplc="0409001B" w:tentative="1">
+      <w:start w:val="1"/>
+      <w:numFmt w:val="lowerRoman"/>
+      <w:lvlText w:val="%9."/>
+      <w:lvlJc w:val="right"/>
+      <w:pPr>
+        <w:ind w:left="6480" w:hanging="180"/>
+      </w:pPr>
+    </w:lvl>
+  </w:abstractNum>
   <w:num w:numId="1">
-    <w:abstractNumId w:val="16"/>
+    <w:abstractNumId w:val="17"/>
   </w:num>
   <w:num w:numId="2">
-    <w:abstractNumId w:val="9"/>
+    <w:abstractNumId w:val="10"/>
   </w:num>
   <w:num w:numId="3">
     <w:abstractNumId w:val="1"/>
   </w:num>
   <w:num w:numId="4">
-    <w:abstractNumId w:val="12"/>
+    <w:abstractNumId w:val="13"/>
   </w:num>
   <w:num w:numId="5">
     <w:abstractNumId w:val="2"/>
   </w:num>
   <w:num w:numId="6">
-    <w:abstractNumId w:val="13"/>
+    <w:abstractNumId w:val="14"/>
   </w:num>
   <w:num w:numId="7">
-    <w:abstractNumId w:val="7"/>
+    <w:abstractNumId w:val="8"/>
   </w:num>
   <w:num w:numId="8">
     <w:abstractNumId w:val="3"/>
   </w:num>
   <w:num w:numId="9">
-    <w:abstractNumId w:val="11"/>
+    <w:abstractNumId w:val="12"/>
   </w:num>
   <w:num w:numId="10">
-    <w:abstractNumId w:val="4"/>
+    <w:abstractNumId w:val="5"/>
   </w:num>
   <w:num w:numId="11">
     <w:abstractNumId w:val="0"/>
   </w:num>
   <w:num w:numId="12">
-    <w:abstractNumId w:val="8"/>
+    <w:abstractNumId w:val="9"/>
   </w:num>
   <w:num w:numId="13">
-    <w:abstractNumId w:val="5"/>
+    <w:abstractNumId w:val="6"/>
   </w:num>
   <w:num w:numId="14">
+    <w:abstractNumId w:val="16"/>
+  </w:num>
+  <w:num w:numId="15">
     <w:abstractNumId w:val="15"/>
   </w:num>
-  <w:num w:numId="15">
-    <w:abstractNumId w:val="14"/>
-  </w:num>
   <w:num w:numId="16">
-    <w:abstractNumId w:val="10"/>
+    <w:abstractNumId w:val="11"/>
   </w:num>
   <w:num w:numId="17">
-    <w:abstractNumId w:val="6"/>
+    <w:abstractNumId w:val="7"/>
+  </w:num>
+  <w:num w:numId="18">
+    <w:abstractNumId w:val="4"/>
+  </w:num>
+  <w:num w:numId="19">
+    <w:abstractNumId w:val="18"/>
   </w:num>
 </w:numbering>
 </file>

</xml_diff>

<commit_message>
Update notes for YARN overview
</commit_message>
<xml_diff>
--- a/Hadoop 4th Edition Notes.docx
+++ b/Hadoop 4th Edition Notes.docx
@@ -3830,15 +3830,7 @@
         <w:rPr>
           <w:rFonts w:ascii="LiberationSerif" w:eastAsia="LiberationSerif" w:hAnsi="LiberationSerif-Bold" w:cs="LiberationSerif"/>
         </w:rPr>
-        <w:t xml:space="preserve"> (Metadata about </w:t>
-      </w:r>
-      <w:bookmarkStart w:id="0" w:name="_GoBack"/>
-      <w:bookmarkEnd w:id="0"/>
-      <w:r>
-        <w:rPr>
-          <w:rFonts w:ascii="LiberationSerif" w:eastAsia="LiberationSerif" w:hAnsi="LiberationSerif-Bold" w:cs="LiberationSerif"/>
-        </w:rPr>
-        <w:t>file or directory)</w:t>
+        <w:t xml:space="preserve"> (Metadata about file or directory)</w:t>
       </w:r>
       <w:r>
         <w:rPr>
@@ -5779,24 +5771,3193 @@
         <w:autoSpaceDN w:val="0"/>
         <w:adjustRightInd w:val="0"/>
         <w:spacing w:after="0" w:line="240" w:lineRule="auto"/>
-        <w:jc w:val="both"/>
-        <w:rPr>
-          <w:rFonts w:ascii="LiberationSerif" w:eastAsia="LiberationSerif" w:hAnsi="LiberationSerif-Bold" w:cs="LiberationSerif"/>
-        </w:rPr>
-      </w:pPr>
-    </w:p>
-    <w:p>
-      <w:pPr>
-        <w:pStyle w:val="ListParagraph"/>
-        <w:autoSpaceDE w:val="0"/>
-        <w:autoSpaceDN w:val="0"/>
-        <w:adjustRightInd w:val="0"/>
-        <w:spacing w:after="0" w:line="240" w:lineRule="auto"/>
-        <w:jc w:val="both"/>
-        <w:rPr>
-          <w:rFonts w:ascii="LiberationSerif" w:eastAsia="LiberationSerif" w:hAnsi="LiberationSerif-Bold" w:cs="LiberationSerif"/>
-        </w:rPr>
-      </w:pPr>
+        <w:ind w:firstLine="720"/>
+        <w:jc w:val="both"/>
+        <w:rPr>
+          <w:rFonts w:ascii="LiberationSerif" w:eastAsia="LiberationSerif" w:cs="LiberationSerif"/>
+        </w:rPr>
+      </w:pPr>
+      <w:r>
+        <w:rPr>
+          <w:rFonts w:ascii="LiberationSerif" w:eastAsia="LiberationSerif" w:cs="LiberationSerif"/>
+        </w:rPr>
+        <w:t>To run an application on YARN, a client contacts the resource manager and asks it to run</w:t>
+      </w:r>
+      <w:r>
+        <w:rPr>
+          <w:rFonts w:ascii="LiberationSerif" w:eastAsia="LiberationSerif" w:cs="LiberationSerif"/>
+        </w:rPr>
+        <w:t xml:space="preserve"> an </w:t>
+      </w:r>
+      <w:r>
+        <w:rPr>
+          <w:rFonts w:ascii="LiberationSerif-Italic" w:eastAsia="LiberationSerif" w:hAnsi="LiberationSerif-Italic" w:cs="LiberationSerif-Italic"/>
+          <w:i/>
+          <w:iCs/>
+        </w:rPr>
+        <w:t xml:space="preserve">application master </w:t>
+      </w:r>
+      <w:r>
+        <w:rPr>
+          <w:rFonts w:ascii="LiberationSerif" w:eastAsia="LiberationSerif" w:cs="LiberationSerif"/>
+        </w:rPr>
+        <w:t>process</w:t>
+      </w:r>
+      <w:r>
+        <w:rPr>
+          <w:rFonts w:ascii="LiberationSerif" w:eastAsia="LiberationSerif" w:cs="LiberationSerif"/>
+        </w:rPr>
+        <w:t>.</w:t>
+      </w:r>
+      <w:r>
+        <w:rPr>
+          <w:rFonts w:ascii="LiberationSerif" w:eastAsia="LiberationSerif" w:cs="LiberationSerif"/>
+          <w:sz w:val="29"/>
+          <w:szCs w:val="29"/>
+        </w:rPr>
+        <w:t xml:space="preserve"> </w:t>
+      </w:r>
+      <w:r>
+        <w:rPr>
+          <w:rFonts w:ascii="LiberationSerif" w:eastAsia="LiberationSerif" w:cs="LiberationSerif"/>
+        </w:rPr>
+        <w:t>The resource manager then finds a</w:t>
+      </w:r>
+      <w:r>
+        <w:rPr>
+          <w:rFonts w:ascii="LiberationSerif" w:eastAsia="LiberationSerif" w:cs="LiberationSerif"/>
+        </w:rPr>
+        <w:t xml:space="preserve"> </w:t>
+      </w:r>
+      <w:r>
+        <w:rPr>
+          <w:rFonts w:ascii="LiberationSerif" w:eastAsia="LiberationSerif" w:cs="LiberationSerif"/>
+        </w:rPr>
+        <w:t>node manager that can launch the application master in a container</w:t>
+      </w:r>
+      <w:r>
+        <w:rPr>
+          <w:rFonts w:ascii="LiberationSerif" w:eastAsia="LiberationSerif" w:cs="LiberationSerif"/>
+        </w:rPr>
+        <w:t xml:space="preserve">. </w:t>
+      </w:r>
+      <w:r>
+        <w:rPr>
+          <w:rFonts w:ascii="LiberationSerif" w:eastAsia="LiberationSerif" w:cs="LiberationSerif"/>
+        </w:rPr>
+        <w:t xml:space="preserve">Precisely what the application </w:t>
+      </w:r>
+      <w:r>
+        <w:rPr>
+          <w:rFonts w:ascii="LiberationSerif" w:eastAsia="LiberationSerif" w:cs="LiberationSerif"/>
+        </w:rPr>
+        <w:t>m</w:t>
+      </w:r>
+      <w:r>
+        <w:rPr>
+          <w:rFonts w:ascii="LiberationSerif" w:eastAsia="LiberationSerif" w:cs="LiberationSerif"/>
+        </w:rPr>
+        <w:t>aster does once it is running depends on the application. It</w:t>
+      </w:r>
+      <w:r>
+        <w:rPr>
+          <w:rFonts w:ascii="LiberationSerif" w:eastAsia="LiberationSerif" w:cs="LiberationSerif"/>
+        </w:rPr>
+        <w:t xml:space="preserve"> </w:t>
+      </w:r>
+      <w:r>
+        <w:rPr>
+          <w:rFonts w:ascii="LiberationSerif" w:eastAsia="LiberationSerif" w:cs="LiberationSerif"/>
+        </w:rPr>
+        <w:t>could simply run a computation in the container it is running in and return the result to the</w:t>
+      </w:r>
+      <w:r>
+        <w:rPr>
+          <w:rFonts w:ascii="LiberationSerif" w:eastAsia="LiberationSerif" w:cs="LiberationSerif"/>
+        </w:rPr>
+        <w:t xml:space="preserve"> </w:t>
+      </w:r>
+      <w:r>
+        <w:rPr>
+          <w:rFonts w:ascii="LiberationSerif" w:eastAsia="LiberationSerif" w:cs="LiberationSerif"/>
+        </w:rPr>
+        <w:t>client. Or it could request more containers from the resource managers (step 3), and use</w:t>
+      </w:r>
+      <w:r>
+        <w:rPr>
+          <w:rFonts w:ascii="LiberationSerif" w:eastAsia="LiberationSerif" w:cs="LiberationSerif"/>
+        </w:rPr>
+        <w:t xml:space="preserve"> </w:t>
+      </w:r>
+      <w:r>
+        <w:rPr>
+          <w:rFonts w:ascii="LiberationSerif" w:eastAsia="LiberationSerif" w:cs="LiberationSerif"/>
+        </w:rPr>
+        <w:t>them to run a distributed computation</w:t>
+      </w:r>
+      <w:r>
+        <w:rPr>
+          <w:rFonts w:ascii="LiberationSerif" w:eastAsia="LiberationSerif" w:cs="LiberationSerif"/>
+        </w:rPr>
+        <w:t>.</w:t>
+      </w:r>
+    </w:p>
+    <w:p>
+      <w:pPr>
+        <w:autoSpaceDE w:val="0"/>
+        <w:autoSpaceDN w:val="0"/>
+        <w:adjustRightInd w:val="0"/>
+        <w:spacing w:after="0" w:line="240" w:lineRule="auto"/>
+        <w:jc w:val="both"/>
+        <w:rPr>
+          <w:rFonts w:ascii="LiberationSerif" w:eastAsia="LiberationSerif" w:cs="LiberationSerif"/>
+        </w:rPr>
+      </w:pPr>
+    </w:p>
+    <w:p>
+      <w:pPr>
+        <w:autoSpaceDE w:val="0"/>
+        <w:autoSpaceDN w:val="0"/>
+        <w:adjustRightInd w:val="0"/>
+        <w:spacing w:after="0" w:line="240" w:lineRule="auto"/>
+        <w:rPr>
+          <w:rFonts w:ascii="LiberationSerif-Italic" w:hAnsi="LiberationSerif-Italic" w:cs="LiberationSerif-Italic"/>
+          <w:i/>
+          <w:iCs/>
+        </w:rPr>
+      </w:pPr>
+      <w:r>
+        <w:rPr>
+          <w:rFonts w:ascii="LiberationSerif-Italic" w:hAnsi="LiberationSerif-Italic" w:cs="LiberationSerif-Italic"/>
+          <w:i/>
+          <w:iCs/>
+        </w:rPr>
+        <w:t xml:space="preserve">Table 4-1. A comparison of </w:t>
+      </w:r>
+      <w:proofErr w:type="spellStart"/>
+      <w:r>
+        <w:rPr>
+          <w:rFonts w:ascii="LiberationSerif-Italic" w:hAnsi="LiberationSerif-Italic" w:cs="LiberationSerif-Italic"/>
+          <w:i/>
+          <w:iCs/>
+        </w:rPr>
+        <w:t>MapReduce</w:t>
+      </w:r>
+      <w:proofErr w:type="spellEnd"/>
+      <w:r>
+        <w:rPr>
+          <w:rFonts w:ascii="LiberationSerif-Italic" w:hAnsi="LiberationSerif-Italic" w:cs="LiberationSerif-Italic"/>
+          <w:i/>
+          <w:iCs/>
+        </w:rPr>
+        <w:t xml:space="preserve"> 1 and YARN components</w:t>
+      </w:r>
+    </w:p>
+    <w:p>
+      <w:pPr>
+        <w:autoSpaceDE w:val="0"/>
+        <w:autoSpaceDN w:val="0"/>
+        <w:adjustRightInd w:val="0"/>
+        <w:spacing w:after="0" w:line="240" w:lineRule="auto"/>
+        <w:rPr>
+          <w:rFonts w:ascii="LiberationSerif" w:eastAsia="LiberationSerif" w:hAnsi="LiberationSerif-Italic" w:cs="LiberationSerif"/>
+        </w:rPr>
+      </w:pPr>
+      <w:proofErr w:type="spellStart"/>
+      <w:r>
+        <w:rPr>
+          <w:rFonts w:ascii="LiberationSerif" w:eastAsia="LiberationSerif" w:hAnsi="LiberationSerif-Italic" w:cs="LiberationSerif"/>
+        </w:rPr>
+        <w:t>MapReduce</w:t>
+      </w:r>
+      <w:proofErr w:type="spellEnd"/>
+      <w:r>
+        <w:rPr>
+          <w:rFonts w:ascii="LiberationSerif" w:eastAsia="LiberationSerif" w:hAnsi="LiberationSerif-Italic" w:cs="LiberationSerif"/>
+        </w:rPr>
+        <w:t xml:space="preserve"> 1 </w:t>
+      </w:r>
+      <w:r>
+        <w:rPr>
+          <w:rFonts w:ascii="LiberationSerif" w:eastAsia="LiberationSerif" w:hAnsi="LiberationSerif-Italic" w:cs="LiberationSerif"/>
+        </w:rPr>
+        <w:tab/>
+      </w:r>
+      <w:r>
+        <w:rPr>
+          <w:rFonts w:ascii="LiberationSerif" w:eastAsia="LiberationSerif" w:hAnsi="LiberationSerif-Italic" w:cs="LiberationSerif"/>
+        </w:rPr>
+        <w:tab/>
+      </w:r>
+      <w:r>
+        <w:rPr>
+          <w:rFonts w:ascii="LiberationSerif" w:eastAsia="LiberationSerif" w:hAnsi="LiberationSerif-Italic" w:cs="LiberationSerif"/>
+        </w:rPr>
+        <w:tab/>
+      </w:r>
+      <w:r>
+        <w:rPr>
+          <w:rFonts w:ascii="LiberationSerif" w:eastAsia="LiberationSerif" w:hAnsi="LiberationSerif-Italic" w:cs="LiberationSerif"/>
+        </w:rPr>
+        <w:tab/>
+      </w:r>
+      <w:r>
+        <w:rPr>
+          <w:rFonts w:ascii="LiberationSerif" w:eastAsia="LiberationSerif" w:hAnsi="LiberationSerif-Italic" w:cs="LiberationSerif"/>
+        </w:rPr>
+        <w:tab/>
+      </w:r>
+      <w:r>
+        <w:rPr>
+          <w:rFonts w:ascii="LiberationSerif" w:eastAsia="LiberationSerif" w:hAnsi="LiberationSerif-Italic" w:cs="LiberationSerif"/>
+        </w:rPr>
+        <w:t>YARN</w:t>
+      </w:r>
+    </w:p>
+    <w:p>
+      <w:pPr>
+        <w:autoSpaceDE w:val="0"/>
+        <w:autoSpaceDN w:val="0"/>
+        <w:adjustRightInd w:val="0"/>
+        <w:spacing w:after="0" w:line="240" w:lineRule="auto"/>
+        <w:rPr>
+          <w:rFonts w:ascii="LiberationSerif" w:eastAsia="LiberationSerif" w:hAnsi="LiberationSerif-Italic" w:cs="LiberationSerif"/>
+        </w:rPr>
+      </w:pPr>
+      <w:proofErr w:type="spellStart"/>
+      <w:r>
+        <w:rPr>
+          <w:rFonts w:ascii="LiberationSerif" w:eastAsia="LiberationSerif" w:hAnsi="LiberationSerif-Italic" w:cs="LiberationSerif"/>
+        </w:rPr>
+        <w:t>Jobtracker</w:t>
+      </w:r>
+      <w:proofErr w:type="spellEnd"/>
+      <w:r>
+        <w:rPr>
+          <w:rFonts w:ascii="LiberationSerif" w:eastAsia="LiberationSerif" w:hAnsi="LiberationSerif-Italic" w:cs="LiberationSerif"/>
+        </w:rPr>
+        <w:t xml:space="preserve"> </w:t>
+      </w:r>
+      <w:r>
+        <w:rPr>
+          <w:rFonts w:ascii="LiberationSerif" w:eastAsia="LiberationSerif" w:hAnsi="LiberationSerif-Italic" w:cs="LiberationSerif"/>
+        </w:rPr>
+        <w:tab/>
+      </w:r>
+      <w:r>
+        <w:rPr>
+          <w:rFonts w:ascii="LiberationSerif" w:eastAsia="LiberationSerif" w:hAnsi="LiberationSerif-Italic" w:cs="LiberationSerif"/>
+        </w:rPr>
+        <w:tab/>
+      </w:r>
+      <w:r>
+        <w:rPr>
+          <w:rFonts w:ascii="LiberationSerif" w:eastAsia="LiberationSerif" w:hAnsi="LiberationSerif-Italic" w:cs="LiberationSerif"/>
+        </w:rPr>
+        <w:tab/>
+      </w:r>
+      <w:r>
+        <w:rPr>
+          <w:rFonts w:ascii="LiberationSerif" w:eastAsia="LiberationSerif" w:hAnsi="LiberationSerif-Italic" w:cs="LiberationSerif"/>
+        </w:rPr>
+        <w:t>Resource manager, application master, timeline server</w:t>
+      </w:r>
+    </w:p>
+    <w:p>
+      <w:pPr>
+        <w:autoSpaceDE w:val="0"/>
+        <w:autoSpaceDN w:val="0"/>
+        <w:adjustRightInd w:val="0"/>
+        <w:spacing w:after="0" w:line="240" w:lineRule="auto"/>
+        <w:rPr>
+          <w:rFonts w:ascii="LiberationSerif" w:eastAsia="LiberationSerif" w:hAnsi="LiberationSerif-Italic" w:cs="LiberationSerif"/>
+        </w:rPr>
+      </w:pPr>
+      <w:proofErr w:type="spellStart"/>
+      <w:r>
+        <w:rPr>
+          <w:rFonts w:ascii="LiberationSerif" w:eastAsia="LiberationSerif" w:hAnsi="LiberationSerif-Italic" w:cs="LiberationSerif"/>
+        </w:rPr>
+        <w:t>Tasktracker</w:t>
+      </w:r>
+      <w:proofErr w:type="spellEnd"/>
+      <w:r>
+        <w:rPr>
+          <w:rFonts w:ascii="LiberationSerif" w:eastAsia="LiberationSerif" w:hAnsi="LiberationSerif-Italic" w:cs="LiberationSerif"/>
+        </w:rPr>
+        <w:t xml:space="preserve"> </w:t>
+      </w:r>
+      <w:r>
+        <w:rPr>
+          <w:rFonts w:ascii="LiberationSerif" w:eastAsia="LiberationSerif" w:hAnsi="LiberationSerif-Italic" w:cs="LiberationSerif"/>
+        </w:rPr>
+        <w:tab/>
+      </w:r>
+      <w:r>
+        <w:rPr>
+          <w:rFonts w:ascii="LiberationSerif" w:eastAsia="LiberationSerif" w:hAnsi="LiberationSerif-Italic" w:cs="LiberationSerif"/>
+        </w:rPr>
+        <w:tab/>
+      </w:r>
+      <w:r>
+        <w:rPr>
+          <w:rFonts w:ascii="LiberationSerif" w:eastAsia="LiberationSerif" w:hAnsi="LiberationSerif-Italic" w:cs="LiberationSerif"/>
+        </w:rPr>
+        <w:tab/>
+      </w:r>
+      <w:r>
+        <w:rPr>
+          <w:rFonts w:ascii="LiberationSerif" w:eastAsia="LiberationSerif" w:hAnsi="LiberationSerif-Italic" w:cs="LiberationSerif"/>
+        </w:rPr>
+        <w:t>Node manager</w:t>
+      </w:r>
+    </w:p>
+    <w:p>
+      <w:pPr>
+        <w:autoSpaceDE w:val="0"/>
+        <w:autoSpaceDN w:val="0"/>
+        <w:adjustRightInd w:val="0"/>
+        <w:spacing w:after="0" w:line="240" w:lineRule="auto"/>
+        <w:jc w:val="both"/>
+        <w:rPr>
+          <w:rFonts w:ascii="LiberationSerif" w:eastAsia="LiberationSerif" w:hAnsi="LiberationSerif-Italic" w:cs="LiberationSerif"/>
+        </w:rPr>
+      </w:pPr>
+      <w:r>
+        <w:rPr>
+          <w:rFonts w:ascii="LiberationSerif" w:eastAsia="LiberationSerif" w:hAnsi="LiberationSerif-Italic" w:cs="LiberationSerif"/>
+        </w:rPr>
+        <w:t xml:space="preserve">Slot </w:t>
+      </w:r>
+      <w:r>
+        <w:rPr>
+          <w:rFonts w:ascii="LiberationSerif" w:eastAsia="LiberationSerif" w:hAnsi="LiberationSerif-Italic" w:cs="LiberationSerif"/>
+        </w:rPr>
+        <w:tab/>
+      </w:r>
+      <w:r>
+        <w:rPr>
+          <w:rFonts w:ascii="LiberationSerif" w:eastAsia="LiberationSerif" w:hAnsi="LiberationSerif-Italic" w:cs="LiberationSerif"/>
+        </w:rPr>
+        <w:tab/>
+      </w:r>
+      <w:r>
+        <w:rPr>
+          <w:rFonts w:ascii="LiberationSerif" w:eastAsia="LiberationSerif" w:hAnsi="LiberationSerif-Italic" w:cs="LiberationSerif"/>
+        </w:rPr>
+        <w:tab/>
+      </w:r>
+      <w:r>
+        <w:rPr>
+          <w:rFonts w:ascii="LiberationSerif" w:eastAsia="LiberationSerif" w:hAnsi="LiberationSerif-Italic" w:cs="LiberationSerif"/>
+        </w:rPr>
+        <w:tab/>
+      </w:r>
+      <w:r>
+        <w:rPr>
+          <w:rFonts w:ascii="LiberationSerif" w:eastAsia="LiberationSerif" w:hAnsi="LiberationSerif-Italic" w:cs="LiberationSerif"/>
+        </w:rPr>
+        <w:t>Container</w:t>
+      </w:r>
+    </w:p>
+    <w:p>
+      <w:pPr>
+        <w:autoSpaceDE w:val="0"/>
+        <w:autoSpaceDN w:val="0"/>
+        <w:adjustRightInd w:val="0"/>
+        <w:spacing w:after="0" w:line="240" w:lineRule="auto"/>
+        <w:jc w:val="both"/>
+        <w:rPr>
+          <w:rFonts w:ascii="LiberationSerif-Bold" w:hAnsi="LiberationSerif-Bold" w:cs="LiberationSerif-Bold"/>
+          <w:b/>
+          <w:bCs/>
+          <w:color w:val="8F0012"/>
+          <w:sz w:val="40"/>
+          <w:szCs w:val="40"/>
+        </w:rPr>
+      </w:pPr>
+      <w:r>
+        <w:rPr>
+          <w:rFonts w:ascii="LiberationSerif-Bold" w:hAnsi="LiberationSerif-Bold" w:cs="LiberationSerif-Bold"/>
+          <w:b/>
+          <w:bCs/>
+          <w:color w:val="8F0012"/>
+          <w:sz w:val="40"/>
+          <w:szCs w:val="40"/>
+        </w:rPr>
+        <w:t>Scheduling in YARN</w:t>
+      </w:r>
+    </w:p>
+    <w:p>
+      <w:pPr>
+        <w:autoSpaceDE w:val="0"/>
+        <w:autoSpaceDN w:val="0"/>
+        <w:adjustRightInd w:val="0"/>
+        <w:spacing w:after="0" w:line="240" w:lineRule="auto"/>
+        <w:ind w:firstLine="720"/>
+        <w:jc w:val="both"/>
+        <w:rPr>
+          <w:rFonts w:ascii="LiberationSerif" w:eastAsia="LiberationSerif" w:cs="LiberationSerif"/>
+        </w:rPr>
+      </w:pPr>
+      <w:r>
+        <w:rPr>
+          <w:rFonts w:ascii="LiberationSerif" w:eastAsia="LiberationSerif" w:cs="LiberationSerif"/>
+        </w:rPr>
+        <w:t xml:space="preserve">In real world making resource </w:t>
+      </w:r>
+      <w:r>
+        <w:rPr>
+          <w:rFonts w:ascii="LiberationSerif" w:eastAsia="LiberationSerif" w:cs="LiberationSerif"/>
+        </w:rPr>
+        <w:t xml:space="preserve">available for each time to run jobs </w:t>
+      </w:r>
+      <w:r>
+        <w:rPr>
+          <w:rFonts w:ascii="LiberationSerif" w:eastAsia="LiberationSerif" w:cs="LiberationSerif"/>
+        </w:rPr>
+        <w:t>is difficult. So scheduling is required to allocate the resource requested by application master.</w:t>
+      </w:r>
+    </w:p>
+    <w:p>
+      <w:pPr>
+        <w:autoSpaceDE w:val="0"/>
+        <w:autoSpaceDN w:val="0"/>
+        <w:adjustRightInd w:val="0"/>
+        <w:spacing w:after="0" w:line="240" w:lineRule="auto"/>
+        <w:ind w:firstLine="720"/>
+        <w:jc w:val="both"/>
+        <w:rPr>
+          <w:rFonts w:ascii="LiberationSerif" w:eastAsia="LiberationSerif" w:cs="LiberationSerif"/>
+        </w:rPr>
+      </w:pPr>
+      <w:r>
+        <w:rPr>
+          <w:rFonts w:ascii="LiberationSerif" w:eastAsia="LiberationSerif" w:cs="LiberationSerif"/>
+        </w:rPr>
+        <w:t>Three schedulers are available in YARN: the FIFO, Capacity, and Fair Schedulers</w:t>
+      </w:r>
+      <w:r>
+        <w:rPr>
+          <w:rFonts w:ascii="LiberationSerif" w:eastAsia="LiberationSerif" w:cs="LiberationSerif"/>
+        </w:rPr>
+        <w:t>.</w:t>
+      </w:r>
+    </w:p>
+    <w:p>
+      <w:pPr>
+        <w:autoSpaceDE w:val="0"/>
+        <w:autoSpaceDN w:val="0"/>
+        <w:adjustRightInd w:val="0"/>
+        <w:spacing w:after="0" w:line="240" w:lineRule="auto"/>
+        <w:jc w:val="both"/>
+        <w:rPr>
+          <w:rFonts w:ascii="LiberationSerif" w:eastAsia="LiberationSerif" w:cs="LiberationSerif"/>
+        </w:rPr>
+      </w:pPr>
+      <w:r>
+        <w:rPr>
+          <w:rFonts w:ascii="LiberationSerif" w:eastAsia="LiberationSerif" w:cs="LiberationSerif"/>
+        </w:rPr>
+        <w:t xml:space="preserve">Q) What do you mean by </w:t>
+      </w:r>
+      <w:r>
+        <w:rPr>
+          <w:rFonts w:ascii="LiberationSerif" w:eastAsia="LiberationSerif" w:cs="LiberationSerif"/>
+        </w:rPr>
+        <w:t>queue elasticity</w:t>
+      </w:r>
+      <w:r>
+        <w:rPr>
+          <w:rFonts w:ascii="LiberationSerif" w:eastAsia="LiberationSerif" w:cs="LiberationSerif"/>
+        </w:rPr>
+        <w:t xml:space="preserve"> in</w:t>
+      </w:r>
+      <w:r>
+        <w:rPr>
+          <w:rFonts w:ascii="LiberationSerif-Italic" w:hAnsi="LiberationSerif-Italic" w:cs="LiberationSerif-Italic"/>
+          <w:i/>
+          <w:iCs/>
+          <w:sz w:val="29"/>
+          <w:szCs w:val="29"/>
+        </w:rPr>
+        <w:t xml:space="preserve"> </w:t>
+      </w:r>
+      <w:r>
+        <w:rPr>
+          <w:rFonts w:ascii="LiberationSerif" w:eastAsia="LiberationSerif" w:cs="LiberationSerif"/>
+        </w:rPr>
+        <w:t>capacity scheduler</w:t>
+      </w:r>
+      <w:r>
+        <w:rPr>
+          <w:rFonts w:ascii="LiberationSerif" w:eastAsia="LiberationSerif" w:cs="LiberationSerif"/>
+        </w:rPr>
+        <w:t>?</w:t>
+      </w:r>
+    </w:p>
+    <w:p>
+      <w:pPr>
+        <w:autoSpaceDE w:val="0"/>
+        <w:autoSpaceDN w:val="0"/>
+        <w:adjustRightInd w:val="0"/>
+        <w:spacing w:after="0" w:line="240" w:lineRule="auto"/>
+        <w:jc w:val="both"/>
+        <w:rPr>
+          <w:rFonts w:ascii="LiberationSerif" w:eastAsia="LiberationSerif" w:cs="LiberationSerif"/>
+        </w:rPr>
+      </w:pPr>
+      <w:r>
+        <w:rPr>
+          <w:rFonts w:ascii="LiberationSerif" w:eastAsia="LiberationSerif" w:cs="LiberationSerif"/>
+        </w:rPr>
+        <w:t xml:space="preserve">A) </w:t>
+      </w:r>
+      <w:proofErr w:type="gramStart"/>
+      <w:r>
+        <w:rPr>
+          <w:rFonts w:ascii="LiberationSerif" w:eastAsia="LiberationSerif" w:cs="LiberationSerif"/>
+        </w:rPr>
+        <w:t>if</w:t>
+      </w:r>
+      <w:proofErr w:type="gramEnd"/>
+      <w:r>
+        <w:rPr>
+          <w:rFonts w:ascii="LiberationSerif" w:eastAsia="LiberationSerif" w:cs="LiberationSerif"/>
+        </w:rPr>
+        <w:t xml:space="preserve"> there is more than one job in the queue and there are idle resources</w:t>
+      </w:r>
+      <w:r>
+        <w:rPr>
+          <w:rFonts w:ascii="LiberationSerif" w:eastAsia="LiberationSerif" w:cs="LiberationSerif"/>
+        </w:rPr>
+        <w:t xml:space="preserve"> </w:t>
+      </w:r>
+      <w:r>
+        <w:rPr>
+          <w:rFonts w:ascii="LiberationSerif" w:eastAsia="LiberationSerif" w:cs="LiberationSerif"/>
+        </w:rPr>
+        <w:t>available, then the Capacity Scheduler may allocate the spare resources to jobs in the</w:t>
+      </w:r>
+      <w:r>
+        <w:rPr>
+          <w:rFonts w:ascii="LiberationSerif" w:eastAsia="LiberationSerif" w:cs="LiberationSerif"/>
+        </w:rPr>
+        <w:t xml:space="preserve"> </w:t>
+      </w:r>
+      <w:r>
+        <w:rPr>
+          <w:rFonts w:ascii="LiberationSerif" w:eastAsia="LiberationSerif" w:cs="LiberationSerif"/>
+        </w:rPr>
+        <w:t>queue, even if that causes the queue</w:t>
+      </w:r>
+      <w:r>
+        <w:rPr>
+          <w:rFonts w:ascii="LiberationSerif" w:eastAsia="LiberationSerif" w:cs="LiberationSerif" w:hint="eastAsia"/>
+        </w:rPr>
+        <w:t>’</w:t>
+      </w:r>
+      <w:r>
+        <w:rPr>
+          <w:rFonts w:ascii="LiberationSerif" w:eastAsia="LiberationSerif" w:cs="LiberationSerif"/>
+        </w:rPr>
+        <w:t>s capacity to be exceeded.</w:t>
+      </w:r>
+      <w:r>
+        <w:rPr>
+          <w:rFonts w:ascii="LiberationSerif" w:eastAsia="LiberationSerif" w:cs="LiberationSerif"/>
+        </w:rPr>
+        <w:t xml:space="preserve"> </w:t>
+      </w:r>
+      <w:r>
+        <w:rPr>
+          <w:rFonts w:ascii="LiberationSerif" w:eastAsia="LiberationSerif" w:cs="LiberationSerif"/>
+        </w:rPr>
+        <w:t xml:space="preserve">This behavior is known </w:t>
+      </w:r>
+      <w:r>
+        <w:rPr>
+          <w:rFonts w:ascii="LiberationSerif" w:eastAsia="LiberationSerif" w:cs="LiberationSerif"/>
+        </w:rPr>
+        <w:t>as queue elasticity.</w:t>
+      </w:r>
+    </w:p>
+    <w:p>
+      <w:pPr>
+        <w:autoSpaceDE w:val="0"/>
+        <w:autoSpaceDN w:val="0"/>
+        <w:adjustRightInd w:val="0"/>
+        <w:spacing w:after="0" w:line="240" w:lineRule="auto"/>
+        <w:jc w:val="both"/>
+        <w:rPr>
+          <w:rFonts w:ascii="LiberationSerif" w:eastAsia="LiberationSerif" w:cs="LiberationSerif"/>
+        </w:rPr>
+      </w:pPr>
+      <w:r>
+        <w:rPr>
+          <w:rFonts w:ascii="LiberationSerif" w:eastAsia="LiberationSerif" w:cs="LiberationSerif"/>
+        </w:rPr>
+        <w:t>Imagine a queue hierarchy that looks like this:</w:t>
+      </w:r>
+    </w:p>
+    <w:p>
+      <w:pPr>
+        <w:autoSpaceDE w:val="0"/>
+        <w:autoSpaceDN w:val="0"/>
+        <w:adjustRightInd w:val="0"/>
+        <w:spacing w:after="0" w:line="240" w:lineRule="auto"/>
+        <w:jc w:val="both"/>
+        <w:rPr>
+          <w:rFonts w:ascii="LiberationSerif" w:eastAsia="LiberationSerif" w:cs="LiberationSerif"/>
+        </w:rPr>
+      </w:pPr>
+      <w:proofErr w:type="gramStart"/>
+      <w:r>
+        <w:rPr>
+          <w:rFonts w:ascii="LiberationSerif" w:eastAsia="LiberationSerif" w:cs="LiberationSerif"/>
+        </w:rPr>
+        <w:t>root</w:t>
+      </w:r>
+      <w:proofErr w:type="gramEnd"/>
+    </w:p>
+    <w:p>
+      <w:pPr>
+        <w:autoSpaceDE w:val="0"/>
+        <w:autoSpaceDN w:val="0"/>
+        <w:adjustRightInd w:val="0"/>
+        <w:spacing w:after="0" w:line="240" w:lineRule="auto"/>
+        <w:jc w:val="both"/>
+        <w:rPr>
+          <w:rFonts w:ascii="LiberationSerif" w:eastAsia="LiberationSerif" w:cs="LiberationSerif"/>
+        </w:rPr>
+      </w:pPr>
+      <w:r>
+        <w:rPr>
+          <w:rFonts w:ascii="LiberationSerif" w:eastAsia="LiberationSerif" w:cs="LiberationSerif" w:hint="eastAsia"/>
+        </w:rPr>
+        <w:t>├──</w:t>
+      </w:r>
+      <w:r>
+        <w:rPr>
+          <w:rFonts w:ascii="LiberationSerif" w:eastAsia="LiberationSerif" w:cs="LiberationSerif"/>
+        </w:rPr>
+        <w:t xml:space="preserve"> </w:t>
+      </w:r>
+      <w:proofErr w:type="gramStart"/>
+      <w:r>
+        <w:rPr>
+          <w:rFonts w:ascii="LiberationSerif" w:eastAsia="LiberationSerif" w:cs="LiberationSerif"/>
+        </w:rPr>
+        <w:t>prod</w:t>
+      </w:r>
+      <w:proofErr w:type="gramEnd"/>
+    </w:p>
+    <w:p>
+      <w:pPr>
+        <w:autoSpaceDE w:val="0"/>
+        <w:autoSpaceDN w:val="0"/>
+        <w:adjustRightInd w:val="0"/>
+        <w:spacing w:after="0" w:line="240" w:lineRule="auto"/>
+        <w:jc w:val="both"/>
+        <w:rPr>
+          <w:rFonts w:ascii="LiberationSerif" w:eastAsia="LiberationSerif" w:cs="LiberationSerif"/>
+        </w:rPr>
+      </w:pPr>
+      <w:r>
+        <w:rPr>
+          <w:rFonts w:ascii="LiberationSerif" w:eastAsia="LiberationSerif" w:cs="LiberationSerif" w:hint="eastAsia"/>
+        </w:rPr>
+        <w:t>└──</w:t>
+      </w:r>
+      <w:r>
+        <w:rPr>
+          <w:rFonts w:ascii="LiberationSerif" w:eastAsia="LiberationSerif" w:cs="LiberationSerif"/>
+        </w:rPr>
+        <w:t xml:space="preserve"> </w:t>
+      </w:r>
+      <w:proofErr w:type="spellStart"/>
+      <w:proofErr w:type="gramStart"/>
+      <w:r>
+        <w:rPr>
+          <w:rFonts w:ascii="LiberationSerif" w:eastAsia="LiberationSerif" w:cs="LiberationSerif"/>
+        </w:rPr>
+        <w:t>dev</w:t>
+      </w:r>
+      <w:proofErr w:type="spellEnd"/>
+      <w:proofErr w:type="gramEnd"/>
+    </w:p>
+    <w:p>
+      <w:pPr>
+        <w:autoSpaceDE w:val="0"/>
+        <w:autoSpaceDN w:val="0"/>
+        <w:adjustRightInd w:val="0"/>
+        <w:spacing w:after="0" w:line="240" w:lineRule="auto"/>
+        <w:ind w:firstLine="720"/>
+        <w:jc w:val="both"/>
+        <w:rPr>
+          <w:rFonts w:ascii="LiberationSerif" w:eastAsia="LiberationSerif" w:cs="LiberationSerif"/>
+        </w:rPr>
+      </w:pPr>
+      <w:r>
+        <w:rPr>
+          <w:rFonts w:ascii="LiberationSerif" w:eastAsia="LiberationSerif" w:cs="LiberationSerif" w:hint="eastAsia"/>
+        </w:rPr>
+        <w:t>├──</w:t>
+      </w:r>
+      <w:r>
+        <w:rPr>
+          <w:rFonts w:ascii="LiberationSerif" w:eastAsia="LiberationSerif" w:cs="LiberationSerif"/>
+        </w:rPr>
+        <w:t xml:space="preserve"> </w:t>
+      </w:r>
+      <w:proofErr w:type="spellStart"/>
+      <w:proofErr w:type="gramStart"/>
+      <w:r>
+        <w:rPr>
+          <w:rFonts w:ascii="LiberationSerif" w:eastAsia="LiberationSerif" w:cs="LiberationSerif"/>
+        </w:rPr>
+        <w:t>eng</w:t>
+      </w:r>
+      <w:proofErr w:type="spellEnd"/>
+      <w:proofErr w:type="gramEnd"/>
+    </w:p>
+    <w:p>
+      <w:pPr>
+        <w:autoSpaceDE w:val="0"/>
+        <w:autoSpaceDN w:val="0"/>
+        <w:adjustRightInd w:val="0"/>
+        <w:spacing w:after="0" w:line="240" w:lineRule="auto"/>
+        <w:ind w:firstLine="720"/>
+        <w:jc w:val="both"/>
+        <w:rPr>
+          <w:rFonts w:ascii="LiberationSerif" w:eastAsia="LiberationSerif" w:cs="LiberationSerif"/>
+        </w:rPr>
+      </w:pPr>
+      <w:r>
+        <w:rPr>
+          <w:rFonts w:ascii="LiberationSerif" w:eastAsia="LiberationSerif" w:cs="LiberationSerif" w:hint="eastAsia"/>
+        </w:rPr>
+        <w:t>└──</w:t>
+      </w:r>
+      <w:r>
+        <w:rPr>
+          <w:rFonts w:ascii="LiberationSerif" w:eastAsia="LiberationSerif" w:cs="LiberationSerif"/>
+        </w:rPr>
+        <w:t xml:space="preserve"> </w:t>
+      </w:r>
+      <w:proofErr w:type="gramStart"/>
+      <w:r>
+        <w:rPr>
+          <w:rFonts w:ascii="LiberationSerif" w:eastAsia="LiberationSerif" w:cs="LiberationSerif"/>
+        </w:rPr>
+        <w:t>science</w:t>
+      </w:r>
+      <w:proofErr w:type="gramEnd"/>
+    </w:p>
+    <w:p>
+      <w:pPr>
+        <w:autoSpaceDE w:val="0"/>
+        <w:autoSpaceDN w:val="0"/>
+        <w:adjustRightInd w:val="0"/>
+        <w:spacing w:after="0" w:line="240" w:lineRule="auto"/>
+        <w:ind w:left="1440"/>
+        <w:jc w:val="both"/>
+        <w:rPr>
+          <w:rFonts w:ascii="LiberationSerif" w:eastAsia="LiberationSerif" w:cs="LiberationSerif"/>
+        </w:rPr>
+      </w:pPr>
+      <w:r>
+        <w:rPr>
+          <w:rFonts w:ascii="LiberationSerif" w:eastAsia="LiberationSerif" w:cs="LiberationSerif"/>
+        </w:rPr>
+        <w:t>Example 4-1. A basic configuration file for the Capacity Scheduler</w:t>
+      </w:r>
+    </w:p>
+    <w:p>
+      <w:pPr>
+        <w:autoSpaceDE w:val="0"/>
+        <w:autoSpaceDN w:val="0"/>
+        <w:adjustRightInd w:val="0"/>
+        <w:spacing w:after="0" w:line="240" w:lineRule="auto"/>
+        <w:ind w:left="1440"/>
+        <w:jc w:val="both"/>
+        <w:rPr>
+          <w:rFonts w:ascii="LiberationSerif" w:eastAsia="LiberationSerif" w:cs="LiberationSerif"/>
+        </w:rPr>
+      </w:pPr>
+      <w:proofErr w:type="gramStart"/>
+      <w:r>
+        <w:rPr>
+          <w:rFonts w:ascii="LiberationSerif" w:eastAsia="LiberationSerif" w:cs="LiberationSerif"/>
+        </w:rPr>
+        <w:t>&lt;?xml</w:t>
+      </w:r>
+      <w:proofErr w:type="gramEnd"/>
+      <w:r>
+        <w:rPr>
+          <w:rFonts w:ascii="LiberationSerif" w:eastAsia="LiberationSerif" w:cs="LiberationSerif"/>
+        </w:rPr>
+        <w:t xml:space="preserve"> version="1.0"?&gt;</w:t>
+      </w:r>
+    </w:p>
+    <w:p>
+      <w:pPr>
+        <w:autoSpaceDE w:val="0"/>
+        <w:autoSpaceDN w:val="0"/>
+        <w:adjustRightInd w:val="0"/>
+        <w:spacing w:after="0" w:line="240" w:lineRule="auto"/>
+        <w:ind w:left="1440"/>
+        <w:jc w:val="both"/>
+        <w:rPr>
+          <w:rFonts w:ascii="LiberationSerif" w:eastAsia="LiberationSerif" w:cs="LiberationSerif"/>
+        </w:rPr>
+      </w:pPr>
+      <w:r>
+        <w:rPr>
+          <w:rFonts w:ascii="LiberationSerif" w:eastAsia="LiberationSerif" w:cs="LiberationSerif"/>
+        </w:rPr>
+        <w:t>&lt;</w:t>
+      </w:r>
+      <w:proofErr w:type="gramStart"/>
+      <w:r>
+        <w:rPr>
+          <w:rFonts w:ascii="LiberationSerif" w:eastAsia="LiberationSerif" w:cs="LiberationSerif"/>
+        </w:rPr>
+        <w:t>configuration</w:t>
+      </w:r>
+      <w:proofErr w:type="gramEnd"/>
+      <w:r>
+        <w:rPr>
+          <w:rFonts w:ascii="LiberationSerif" w:eastAsia="LiberationSerif" w:cs="LiberationSerif"/>
+        </w:rPr>
+        <w:t>&gt;</w:t>
+      </w:r>
+    </w:p>
+    <w:p>
+      <w:pPr>
+        <w:autoSpaceDE w:val="0"/>
+        <w:autoSpaceDN w:val="0"/>
+        <w:adjustRightInd w:val="0"/>
+        <w:spacing w:after="0" w:line="240" w:lineRule="auto"/>
+        <w:ind w:left="1440"/>
+        <w:jc w:val="both"/>
+        <w:rPr>
+          <w:rFonts w:ascii="LiberationSerif" w:eastAsia="LiberationSerif" w:cs="LiberationSerif"/>
+        </w:rPr>
+      </w:pPr>
+      <w:r>
+        <w:rPr>
+          <w:rFonts w:ascii="LiberationSerif" w:eastAsia="LiberationSerif" w:cs="LiberationSerif"/>
+        </w:rPr>
+        <w:t>&lt;</w:t>
+      </w:r>
+      <w:proofErr w:type="gramStart"/>
+      <w:r>
+        <w:rPr>
+          <w:rFonts w:ascii="LiberationSerif" w:eastAsia="LiberationSerif" w:cs="LiberationSerif"/>
+        </w:rPr>
+        <w:t>property</w:t>
+      </w:r>
+      <w:proofErr w:type="gramEnd"/>
+      <w:r>
+        <w:rPr>
+          <w:rFonts w:ascii="LiberationSerif" w:eastAsia="LiberationSerif" w:cs="LiberationSerif"/>
+        </w:rPr>
+        <w:t>&gt;</w:t>
+      </w:r>
+    </w:p>
+    <w:p>
+      <w:pPr>
+        <w:autoSpaceDE w:val="0"/>
+        <w:autoSpaceDN w:val="0"/>
+        <w:adjustRightInd w:val="0"/>
+        <w:spacing w:after="0" w:line="240" w:lineRule="auto"/>
+        <w:ind w:left="1440"/>
+        <w:jc w:val="both"/>
+        <w:rPr>
+          <w:rFonts w:ascii="LiberationSerif" w:eastAsia="LiberationSerif" w:cs="LiberationSerif"/>
+        </w:rPr>
+      </w:pPr>
+      <w:r>
+        <w:rPr>
+          <w:rFonts w:ascii="LiberationSerif" w:eastAsia="LiberationSerif" w:cs="LiberationSerif"/>
+        </w:rPr>
+        <w:t>&lt;name&gt;</w:t>
+      </w:r>
+      <w:proofErr w:type="spellStart"/>
+      <w:r>
+        <w:rPr>
+          <w:rFonts w:ascii="LiberationSerif" w:eastAsia="LiberationSerif" w:cs="LiberationSerif"/>
+        </w:rPr>
+        <w:t>yarn.scheduler.capacity.root.queues</w:t>
+      </w:r>
+      <w:proofErr w:type="spellEnd"/>
+      <w:r>
+        <w:rPr>
+          <w:rFonts w:ascii="LiberationSerif" w:eastAsia="LiberationSerif" w:cs="LiberationSerif"/>
+        </w:rPr>
+        <w:t>&lt;/name&gt;</w:t>
+      </w:r>
+    </w:p>
+    <w:p>
+      <w:pPr>
+        <w:autoSpaceDE w:val="0"/>
+        <w:autoSpaceDN w:val="0"/>
+        <w:adjustRightInd w:val="0"/>
+        <w:spacing w:after="0" w:line="240" w:lineRule="auto"/>
+        <w:ind w:left="1440"/>
+        <w:jc w:val="both"/>
+        <w:rPr>
+          <w:rFonts w:ascii="LiberationSerif" w:eastAsia="LiberationSerif" w:cs="LiberationSerif"/>
+        </w:rPr>
+      </w:pPr>
+      <w:r>
+        <w:rPr>
+          <w:rFonts w:ascii="LiberationSerif" w:eastAsia="LiberationSerif" w:cs="LiberationSerif"/>
+        </w:rPr>
+        <w:t>&lt;</w:t>
+      </w:r>
+      <w:proofErr w:type="gramStart"/>
+      <w:r>
+        <w:rPr>
+          <w:rFonts w:ascii="LiberationSerif" w:eastAsia="LiberationSerif" w:cs="LiberationSerif"/>
+        </w:rPr>
+        <w:t>value&gt;</w:t>
+      </w:r>
+      <w:proofErr w:type="spellStart"/>
+      <w:proofErr w:type="gramEnd"/>
+      <w:r>
+        <w:rPr>
+          <w:rFonts w:ascii="LiberationSerif" w:eastAsia="LiberationSerif" w:cs="LiberationSerif"/>
+        </w:rPr>
+        <w:t>prod,dev</w:t>
+      </w:r>
+      <w:proofErr w:type="spellEnd"/>
+      <w:r>
+        <w:rPr>
+          <w:rFonts w:ascii="LiberationSerif" w:eastAsia="LiberationSerif" w:cs="LiberationSerif"/>
+        </w:rPr>
+        <w:t>&lt;/value&gt;</w:t>
+      </w:r>
+    </w:p>
+    <w:p>
+      <w:pPr>
+        <w:autoSpaceDE w:val="0"/>
+        <w:autoSpaceDN w:val="0"/>
+        <w:adjustRightInd w:val="0"/>
+        <w:spacing w:after="0" w:line="240" w:lineRule="auto"/>
+        <w:ind w:left="1440"/>
+        <w:jc w:val="both"/>
+        <w:rPr>
+          <w:rFonts w:ascii="LiberationSerif" w:eastAsia="LiberationSerif" w:cs="LiberationSerif"/>
+        </w:rPr>
+      </w:pPr>
+      <w:r>
+        <w:rPr>
+          <w:rFonts w:ascii="LiberationSerif" w:eastAsia="LiberationSerif" w:cs="LiberationSerif"/>
+        </w:rPr>
+        <w:t>&lt;/property&gt;</w:t>
+      </w:r>
+    </w:p>
+    <w:p>
+      <w:pPr>
+        <w:autoSpaceDE w:val="0"/>
+        <w:autoSpaceDN w:val="0"/>
+        <w:adjustRightInd w:val="0"/>
+        <w:spacing w:after="0" w:line="240" w:lineRule="auto"/>
+        <w:ind w:left="1440"/>
+        <w:jc w:val="both"/>
+        <w:rPr>
+          <w:rFonts w:ascii="LiberationSerif" w:eastAsia="LiberationSerif" w:cs="LiberationSerif"/>
+        </w:rPr>
+      </w:pPr>
+      <w:r>
+        <w:rPr>
+          <w:rFonts w:ascii="LiberationSerif" w:eastAsia="LiberationSerif" w:cs="LiberationSerif"/>
+        </w:rPr>
+        <w:t>&lt;</w:t>
+      </w:r>
+      <w:proofErr w:type="gramStart"/>
+      <w:r>
+        <w:rPr>
+          <w:rFonts w:ascii="LiberationSerif" w:eastAsia="LiberationSerif" w:cs="LiberationSerif"/>
+        </w:rPr>
+        <w:t>property</w:t>
+      </w:r>
+      <w:proofErr w:type="gramEnd"/>
+      <w:r>
+        <w:rPr>
+          <w:rFonts w:ascii="LiberationSerif" w:eastAsia="LiberationSerif" w:cs="LiberationSerif"/>
+        </w:rPr>
+        <w:t>&gt;</w:t>
+      </w:r>
+    </w:p>
+    <w:p>
+      <w:pPr>
+        <w:autoSpaceDE w:val="0"/>
+        <w:autoSpaceDN w:val="0"/>
+        <w:adjustRightInd w:val="0"/>
+        <w:spacing w:after="0" w:line="240" w:lineRule="auto"/>
+        <w:ind w:left="1440"/>
+        <w:jc w:val="both"/>
+        <w:rPr>
+          <w:rFonts w:ascii="LiberationSerif" w:eastAsia="LiberationSerif" w:cs="LiberationSerif"/>
+        </w:rPr>
+      </w:pPr>
+      <w:r>
+        <w:rPr>
+          <w:rFonts w:ascii="LiberationSerif" w:eastAsia="LiberationSerif" w:cs="LiberationSerif"/>
+        </w:rPr>
+        <w:t>&lt;name&gt;</w:t>
+      </w:r>
+      <w:proofErr w:type="spellStart"/>
+      <w:r>
+        <w:rPr>
+          <w:rFonts w:ascii="LiberationSerif" w:eastAsia="LiberationSerif" w:cs="LiberationSerif"/>
+        </w:rPr>
+        <w:t>yarn.scheduler.capacity.root.dev.queues</w:t>
+      </w:r>
+      <w:proofErr w:type="spellEnd"/>
+      <w:r>
+        <w:rPr>
+          <w:rFonts w:ascii="LiberationSerif" w:eastAsia="LiberationSerif" w:cs="LiberationSerif"/>
+        </w:rPr>
+        <w:t>&lt;/name&gt;</w:t>
+      </w:r>
+    </w:p>
+    <w:p>
+      <w:pPr>
+        <w:autoSpaceDE w:val="0"/>
+        <w:autoSpaceDN w:val="0"/>
+        <w:adjustRightInd w:val="0"/>
+        <w:spacing w:after="0" w:line="240" w:lineRule="auto"/>
+        <w:ind w:left="1440"/>
+        <w:jc w:val="both"/>
+        <w:rPr>
+          <w:rFonts w:ascii="LiberationSerif" w:eastAsia="LiberationSerif" w:cs="LiberationSerif"/>
+        </w:rPr>
+      </w:pPr>
+      <w:r>
+        <w:rPr>
+          <w:rFonts w:ascii="LiberationSerif" w:eastAsia="LiberationSerif" w:cs="LiberationSerif"/>
+        </w:rPr>
+        <w:t>&lt;</w:t>
+      </w:r>
+      <w:proofErr w:type="gramStart"/>
+      <w:r>
+        <w:rPr>
+          <w:rFonts w:ascii="LiberationSerif" w:eastAsia="LiberationSerif" w:cs="LiberationSerif"/>
+        </w:rPr>
+        <w:t>value&gt;</w:t>
+      </w:r>
+      <w:proofErr w:type="spellStart"/>
+      <w:proofErr w:type="gramEnd"/>
+      <w:r>
+        <w:rPr>
+          <w:rFonts w:ascii="LiberationSerif" w:eastAsia="LiberationSerif" w:cs="LiberationSerif"/>
+        </w:rPr>
+        <w:t>eng,science</w:t>
+      </w:r>
+      <w:proofErr w:type="spellEnd"/>
+      <w:r>
+        <w:rPr>
+          <w:rFonts w:ascii="LiberationSerif" w:eastAsia="LiberationSerif" w:cs="LiberationSerif"/>
+        </w:rPr>
+        <w:t>&lt;/value&gt;</w:t>
+      </w:r>
+    </w:p>
+    <w:p>
+      <w:pPr>
+        <w:autoSpaceDE w:val="0"/>
+        <w:autoSpaceDN w:val="0"/>
+        <w:adjustRightInd w:val="0"/>
+        <w:spacing w:after="0" w:line="240" w:lineRule="auto"/>
+        <w:ind w:left="1440"/>
+        <w:jc w:val="both"/>
+        <w:rPr>
+          <w:rFonts w:ascii="LiberationSerif" w:eastAsia="LiberationSerif" w:cs="LiberationSerif"/>
+        </w:rPr>
+      </w:pPr>
+      <w:r>
+        <w:rPr>
+          <w:rFonts w:ascii="LiberationSerif" w:eastAsia="LiberationSerif" w:cs="LiberationSerif"/>
+        </w:rPr>
+        <w:t>&lt;/property&gt;</w:t>
+      </w:r>
+    </w:p>
+    <w:p>
+      <w:pPr>
+        <w:autoSpaceDE w:val="0"/>
+        <w:autoSpaceDN w:val="0"/>
+        <w:adjustRightInd w:val="0"/>
+        <w:spacing w:after="0" w:line="240" w:lineRule="auto"/>
+        <w:ind w:left="1440"/>
+        <w:jc w:val="both"/>
+        <w:rPr>
+          <w:rFonts w:ascii="LiberationSerif" w:eastAsia="LiberationSerif" w:cs="LiberationSerif"/>
+        </w:rPr>
+      </w:pPr>
+      <w:r>
+        <w:rPr>
+          <w:rFonts w:ascii="LiberationSerif" w:eastAsia="LiberationSerif" w:cs="LiberationSerif"/>
+        </w:rPr>
+        <w:t>&lt;</w:t>
+      </w:r>
+      <w:proofErr w:type="gramStart"/>
+      <w:r>
+        <w:rPr>
+          <w:rFonts w:ascii="LiberationSerif" w:eastAsia="LiberationSerif" w:cs="LiberationSerif"/>
+        </w:rPr>
+        <w:t>property</w:t>
+      </w:r>
+      <w:proofErr w:type="gramEnd"/>
+      <w:r>
+        <w:rPr>
+          <w:rFonts w:ascii="LiberationSerif" w:eastAsia="LiberationSerif" w:cs="LiberationSerif"/>
+        </w:rPr>
+        <w:t>&gt;</w:t>
+      </w:r>
+    </w:p>
+    <w:p>
+      <w:pPr>
+        <w:autoSpaceDE w:val="0"/>
+        <w:autoSpaceDN w:val="0"/>
+        <w:adjustRightInd w:val="0"/>
+        <w:spacing w:after="0" w:line="240" w:lineRule="auto"/>
+        <w:ind w:left="1440"/>
+        <w:jc w:val="both"/>
+        <w:rPr>
+          <w:rFonts w:ascii="LiberationSerif" w:eastAsia="LiberationSerif" w:cs="LiberationSerif"/>
+        </w:rPr>
+      </w:pPr>
+      <w:r>
+        <w:rPr>
+          <w:rFonts w:ascii="LiberationSerif" w:eastAsia="LiberationSerif" w:cs="LiberationSerif"/>
+        </w:rPr>
+        <w:t>&lt;name&gt;</w:t>
+      </w:r>
+      <w:proofErr w:type="spellStart"/>
+      <w:r>
+        <w:rPr>
+          <w:rFonts w:ascii="LiberationSerif" w:eastAsia="LiberationSerif" w:cs="LiberationSerif"/>
+        </w:rPr>
+        <w:t>yarn.scheduler.capacity.root.prod.capacity</w:t>
+      </w:r>
+      <w:proofErr w:type="spellEnd"/>
+      <w:r>
+        <w:rPr>
+          <w:rFonts w:ascii="LiberationSerif" w:eastAsia="LiberationSerif" w:cs="LiberationSerif"/>
+        </w:rPr>
+        <w:t>&lt;/name&gt;</w:t>
+      </w:r>
+    </w:p>
+    <w:p>
+      <w:pPr>
+        <w:autoSpaceDE w:val="0"/>
+        <w:autoSpaceDN w:val="0"/>
+        <w:adjustRightInd w:val="0"/>
+        <w:spacing w:after="0" w:line="240" w:lineRule="auto"/>
+        <w:ind w:left="1440"/>
+        <w:jc w:val="both"/>
+        <w:rPr>
+          <w:rFonts w:ascii="LiberationSerif" w:eastAsia="LiberationSerif" w:cs="LiberationSerif"/>
+        </w:rPr>
+      </w:pPr>
+      <w:r>
+        <w:rPr>
+          <w:rFonts w:ascii="LiberationSerif" w:eastAsia="LiberationSerif" w:cs="LiberationSerif"/>
+        </w:rPr>
+        <w:t>&lt;</w:t>
+      </w:r>
+      <w:proofErr w:type="gramStart"/>
+      <w:r>
+        <w:rPr>
+          <w:rFonts w:ascii="LiberationSerif" w:eastAsia="LiberationSerif" w:cs="LiberationSerif"/>
+        </w:rPr>
+        <w:t>value&gt;</w:t>
+      </w:r>
+      <w:proofErr w:type="gramEnd"/>
+      <w:r>
+        <w:rPr>
+          <w:rFonts w:ascii="LiberationSerif" w:eastAsia="LiberationSerif" w:cs="LiberationSerif"/>
+        </w:rPr>
+        <w:t>40&lt;/value&gt;</w:t>
+      </w:r>
+    </w:p>
+    <w:p>
+      <w:pPr>
+        <w:autoSpaceDE w:val="0"/>
+        <w:autoSpaceDN w:val="0"/>
+        <w:adjustRightInd w:val="0"/>
+        <w:spacing w:after="0" w:line="240" w:lineRule="auto"/>
+        <w:ind w:left="1440"/>
+        <w:jc w:val="both"/>
+        <w:rPr>
+          <w:rFonts w:ascii="LiberationSerif" w:eastAsia="LiberationSerif" w:cs="LiberationSerif"/>
+        </w:rPr>
+      </w:pPr>
+      <w:r>
+        <w:rPr>
+          <w:rFonts w:ascii="LiberationSerif" w:eastAsia="LiberationSerif" w:cs="LiberationSerif"/>
+        </w:rPr>
+        <w:lastRenderedPageBreak/>
+        <w:t>&lt;/property&gt;</w:t>
+      </w:r>
+    </w:p>
+    <w:p>
+      <w:pPr>
+        <w:autoSpaceDE w:val="0"/>
+        <w:autoSpaceDN w:val="0"/>
+        <w:adjustRightInd w:val="0"/>
+        <w:spacing w:after="0" w:line="240" w:lineRule="auto"/>
+        <w:ind w:left="1440"/>
+        <w:jc w:val="both"/>
+        <w:rPr>
+          <w:rFonts w:ascii="LiberationSerif" w:eastAsia="LiberationSerif" w:cs="LiberationSerif"/>
+        </w:rPr>
+      </w:pPr>
+      <w:r>
+        <w:rPr>
+          <w:rFonts w:ascii="LiberationSerif" w:eastAsia="LiberationSerif" w:cs="LiberationSerif"/>
+        </w:rPr>
+        <w:t>&lt;</w:t>
+      </w:r>
+      <w:proofErr w:type="gramStart"/>
+      <w:r>
+        <w:rPr>
+          <w:rFonts w:ascii="LiberationSerif" w:eastAsia="LiberationSerif" w:cs="LiberationSerif"/>
+        </w:rPr>
+        <w:t>property</w:t>
+      </w:r>
+      <w:proofErr w:type="gramEnd"/>
+      <w:r>
+        <w:rPr>
+          <w:rFonts w:ascii="LiberationSerif" w:eastAsia="LiberationSerif" w:cs="LiberationSerif"/>
+        </w:rPr>
+        <w:t>&gt;</w:t>
+      </w:r>
+    </w:p>
+    <w:p>
+      <w:pPr>
+        <w:autoSpaceDE w:val="0"/>
+        <w:autoSpaceDN w:val="0"/>
+        <w:adjustRightInd w:val="0"/>
+        <w:spacing w:after="0" w:line="240" w:lineRule="auto"/>
+        <w:ind w:left="1440"/>
+        <w:jc w:val="both"/>
+        <w:rPr>
+          <w:rFonts w:ascii="LiberationSerif" w:eastAsia="LiberationSerif" w:cs="LiberationSerif"/>
+        </w:rPr>
+      </w:pPr>
+      <w:r>
+        <w:rPr>
+          <w:rFonts w:ascii="LiberationSerif" w:eastAsia="LiberationSerif" w:cs="LiberationSerif"/>
+        </w:rPr>
+        <w:t>&lt;name&gt;</w:t>
+      </w:r>
+      <w:proofErr w:type="spellStart"/>
+      <w:r>
+        <w:rPr>
+          <w:rFonts w:ascii="LiberationSerif" w:eastAsia="LiberationSerif" w:cs="LiberationSerif"/>
+        </w:rPr>
+        <w:t>yarn.scheduler.capacity.root.dev.capacity</w:t>
+      </w:r>
+      <w:proofErr w:type="spellEnd"/>
+      <w:r>
+        <w:rPr>
+          <w:rFonts w:ascii="LiberationSerif" w:eastAsia="LiberationSerif" w:cs="LiberationSerif"/>
+        </w:rPr>
+        <w:t>&lt;/name&gt;</w:t>
+      </w:r>
+    </w:p>
+    <w:p>
+      <w:pPr>
+        <w:autoSpaceDE w:val="0"/>
+        <w:autoSpaceDN w:val="0"/>
+        <w:adjustRightInd w:val="0"/>
+        <w:spacing w:after="0" w:line="240" w:lineRule="auto"/>
+        <w:ind w:left="1440"/>
+        <w:jc w:val="both"/>
+        <w:rPr>
+          <w:rFonts w:ascii="LiberationSerif" w:eastAsia="LiberationSerif" w:cs="LiberationSerif"/>
+        </w:rPr>
+      </w:pPr>
+      <w:r>
+        <w:rPr>
+          <w:rFonts w:ascii="LiberationSerif" w:eastAsia="LiberationSerif" w:cs="LiberationSerif"/>
+        </w:rPr>
+        <w:t>&lt;</w:t>
+      </w:r>
+      <w:proofErr w:type="gramStart"/>
+      <w:r>
+        <w:rPr>
+          <w:rFonts w:ascii="LiberationSerif" w:eastAsia="LiberationSerif" w:cs="LiberationSerif"/>
+        </w:rPr>
+        <w:t>value&gt;</w:t>
+      </w:r>
+      <w:proofErr w:type="gramEnd"/>
+      <w:r>
+        <w:rPr>
+          <w:rFonts w:ascii="LiberationSerif" w:eastAsia="LiberationSerif" w:cs="LiberationSerif"/>
+        </w:rPr>
+        <w:t>60&lt;/value&gt;</w:t>
+      </w:r>
+    </w:p>
+    <w:p>
+      <w:pPr>
+        <w:autoSpaceDE w:val="0"/>
+        <w:autoSpaceDN w:val="0"/>
+        <w:adjustRightInd w:val="0"/>
+        <w:spacing w:after="0" w:line="240" w:lineRule="auto"/>
+        <w:ind w:left="1440"/>
+        <w:jc w:val="both"/>
+        <w:rPr>
+          <w:rFonts w:ascii="LiberationSerif" w:eastAsia="LiberationSerif" w:cs="LiberationSerif"/>
+        </w:rPr>
+      </w:pPr>
+      <w:r>
+        <w:rPr>
+          <w:rFonts w:ascii="LiberationSerif" w:eastAsia="LiberationSerif" w:cs="LiberationSerif"/>
+        </w:rPr>
+        <w:t>&lt;/property&gt;</w:t>
+      </w:r>
+    </w:p>
+    <w:p>
+      <w:pPr>
+        <w:autoSpaceDE w:val="0"/>
+        <w:autoSpaceDN w:val="0"/>
+        <w:adjustRightInd w:val="0"/>
+        <w:spacing w:after="0" w:line="240" w:lineRule="auto"/>
+        <w:ind w:left="1440"/>
+        <w:jc w:val="both"/>
+        <w:rPr>
+          <w:rFonts w:ascii="LiberationSerif" w:eastAsia="LiberationSerif" w:cs="LiberationSerif"/>
+        </w:rPr>
+      </w:pPr>
+      <w:r>
+        <w:rPr>
+          <w:rFonts w:ascii="LiberationSerif" w:eastAsia="LiberationSerif" w:cs="LiberationSerif"/>
+        </w:rPr>
+        <w:t>&lt;</w:t>
+      </w:r>
+      <w:proofErr w:type="gramStart"/>
+      <w:r>
+        <w:rPr>
+          <w:rFonts w:ascii="LiberationSerif" w:eastAsia="LiberationSerif" w:cs="LiberationSerif"/>
+        </w:rPr>
+        <w:t>property</w:t>
+      </w:r>
+      <w:proofErr w:type="gramEnd"/>
+      <w:r>
+        <w:rPr>
+          <w:rFonts w:ascii="LiberationSerif" w:eastAsia="LiberationSerif" w:cs="LiberationSerif"/>
+        </w:rPr>
+        <w:t>&gt;</w:t>
+      </w:r>
+    </w:p>
+    <w:p>
+      <w:pPr>
+        <w:autoSpaceDE w:val="0"/>
+        <w:autoSpaceDN w:val="0"/>
+        <w:adjustRightInd w:val="0"/>
+        <w:spacing w:after="0" w:line="240" w:lineRule="auto"/>
+        <w:ind w:left="1440"/>
+        <w:jc w:val="both"/>
+        <w:rPr>
+          <w:rFonts w:ascii="LiberationSerif" w:eastAsia="LiberationSerif" w:cs="LiberationSerif"/>
+        </w:rPr>
+      </w:pPr>
+      <w:r>
+        <w:rPr>
+          <w:rFonts w:ascii="LiberationSerif" w:eastAsia="LiberationSerif" w:cs="LiberationSerif"/>
+        </w:rPr>
+        <w:t>&lt;name&gt;</w:t>
+      </w:r>
+      <w:proofErr w:type="spellStart"/>
+      <w:r>
+        <w:rPr>
+          <w:rFonts w:ascii="LiberationSerif" w:eastAsia="LiberationSerif" w:cs="LiberationSerif"/>
+        </w:rPr>
+        <w:t>yarn.scheduler.capacity.root.dev.maximum</w:t>
+      </w:r>
+      <w:proofErr w:type="spellEnd"/>
+      <w:r>
+        <w:rPr>
+          <w:rFonts w:ascii="LiberationSerif" w:eastAsia="LiberationSerif" w:cs="LiberationSerif"/>
+        </w:rPr>
+        <w:t>-capacity&lt;/name&gt;</w:t>
+      </w:r>
+    </w:p>
+    <w:p>
+      <w:pPr>
+        <w:autoSpaceDE w:val="0"/>
+        <w:autoSpaceDN w:val="0"/>
+        <w:adjustRightInd w:val="0"/>
+        <w:spacing w:after="0" w:line="240" w:lineRule="auto"/>
+        <w:ind w:left="1440"/>
+        <w:jc w:val="both"/>
+        <w:rPr>
+          <w:rFonts w:ascii="LiberationSerif" w:eastAsia="LiberationSerif" w:cs="LiberationSerif"/>
+        </w:rPr>
+      </w:pPr>
+      <w:r>
+        <w:rPr>
+          <w:rFonts w:ascii="LiberationMono-Bold" w:hAnsi="LiberationMono-Bold" w:cs="LiberationMono-Bold"/>
+          <w:b/>
+          <w:bCs/>
+          <w:color w:val="33009A"/>
+          <w:sz w:val="17"/>
+          <w:szCs w:val="17"/>
+        </w:rPr>
+        <w:t>&lt;</w:t>
+      </w:r>
+      <w:proofErr w:type="gramStart"/>
+      <w:r>
+        <w:rPr>
+          <w:rFonts w:ascii="LiberationSerif" w:eastAsia="LiberationSerif" w:cs="LiberationSerif"/>
+        </w:rPr>
+        <w:t>value&gt;</w:t>
+      </w:r>
+      <w:proofErr w:type="gramEnd"/>
+      <w:r>
+        <w:rPr>
+          <w:rFonts w:ascii="LiberationSerif" w:eastAsia="LiberationSerif" w:cs="LiberationSerif"/>
+        </w:rPr>
+        <w:t>75&lt;/value&gt;</w:t>
+      </w:r>
+    </w:p>
+    <w:p>
+      <w:pPr>
+        <w:autoSpaceDE w:val="0"/>
+        <w:autoSpaceDN w:val="0"/>
+        <w:adjustRightInd w:val="0"/>
+        <w:spacing w:after="0" w:line="240" w:lineRule="auto"/>
+        <w:ind w:left="1440"/>
+        <w:jc w:val="both"/>
+        <w:rPr>
+          <w:rFonts w:ascii="LiberationSerif" w:eastAsia="LiberationSerif" w:cs="LiberationSerif"/>
+        </w:rPr>
+      </w:pPr>
+      <w:r>
+        <w:rPr>
+          <w:rFonts w:ascii="LiberationSerif" w:eastAsia="LiberationSerif" w:cs="LiberationSerif"/>
+        </w:rPr>
+        <w:t>&lt;/property&gt;</w:t>
+      </w:r>
+    </w:p>
+    <w:p>
+      <w:pPr>
+        <w:autoSpaceDE w:val="0"/>
+        <w:autoSpaceDN w:val="0"/>
+        <w:adjustRightInd w:val="0"/>
+        <w:spacing w:after="0" w:line="240" w:lineRule="auto"/>
+        <w:ind w:left="1440"/>
+        <w:jc w:val="both"/>
+        <w:rPr>
+          <w:rFonts w:ascii="LiberationSerif" w:eastAsia="LiberationSerif" w:cs="LiberationSerif"/>
+        </w:rPr>
+      </w:pPr>
+      <w:r>
+        <w:rPr>
+          <w:rFonts w:ascii="LiberationSerif" w:eastAsia="LiberationSerif" w:cs="LiberationSerif"/>
+        </w:rPr>
+        <w:t>&lt;</w:t>
+      </w:r>
+      <w:proofErr w:type="gramStart"/>
+      <w:r>
+        <w:rPr>
+          <w:rFonts w:ascii="LiberationSerif" w:eastAsia="LiberationSerif" w:cs="LiberationSerif"/>
+        </w:rPr>
+        <w:t>property</w:t>
+      </w:r>
+      <w:proofErr w:type="gramEnd"/>
+      <w:r>
+        <w:rPr>
+          <w:rFonts w:ascii="LiberationSerif" w:eastAsia="LiberationSerif" w:cs="LiberationSerif"/>
+        </w:rPr>
+        <w:t>&gt;</w:t>
+      </w:r>
+    </w:p>
+    <w:p>
+      <w:pPr>
+        <w:autoSpaceDE w:val="0"/>
+        <w:autoSpaceDN w:val="0"/>
+        <w:adjustRightInd w:val="0"/>
+        <w:spacing w:after="0" w:line="240" w:lineRule="auto"/>
+        <w:ind w:left="1440"/>
+        <w:jc w:val="both"/>
+        <w:rPr>
+          <w:rFonts w:ascii="LiberationMono-Bold" w:hAnsi="LiberationMono-Bold" w:cs="LiberationMono-Bold"/>
+          <w:b/>
+          <w:bCs/>
+          <w:color w:val="33009A"/>
+          <w:sz w:val="17"/>
+          <w:szCs w:val="17"/>
+        </w:rPr>
+      </w:pPr>
+      <w:r>
+        <w:rPr>
+          <w:rFonts w:ascii="LiberationSerif" w:eastAsia="LiberationSerif" w:cs="LiberationSerif"/>
+        </w:rPr>
+        <w:t>&lt;name&gt;</w:t>
+      </w:r>
+      <w:proofErr w:type="spellStart"/>
+      <w:r>
+        <w:rPr>
+          <w:rFonts w:ascii="LiberationSerif" w:eastAsia="LiberationSerif" w:cs="LiberationSerif"/>
+        </w:rPr>
+        <w:t>yarn</w:t>
+      </w:r>
+      <w:r>
+        <w:rPr>
+          <w:rFonts w:ascii="LiberationMono" w:eastAsia="LiberationMono" w:hAnsi="LiberationMono-Bold" w:cs="LiberationMono"/>
+          <w:color w:val="000000"/>
+          <w:sz w:val="17"/>
+          <w:szCs w:val="17"/>
+        </w:rPr>
+        <w:t>.scheduler.capacity.root.dev.eng.capacity</w:t>
+      </w:r>
+      <w:proofErr w:type="spellEnd"/>
+      <w:r>
+        <w:rPr>
+          <w:rFonts w:ascii="LiberationMono-Bold" w:hAnsi="LiberationMono-Bold" w:cs="LiberationMono-Bold"/>
+          <w:b/>
+          <w:bCs/>
+          <w:color w:val="33009A"/>
+          <w:sz w:val="17"/>
+          <w:szCs w:val="17"/>
+        </w:rPr>
+        <w:t>&lt;/name&gt;</w:t>
+      </w:r>
+    </w:p>
+    <w:p>
+      <w:pPr>
+        <w:autoSpaceDE w:val="0"/>
+        <w:autoSpaceDN w:val="0"/>
+        <w:adjustRightInd w:val="0"/>
+        <w:spacing w:after="0" w:line="240" w:lineRule="auto"/>
+        <w:ind w:left="1440"/>
+        <w:jc w:val="both"/>
+        <w:rPr>
+          <w:rFonts w:ascii="LiberationSerif" w:eastAsia="LiberationSerif" w:cs="LiberationSerif"/>
+        </w:rPr>
+      </w:pPr>
+      <w:r>
+        <w:rPr>
+          <w:rFonts w:ascii="LiberationSerif" w:eastAsia="LiberationSerif" w:cs="LiberationSerif"/>
+        </w:rPr>
+        <w:t>&lt;</w:t>
+      </w:r>
+      <w:proofErr w:type="gramStart"/>
+      <w:r>
+        <w:rPr>
+          <w:rFonts w:ascii="LiberationSerif" w:eastAsia="LiberationSerif" w:cs="LiberationSerif"/>
+        </w:rPr>
+        <w:t>value&gt;</w:t>
+      </w:r>
+      <w:proofErr w:type="gramEnd"/>
+      <w:r>
+        <w:rPr>
+          <w:rFonts w:ascii="LiberationSerif" w:eastAsia="LiberationSerif" w:cs="LiberationSerif"/>
+        </w:rPr>
+        <w:t>50&lt;/value&gt;</w:t>
+      </w:r>
+    </w:p>
+    <w:p>
+      <w:pPr>
+        <w:autoSpaceDE w:val="0"/>
+        <w:autoSpaceDN w:val="0"/>
+        <w:adjustRightInd w:val="0"/>
+        <w:spacing w:after="0" w:line="240" w:lineRule="auto"/>
+        <w:ind w:left="1440"/>
+        <w:jc w:val="both"/>
+        <w:rPr>
+          <w:rFonts w:ascii="LiberationSerif" w:eastAsia="LiberationSerif" w:cs="LiberationSerif"/>
+        </w:rPr>
+      </w:pPr>
+      <w:r>
+        <w:rPr>
+          <w:rFonts w:ascii="LiberationSerif" w:eastAsia="LiberationSerif" w:cs="LiberationSerif"/>
+        </w:rPr>
+        <w:t>&lt;/property&gt;</w:t>
+      </w:r>
+    </w:p>
+    <w:p>
+      <w:pPr>
+        <w:autoSpaceDE w:val="0"/>
+        <w:autoSpaceDN w:val="0"/>
+        <w:adjustRightInd w:val="0"/>
+        <w:spacing w:after="0" w:line="240" w:lineRule="auto"/>
+        <w:ind w:left="1440"/>
+        <w:jc w:val="both"/>
+        <w:rPr>
+          <w:rFonts w:ascii="LiberationSerif" w:eastAsia="LiberationSerif" w:cs="LiberationSerif"/>
+        </w:rPr>
+      </w:pPr>
+      <w:r>
+        <w:rPr>
+          <w:rFonts w:ascii="LiberationSerif" w:eastAsia="LiberationSerif" w:cs="LiberationSerif"/>
+        </w:rPr>
+        <w:t>&lt;</w:t>
+      </w:r>
+      <w:proofErr w:type="gramStart"/>
+      <w:r>
+        <w:rPr>
+          <w:rFonts w:ascii="LiberationSerif" w:eastAsia="LiberationSerif" w:cs="LiberationSerif"/>
+        </w:rPr>
+        <w:t>property</w:t>
+      </w:r>
+      <w:proofErr w:type="gramEnd"/>
+      <w:r>
+        <w:rPr>
+          <w:rFonts w:ascii="LiberationSerif" w:eastAsia="LiberationSerif" w:cs="LiberationSerif"/>
+        </w:rPr>
+        <w:t>&gt;</w:t>
+      </w:r>
+    </w:p>
+    <w:p>
+      <w:pPr>
+        <w:autoSpaceDE w:val="0"/>
+        <w:autoSpaceDN w:val="0"/>
+        <w:adjustRightInd w:val="0"/>
+        <w:spacing w:after="0" w:line="240" w:lineRule="auto"/>
+        <w:ind w:left="1440"/>
+        <w:jc w:val="both"/>
+        <w:rPr>
+          <w:rFonts w:ascii="LiberationSerif" w:eastAsia="LiberationSerif" w:cs="LiberationSerif"/>
+        </w:rPr>
+      </w:pPr>
+      <w:r>
+        <w:rPr>
+          <w:rFonts w:ascii="LiberationSerif" w:eastAsia="LiberationSerif" w:cs="LiberationSerif"/>
+        </w:rPr>
+        <w:t>&lt;name&gt;</w:t>
+      </w:r>
+      <w:proofErr w:type="spellStart"/>
+      <w:r>
+        <w:rPr>
+          <w:rFonts w:ascii="LiberationSerif" w:eastAsia="LiberationSerif" w:cs="LiberationSerif"/>
+        </w:rPr>
+        <w:t>yarn.scheduler.capacity.root.dev.science.capacity</w:t>
+      </w:r>
+      <w:proofErr w:type="spellEnd"/>
+      <w:r>
+        <w:rPr>
+          <w:rFonts w:ascii="LiberationSerif" w:eastAsia="LiberationSerif" w:cs="LiberationSerif"/>
+        </w:rPr>
+        <w:t>&lt;/name&gt;</w:t>
+      </w:r>
+    </w:p>
+    <w:p>
+      <w:pPr>
+        <w:autoSpaceDE w:val="0"/>
+        <w:autoSpaceDN w:val="0"/>
+        <w:adjustRightInd w:val="0"/>
+        <w:spacing w:after="0" w:line="240" w:lineRule="auto"/>
+        <w:ind w:left="1440"/>
+        <w:jc w:val="both"/>
+        <w:rPr>
+          <w:rFonts w:ascii="LiberationSerif" w:eastAsia="LiberationSerif" w:cs="LiberationSerif"/>
+        </w:rPr>
+      </w:pPr>
+      <w:r>
+        <w:rPr>
+          <w:rFonts w:ascii="LiberationSerif" w:eastAsia="LiberationSerif" w:cs="LiberationSerif"/>
+        </w:rPr>
+        <w:t>&lt;</w:t>
+      </w:r>
+      <w:proofErr w:type="gramStart"/>
+      <w:r>
+        <w:rPr>
+          <w:rFonts w:ascii="LiberationSerif" w:eastAsia="LiberationSerif" w:cs="LiberationSerif"/>
+        </w:rPr>
+        <w:t>value&gt;</w:t>
+      </w:r>
+      <w:proofErr w:type="gramEnd"/>
+      <w:r>
+        <w:rPr>
+          <w:rFonts w:ascii="LiberationSerif" w:eastAsia="LiberationSerif" w:cs="LiberationSerif"/>
+        </w:rPr>
+        <w:t>50&lt;/value&gt;</w:t>
+      </w:r>
+    </w:p>
+    <w:p>
+      <w:pPr>
+        <w:autoSpaceDE w:val="0"/>
+        <w:autoSpaceDN w:val="0"/>
+        <w:adjustRightInd w:val="0"/>
+        <w:spacing w:after="0" w:line="240" w:lineRule="auto"/>
+        <w:ind w:left="1440"/>
+        <w:jc w:val="both"/>
+        <w:rPr>
+          <w:rFonts w:ascii="LiberationSerif" w:eastAsia="LiberationSerif" w:cs="LiberationSerif"/>
+        </w:rPr>
+      </w:pPr>
+      <w:r>
+        <w:rPr>
+          <w:rFonts w:ascii="LiberationSerif" w:eastAsia="LiberationSerif" w:cs="LiberationSerif"/>
+        </w:rPr>
+        <w:t>&lt;/property&gt;</w:t>
+      </w:r>
+    </w:p>
+    <w:p>
+      <w:pPr>
+        <w:autoSpaceDE w:val="0"/>
+        <w:autoSpaceDN w:val="0"/>
+        <w:adjustRightInd w:val="0"/>
+        <w:spacing w:after="0" w:line="240" w:lineRule="auto"/>
+        <w:ind w:left="1440"/>
+        <w:jc w:val="both"/>
+        <w:rPr>
+          <w:rFonts w:ascii="LiberationSerif" w:eastAsia="LiberationSerif" w:cs="LiberationSerif"/>
+        </w:rPr>
+      </w:pPr>
+      <w:r>
+        <w:rPr>
+          <w:rFonts w:ascii="LiberationSerif" w:eastAsia="LiberationSerif" w:cs="LiberationSerif"/>
+        </w:rPr>
+        <w:t>&lt;/configuration&gt;</w:t>
+      </w:r>
+    </w:p>
+    <w:p>
+      <w:pPr>
+        <w:autoSpaceDE w:val="0"/>
+        <w:autoSpaceDN w:val="0"/>
+        <w:adjustRightInd w:val="0"/>
+        <w:spacing w:after="0" w:line="240" w:lineRule="auto"/>
+        <w:jc w:val="both"/>
+        <w:rPr>
+          <w:rFonts w:ascii="LiberationSerif" w:eastAsia="LiberationSerif" w:cs="LiberationSerif"/>
+        </w:rPr>
+      </w:pPr>
+      <w:r>
+        <w:rPr>
+          <w:rFonts w:ascii="LiberationSerif" w:eastAsia="LiberationSerif" w:cs="LiberationSerif"/>
+        </w:rPr>
+        <w:t>The scheduler in use is determined by the setting of</w:t>
+      </w:r>
+      <w:r>
+        <w:rPr>
+          <w:rFonts w:ascii="LiberationSerif" w:eastAsia="LiberationSerif" w:cs="LiberationSerif"/>
+        </w:rPr>
+        <w:t xml:space="preserve"> </w:t>
+      </w:r>
+      <w:proofErr w:type="spellStart"/>
+      <w:proofErr w:type="gramStart"/>
+      <w:r>
+        <w:rPr>
+          <w:rFonts w:ascii="LiberationSerif" w:eastAsia="LiberationSerif" w:cs="LiberationSerif"/>
+        </w:rPr>
+        <w:t>yarn.resourcemanager.scheduler.class</w:t>
+      </w:r>
+      <w:proofErr w:type="spellEnd"/>
+      <w:r>
+        <w:rPr>
+          <w:rFonts w:ascii="LiberationSerif" w:eastAsia="LiberationSerif" w:cs="LiberationSerif"/>
+        </w:rPr>
+        <w:t xml:space="preserve"> .</w:t>
+      </w:r>
+      <w:proofErr w:type="gramEnd"/>
+      <w:r>
+        <w:rPr>
+          <w:rFonts w:ascii="LiberationSerif" w:eastAsia="LiberationSerif" w:cs="LiberationSerif"/>
+          <w:sz w:val="29"/>
+          <w:szCs w:val="29"/>
+        </w:rPr>
+        <w:t xml:space="preserve"> </w:t>
+      </w:r>
+      <w:r>
+        <w:rPr>
+          <w:rFonts w:ascii="LiberationSerif" w:eastAsia="LiberationSerif" w:cs="LiberationSerif"/>
+        </w:rPr>
+        <w:t>The Capacity Scheduler is used by default</w:t>
+      </w:r>
+    </w:p>
+    <w:p>
+      <w:pPr>
+        <w:autoSpaceDE w:val="0"/>
+        <w:autoSpaceDN w:val="0"/>
+        <w:adjustRightInd w:val="0"/>
+        <w:spacing w:after="0" w:line="240" w:lineRule="auto"/>
+        <w:rPr>
+          <w:rFonts w:ascii="LiberationSerif-Italic" w:hAnsi="LiberationSerif-Italic" w:cs="LiberationSerif-Italic"/>
+          <w:i/>
+          <w:iCs/>
+          <w:color w:val="000000"/>
+          <w:sz w:val="29"/>
+          <w:szCs w:val="29"/>
+        </w:rPr>
+      </w:pPr>
+      <w:r>
+        <w:rPr>
+          <w:rFonts w:ascii="LiberationSerif-Italic" w:hAnsi="LiberationSerif-Italic" w:cs="LiberationSerif-Italic"/>
+          <w:i/>
+          <w:iCs/>
+          <w:color w:val="000000"/>
+          <w:sz w:val="29"/>
+          <w:szCs w:val="29"/>
+        </w:rPr>
+        <w:t>Example 4-2. An allocation file for the Fair Scheduler</w:t>
+      </w:r>
+    </w:p>
+    <w:p>
+      <w:pPr>
+        <w:autoSpaceDE w:val="0"/>
+        <w:autoSpaceDN w:val="0"/>
+        <w:adjustRightInd w:val="0"/>
+        <w:spacing w:after="0" w:line="240" w:lineRule="auto"/>
+        <w:rPr>
+          <w:rFonts w:ascii="LiberationMono" w:eastAsia="LiberationMono" w:hAnsi="LiberationSerif-Italic" w:cs="LiberationMono"/>
+          <w:color w:val="009A9A"/>
+          <w:sz w:val="17"/>
+          <w:szCs w:val="17"/>
+        </w:rPr>
+      </w:pPr>
+      <w:proofErr w:type="gramStart"/>
+      <w:r>
+        <w:rPr>
+          <w:rFonts w:ascii="LiberationMono" w:eastAsia="LiberationMono" w:hAnsi="LiberationSerif-Italic" w:cs="LiberationMono"/>
+          <w:color w:val="009A9A"/>
+          <w:sz w:val="17"/>
+          <w:szCs w:val="17"/>
+        </w:rPr>
+        <w:t>&lt;?xml</w:t>
+      </w:r>
+      <w:proofErr w:type="gramEnd"/>
+      <w:r>
+        <w:rPr>
+          <w:rFonts w:ascii="LiberationMono" w:eastAsia="LiberationMono" w:hAnsi="LiberationSerif-Italic" w:cs="LiberationMono"/>
+          <w:color w:val="009A9A"/>
+          <w:sz w:val="17"/>
+          <w:szCs w:val="17"/>
+        </w:rPr>
+        <w:t xml:space="preserve"> version="1.0"?&gt;</w:t>
+      </w:r>
+    </w:p>
+    <w:p>
+      <w:pPr>
+        <w:autoSpaceDE w:val="0"/>
+        <w:autoSpaceDN w:val="0"/>
+        <w:adjustRightInd w:val="0"/>
+        <w:spacing w:after="0" w:line="240" w:lineRule="auto"/>
+        <w:rPr>
+          <w:rFonts w:ascii="LiberationMono-Bold" w:hAnsi="LiberationMono-Bold" w:cs="LiberationMono-Bold"/>
+          <w:b/>
+          <w:bCs/>
+          <w:color w:val="33009A"/>
+          <w:sz w:val="17"/>
+          <w:szCs w:val="17"/>
+        </w:rPr>
+      </w:pPr>
+      <w:r>
+        <w:rPr>
+          <w:rFonts w:ascii="LiberationMono-Bold" w:hAnsi="LiberationMono-Bold" w:cs="LiberationMono-Bold"/>
+          <w:b/>
+          <w:bCs/>
+          <w:color w:val="33009A"/>
+          <w:sz w:val="17"/>
+          <w:szCs w:val="17"/>
+        </w:rPr>
+        <w:t>&lt;</w:t>
+      </w:r>
+      <w:proofErr w:type="gramStart"/>
+      <w:r>
+        <w:rPr>
+          <w:rFonts w:ascii="LiberationMono-Bold" w:hAnsi="LiberationMono-Bold" w:cs="LiberationMono-Bold"/>
+          <w:b/>
+          <w:bCs/>
+          <w:color w:val="33009A"/>
+          <w:sz w:val="17"/>
+          <w:szCs w:val="17"/>
+        </w:rPr>
+        <w:t>allocations</w:t>
+      </w:r>
+      <w:proofErr w:type="gramEnd"/>
+      <w:r>
+        <w:rPr>
+          <w:rFonts w:ascii="LiberationMono-Bold" w:hAnsi="LiberationMono-Bold" w:cs="LiberationMono-Bold"/>
+          <w:b/>
+          <w:bCs/>
+          <w:color w:val="33009A"/>
+          <w:sz w:val="17"/>
+          <w:szCs w:val="17"/>
+        </w:rPr>
+        <w:t>&gt;</w:t>
+      </w:r>
+    </w:p>
+    <w:p>
+      <w:pPr>
+        <w:autoSpaceDE w:val="0"/>
+        <w:autoSpaceDN w:val="0"/>
+        <w:adjustRightInd w:val="0"/>
+        <w:spacing w:after="0" w:line="240" w:lineRule="auto"/>
+        <w:rPr>
+          <w:rFonts w:ascii="LiberationMono-Bold" w:hAnsi="LiberationMono-Bold" w:cs="LiberationMono-Bold"/>
+          <w:b/>
+          <w:bCs/>
+          <w:color w:val="33009A"/>
+          <w:sz w:val="17"/>
+          <w:szCs w:val="17"/>
+        </w:rPr>
+      </w:pPr>
+      <w:r>
+        <w:rPr>
+          <w:rFonts w:ascii="LiberationMono-Bold" w:hAnsi="LiberationMono-Bold" w:cs="LiberationMono-Bold"/>
+          <w:b/>
+          <w:bCs/>
+          <w:color w:val="33009A"/>
+          <w:sz w:val="17"/>
+          <w:szCs w:val="17"/>
+        </w:rPr>
+        <w:t>&lt;</w:t>
+      </w:r>
+      <w:proofErr w:type="gramStart"/>
+      <w:r>
+        <w:rPr>
+          <w:rFonts w:ascii="LiberationMono-Bold" w:hAnsi="LiberationMono-Bold" w:cs="LiberationMono-Bold"/>
+          <w:b/>
+          <w:bCs/>
+          <w:color w:val="33009A"/>
+          <w:sz w:val="17"/>
+          <w:szCs w:val="17"/>
+        </w:rPr>
+        <w:t>defaultQueueSchedulingPolicy&gt;</w:t>
+      </w:r>
+      <w:proofErr w:type="gramEnd"/>
+      <w:r>
+        <w:rPr>
+          <w:rFonts w:ascii="LiberationMono" w:eastAsia="LiberationMono" w:hAnsi="LiberationSerif-Italic" w:cs="LiberationMono"/>
+          <w:color w:val="000000"/>
+          <w:sz w:val="17"/>
+          <w:szCs w:val="17"/>
+        </w:rPr>
+        <w:t>fair</w:t>
+      </w:r>
+      <w:r>
+        <w:rPr>
+          <w:rFonts w:ascii="LiberationMono-Bold" w:hAnsi="LiberationMono-Bold" w:cs="LiberationMono-Bold"/>
+          <w:b/>
+          <w:bCs/>
+          <w:color w:val="33009A"/>
+          <w:sz w:val="17"/>
+          <w:szCs w:val="17"/>
+        </w:rPr>
+        <w:t>&lt;/defaultQueueSchedulingPolicy&gt;</w:t>
+      </w:r>
+    </w:p>
+    <w:p>
+      <w:pPr>
+        <w:autoSpaceDE w:val="0"/>
+        <w:autoSpaceDN w:val="0"/>
+        <w:adjustRightInd w:val="0"/>
+        <w:spacing w:after="0" w:line="240" w:lineRule="auto"/>
+        <w:rPr>
+          <w:rFonts w:ascii="LiberationMono-Bold" w:hAnsi="LiberationMono-Bold" w:cs="LiberationMono-Bold"/>
+          <w:b/>
+          <w:bCs/>
+          <w:color w:val="33009A"/>
+          <w:sz w:val="17"/>
+          <w:szCs w:val="17"/>
+        </w:rPr>
+      </w:pPr>
+      <w:r>
+        <w:rPr>
+          <w:rFonts w:ascii="LiberationMono-Bold" w:hAnsi="LiberationMono-Bold" w:cs="LiberationMono-Bold"/>
+          <w:b/>
+          <w:bCs/>
+          <w:color w:val="33009A"/>
+          <w:sz w:val="17"/>
+          <w:szCs w:val="17"/>
+        </w:rPr>
+        <w:t xml:space="preserve">&lt;queue </w:t>
+      </w:r>
+      <w:r>
+        <w:rPr>
+          <w:rFonts w:ascii="LiberationMono" w:eastAsia="LiberationMono" w:hAnsi="LiberationSerif-Italic" w:cs="LiberationMono"/>
+          <w:color w:val="33009A"/>
+          <w:sz w:val="17"/>
+          <w:szCs w:val="17"/>
+        </w:rPr>
+        <w:t>name=</w:t>
+      </w:r>
+      <w:r>
+        <w:rPr>
+          <w:rFonts w:ascii="LiberationMono" w:eastAsia="LiberationMono" w:hAnsi="LiberationSerif-Italic" w:cs="LiberationMono"/>
+          <w:color w:val="CD3300"/>
+          <w:sz w:val="17"/>
+          <w:szCs w:val="17"/>
+        </w:rPr>
+        <w:t>"prod"</w:t>
+      </w:r>
+      <w:r>
+        <w:rPr>
+          <w:rFonts w:ascii="LiberationMono-Bold" w:hAnsi="LiberationMono-Bold" w:cs="LiberationMono-Bold"/>
+          <w:b/>
+          <w:bCs/>
+          <w:color w:val="33009A"/>
+          <w:sz w:val="17"/>
+          <w:szCs w:val="17"/>
+        </w:rPr>
+        <w:t>&gt;</w:t>
+      </w:r>
+    </w:p>
+    <w:p>
+      <w:pPr>
+        <w:autoSpaceDE w:val="0"/>
+        <w:autoSpaceDN w:val="0"/>
+        <w:adjustRightInd w:val="0"/>
+        <w:spacing w:after="0" w:line="240" w:lineRule="auto"/>
+        <w:rPr>
+          <w:rFonts w:ascii="LiberationMono-Bold" w:hAnsi="LiberationMono-Bold" w:cs="LiberationMono-Bold"/>
+          <w:b/>
+          <w:bCs/>
+          <w:color w:val="33009A"/>
+          <w:sz w:val="17"/>
+          <w:szCs w:val="17"/>
+        </w:rPr>
+      </w:pPr>
+      <w:r>
+        <w:rPr>
+          <w:rFonts w:ascii="LiberationMono-Bold" w:hAnsi="LiberationMono-Bold" w:cs="LiberationMono-Bold"/>
+          <w:b/>
+          <w:bCs/>
+          <w:color w:val="33009A"/>
+          <w:sz w:val="17"/>
+          <w:szCs w:val="17"/>
+        </w:rPr>
+        <w:t>&lt;</w:t>
+      </w:r>
+      <w:proofErr w:type="gramStart"/>
+      <w:r>
+        <w:rPr>
+          <w:rFonts w:ascii="LiberationMono-Bold" w:hAnsi="LiberationMono-Bold" w:cs="LiberationMono-Bold"/>
+          <w:b/>
+          <w:bCs/>
+          <w:color w:val="33009A"/>
+          <w:sz w:val="17"/>
+          <w:szCs w:val="17"/>
+        </w:rPr>
+        <w:t>weight&gt;</w:t>
+      </w:r>
+      <w:proofErr w:type="gramEnd"/>
+      <w:r>
+        <w:rPr>
+          <w:rFonts w:ascii="LiberationMono" w:eastAsia="LiberationMono" w:hAnsi="LiberationSerif-Italic" w:cs="LiberationMono"/>
+          <w:color w:val="000000"/>
+          <w:sz w:val="17"/>
+          <w:szCs w:val="17"/>
+        </w:rPr>
+        <w:t>40</w:t>
+      </w:r>
+      <w:r>
+        <w:rPr>
+          <w:rFonts w:ascii="LiberationMono-Bold" w:hAnsi="LiberationMono-Bold" w:cs="LiberationMono-Bold"/>
+          <w:b/>
+          <w:bCs/>
+          <w:color w:val="33009A"/>
+          <w:sz w:val="17"/>
+          <w:szCs w:val="17"/>
+        </w:rPr>
+        <w:t>&lt;/weight&gt;</w:t>
+      </w:r>
+    </w:p>
+    <w:p>
+      <w:pPr>
+        <w:autoSpaceDE w:val="0"/>
+        <w:autoSpaceDN w:val="0"/>
+        <w:adjustRightInd w:val="0"/>
+        <w:spacing w:after="0" w:line="240" w:lineRule="auto"/>
+        <w:rPr>
+          <w:rFonts w:ascii="LiberationMono-Bold" w:hAnsi="LiberationMono-Bold" w:cs="LiberationMono-Bold"/>
+          <w:b/>
+          <w:bCs/>
+          <w:color w:val="33009A"/>
+          <w:sz w:val="17"/>
+          <w:szCs w:val="17"/>
+        </w:rPr>
+      </w:pPr>
+      <w:r>
+        <w:rPr>
+          <w:rFonts w:ascii="LiberationMono-Bold" w:hAnsi="LiberationMono-Bold" w:cs="LiberationMono-Bold"/>
+          <w:b/>
+          <w:bCs/>
+          <w:color w:val="33009A"/>
+          <w:sz w:val="17"/>
+          <w:szCs w:val="17"/>
+        </w:rPr>
+        <w:t>&lt;</w:t>
+      </w:r>
+      <w:proofErr w:type="spellStart"/>
+      <w:proofErr w:type="gramStart"/>
+      <w:r>
+        <w:rPr>
+          <w:rFonts w:ascii="LiberationMono-Bold" w:hAnsi="LiberationMono-Bold" w:cs="LiberationMono-Bold"/>
+          <w:b/>
+          <w:bCs/>
+          <w:color w:val="33009A"/>
+          <w:sz w:val="17"/>
+          <w:szCs w:val="17"/>
+        </w:rPr>
+        <w:t>schedulingPolicy</w:t>
+      </w:r>
+      <w:proofErr w:type="spellEnd"/>
+      <w:r>
+        <w:rPr>
+          <w:rFonts w:ascii="LiberationMono-Bold" w:hAnsi="LiberationMono-Bold" w:cs="LiberationMono-Bold"/>
+          <w:b/>
+          <w:bCs/>
+          <w:color w:val="33009A"/>
+          <w:sz w:val="17"/>
+          <w:szCs w:val="17"/>
+        </w:rPr>
+        <w:t>&gt;</w:t>
+      </w:r>
+      <w:proofErr w:type="spellStart"/>
+      <w:proofErr w:type="gramEnd"/>
+      <w:r>
+        <w:rPr>
+          <w:rFonts w:ascii="LiberationMono" w:eastAsia="LiberationMono" w:hAnsi="LiberationSerif-Italic" w:cs="LiberationMono"/>
+          <w:color w:val="000000"/>
+          <w:sz w:val="17"/>
+          <w:szCs w:val="17"/>
+        </w:rPr>
+        <w:t>fifo</w:t>
+      </w:r>
+      <w:proofErr w:type="spellEnd"/>
+      <w:r>
+        <w:rPr>
+          <w:rFonts w:ascii="LiberationMono-Bold" w:hAnsi="LiberationMono-Bold" w:cs="LiberationMono-Bold"/>
+          <w:b/>
+          <w:bCs/>
+          <w:color w:val="33009A"/>
+          <w:sz w:val="17"/>
+          <w:szCs w:val="17"/>
+        </w:rPr>
+        <w:t>&lt;/</w:t>
+      </w:r>
+      <w:proofErr w:type="spellStart"/>
+      <w:r>
+        <w:rPr>
+          <w:rFonts w:ascii="LiberationMono-Bold" w:hAnsi="LiberationMono-Bold" w:cs="LiberationMono-Bold"/>
+          <w:b/>
+          <w:bCs/>
+          <w:color w:val="33009A"/>
+          <w:sz w:val="17"/>
+          <w:szCs w:val="17"/>
+        </w:rPr>
+        <w:t>schedulingPolicy</w:t>
+      </w:r>
+      <w:proofErr w:type="spellEnd"/>
+      <w:r>
+        <w:rPr>
+          <w:rFonts w:ascii="LiberationMono-Bold" w:hAnsi="LiberationMono-Bold" w:cs="LiberationMono-Bold"/>
+          <w:b/>
+          <w:bCs/>
+          <w:color w:val="33009A"/>
+          <w:sz w:val="17"/>
+          <w:szCs w:val="17"/>
+        </w:rPr>
+        <w:t>&gt;</w:t>
+      </w:r>
+    </w:p>
+    <w:p>
+      <w:pPr>
+        <w:autoSpaceDE w:val="0"/>
+        <w:autoSpaceDN w:val="0"/>
+        <w:adjustRightInd w:val="0"/>
+        <w:spacing w:after="0" w:line="240" w:lineRule="auto"/>
+        <w:rPr>
+          <w:rFonts w:ascii="LiberationMono-Bold" w:hAnsi="LiberationMono-Bold" w:cs="LiberationMono-Bold"/>
+          <w:b/>
+          <w:bCs/>
+          <w:color w:val="33009A"/>
+          <w:sz w:val="17"/>
+          <w:szCs w:val="17"/>
+        </w:rPr>
+      </w:pPr>
+      <w:r>
+        <w:rPr>
+          <w:rFonts w:ascii="LiberationMono-Bold" w:hAnsi="LiberationMono-Bold" w:cs="LiberationMono-Bold"/>
+          <w:b/>
+          <w:bCs/>
+          <w:color w:val="33009A"/>
+          <w:sz w:val="17"/>
+          <w:szCs w:val="17"/>
+        </w:rPr>
+        <w:t>&lt;/queue&gt;</w:t>
+      </w:r>
+    </w:p>
+    <w:p>
+      <w:pPr>
+        <w:autoSpaceDE w:val="0"/>
+        <w:autoSpaceDN w:val="0"/>
+        <w:adjustRightInd w:val="0"/>
+        <w:spacing w:after="0" w:line="240" w:lineRule="auto"/>
+        <w:rPr>
+          <w:rFonts w:ascii="LiberationMono-Bold" w:hAnsi="LiberationMono-Bold" w:cs="LiberationMono-Bold"/>
+          <w:b/>
+          <w:bCs/>
+          <w:color w:val="33009A"/>
+          <w:sz w:val="17"/>
+          <w:szCs w:val="17"/>
+        </w:rPr>
+      </w:pPr>
+      <w:r>
+        <w:rPr>
+          <w:rFonts w:ascii="LiberationMono-Bold" w:hAnsi="LiberationMono-Bold" w:cs="LiberationMono-Bold"/>
+          <w:b/>
+          <w:bCs/>
+          <w:color w:val="33009A"/>
+          <w:sz w:val="17"/>
+          <w:szCs w:val="17"/>
+        </w:rPr>
+        <w:t xml:space="preserve">&lt;queue </w:t>
+      </w:r>
+      <w:r>
+        <w:rPr>
+          <w:rFonts w:ascii="LiberationMono" w:eastAsia="LiberationMono" w:hAnsi="LiberationSerif-Italic" w:cs="LiberationMono"/>
+          <w:color w:val="33009A"/>
+          <w:sz w:val="17"/>
+          <w:szCs w:val="17"/>
+        </w:rPr>
+        <w:t>name=</w:t>
+      </w:r>
+      <w:r>
+        <w:rPr>
+          <w:rFonts w:ascii="LiberationMono" w:eastAsia="LiberationMono" w:hAnsi="LiberationSerif-Italic" w:cs="LiberationMono"/>
+          <w:color w:val="CD3300"/>
+          <w:sz w:val="17"/>
+          <w:szCs w:val="17"/>
+        </w:rPr>
+        <w:t>"</w:t>
+      </w:r>
+      <w:proofErr w:type="spellStart"/>
+      <w:r>
+        <w:rPr>
+          <w:rFonts w:ascii="LiberationMono" w:eastAsia="LiberationMono" w:hAnsi="LiberationSerif-Italic" w:cs="LiberationMono"/>
+          <w:color w:val="CD3300"/>
+          <w:sz w:val="17"/>
+          <w:szCs w:val="17"/>
+        </w:rPr>
+        <w:t>dev</w:t>
+      </w:r>
+      <w:proofErr w:type="spellEnd"/>
+      <w:r>
+        <w:rPr>
+          <w:rFonts w:ascii="LiberationMono" w:eastAsia="LiberationMono" w:hAnsi="LiberationSerif-Italic" w:cs="LiberationMono"/>
+          <w:color w:val="CD3300"/>
+          <w:sz w:val="17"/>
+          <w:szCs w:val="17"/>
+        </w:rPr>
+        <w:t>"</w:t>
+      </w:r>
+      <w:r>
+        <w:rPr>
+          <w:rFonts w:ascii="LiberationMono-Bold" w:hAnsi="LiberationMono-Bold" w:cs="LiberationMono-Bold"/>
+          <w:b/>
+          <w:bCs/>
+          <w:color w:val="33009A"/>
+          <w:sz w:val="17"/>
+          <w:szCs w:val="17"/>
+        </w:rPr>
+        <w:t>&gt;</w:t>
+      </w:r>
+    </w:p>
+    <w:p>
+      <w:pPr>
+        <w:autoSpaceDE w:val="0"/>
+        <w:autoSpaceDN w:val="0"/>
+        <w:adjustRightInd w:val="0"/>
+        <w:spacing w:after="0" w:line="240" w:lineRule="auto"/>
+        <w:rPr>
+          <w:rFonts w:ascii="LiberationMono-Bold" w:hAnsi="LiberationMono-Bold" w:cs="LiberationMono-Bold"/>
+          <w:b/>
+          <w:bCs/>
+          <w:color w:val="33009A"/>
+          <w:sz w:val="17"/>
+          <w:szCs w:val="17"/>
+        </w:rPr>
+      </w:pPr>
+      <w:r>
+        <w:rPr>
+          <w:rFonts w:ascii="LiberationMono-Bold" w:hAnsi="LiberationMono-Bold" w:cs="LiberationMono-Bold"/>
+          <w:b/>
+          <w:bCs/>
+          <w:color w:val="33009A"/>
+          <w:sz w:val="17"/>
+          <w:szCs w:val="17"/>
+        </w:rPr>
+        <w:t>&lt;</w:t>
+      </w:r>
+      <w:proofErr w:type="gramStart"/>
+      <w:r>
+        <w:rPr>
+          <w:rFonts w:ascii="LiberationMono-Bold" w:hAnsi="LiberationMono-Bold" w:cs="LiberationMono-Bold"/>
+          <w:b/>
+          <w:bCs/>
+          <w:color w:val="33009A"/>
+          <w:sz w:val="17"/>
+          <w:szCs w:val="17"/>
+        </w:rPr>
+        <w:t>weight&gt;</w:t>
+      </w:r>
+      <w:proofErr w:type="gramEnd"/>
+      <w:r>
+        <w:rPr>
+          <w:rFonts w:ascii="LiberationMono" w:eastAsia="LiberationMono" w:hAnsi="LiberationSerif-Italic" w:cs="LiberationMono"/>
+          <w:color w:val="000000"/>
+          <w:sz w:val="17"/>
+          <w:szCs w:val="17"/>
+        </w:rPr>
+        <w:t>60</w:t>
+      </w:r>
+      <w:r>
+        <w:rPr>
+          <w:rFonts w:ascii="LiberationMono-Bold" w:hAnsi="LiberationMono-Bold" w:cs="LiberationMono-Bold"/>
+          <w:b/>
+          <w:bCs/>
+          <w:color w:val="33009A"/>
+          <w:sz w:val="17"/>
+          <w:szCs w:val="17"/>
+        </w:rPr>
+        <w:t>&lt;/weight&gt;</w:t>
+      </w:r>
+    </w:p>
+    <w:p>
+      <w:pPr>
+        <w:autoSpaceDE w:val="0"/>
+        <w:autoSpaceDN w:val="0"/>
+        <w:adjustRightInd w:val="0"/>
+        <w:spacing w:after="0" w:line="240" w:lineRule="auto"/>
+        <w:rPr>
+          <w:rFonts w:ascii="LiberationMono-Bold" w:hAnsi="LiberationMono-Bold" w:cs="LiberationMono-Bold"/>
+          <w:b/>
+          <w:bCs/>
+          <w:color w:val="33009A"/>
+          <w:sz w:val="17"/>
+          <w:szCs w:val="17"/>
+        </w:rPr>
+      </w:pPr>
+      <w:r>
+        <w:rPr>
+          <w:rFonts w:ascii="LiberationMono-Bold" w:hAnsi="LiberationMono-Bold" w:cs="LiberationMono-Bold"/>
+          <w:b/>
+          <w:bCs/>
+          <w:color w:val="33009A"/>
+          <w:sz w:val="17"/>
+          <w:szCs w:val="17"/>
+        </w:rPr>
+        <w:t xml:space="preserve">&lt;queue </w:t>
+      </w:r>
+      <w:r>
+        <w:rPr>
+          <w:rFonts w:ascii="LiberationMono" w:eastAsia="LiberationMono" w:hAnsi="LiberationSerif-Italic" w:cs="LiberationMono"/>
+          <w:color w:val="33009A"/>
+          <w:sz w:val="17"/>
+          <w:szCs w:val="17"/>
+        </w:rPr>
+        <w:t>name=</w:t>
+      </w:r>
+      <w:r>
+        <w:rPr>
+          <w:rFonts w:ascii="LiberationMono" w:eastAsia="LiberationMono" w:hAnsi="LiberationSerif-Italic" w:cs="LiberationMono"/>
+          <w:color w:val="CD3300"/>
+          <w:sz w:val="17"/>
+          <w:szCs w:val="17"/>
+        </w:rPr>
+        <w:t>"</w:t>
+      </w:r>
+      <w:proofErr w:type="spellStart"/>
+      <w:r>
+        <w:rPr>
+          <w:rFonts w:ascii="LiberationMono" w:eastAsia="LiberationMono" w:hAnsi="LiberationSerif-Italic" w:cs="LiberationMono"/>
+          <w:color w:val="CD3300"/>
+          <w:sz w:val="17"/>
+          <w:szCs w:val="17"/>
+        </w:rPr>
+        <w:t>eng</w:t>
+      </w:r>
+      <w:proofErr w:type="spellEnd"/>
+      <w:r>
+        <w:rPr>
+          <w:rFonts w:ascii="LiberationMono" w:eastAsia="LiberationMono" w:hAnsi="LiberationSerif-Italic" w:cs="LiberationMono"/>
+          <w:color w:val="CD3300"/>
+          <w:sz w:val="17"/>
+          <w:szCs w:val="17"/>
+        </w:rPr>
+        <w:t xml:space="preserve">" </w:t>
+      </w:r>
+      <w:r>
+        <w:rPr>
+          <w:rFonts w:ascii="LiberationMono-Bold" w:hAnsi="LiberationMono-Bold" w:cs="LiberationMono-Bold"/>
+          <w:b/>
+          <w:bCs/>
+          <w:color w:val="33009A"/>
+          <w:sz w:val="17"/>
+          <w:szCs w:val="17"/>
+        </w:rPr>
+        <w:t>/&gt;</w:t>
+      </w:r>
+    </w:p>
+    <w:p>
+      <w:pPr>
+        <w:autoSpaceDE w:val="0"/>
+        <w:autoSpaceDN w:val="0"/>
+        <w:adjustRightInd w:val="0"/>
+        <w:spacing w:after="0" w:line="240" w:lineRule="auto"/>
+        <w:rPr>
+          <w:rFonts w:ascii="LiberationMono-Bold" w:hAnsi="LiberationMono-Bold" w:cs="LiberationMono-Bold"/>
+          <w:b/>
+          <w:bCs/>
+          <w:color w:val="33009A"/>
+          <w:sz w:val="17"/>
+          <w:szCs w:val="17"/>
+        </w:rPr>
+      </w:pPr>
+      <w:r>
+        <w:rPr>
+          <w:rFonts w:ascii="LiberationMono-Bold" w:hAnsi="LiberationMono-Bold" w:cs="LiberationMono-Bold"/>
+          <w:b/>
+          <w:bCs/>
+          <w:color w:val="33009A"/>
+          <w:sz w:val="17"/>
+          <w:szCs w:val="17"/>
+        </w:rPr>
+        <w:t xml:space="preserve">&lt;queue </w:t>
+      </w:r>
+      <w:r>
+        <w:rPr>
+          <w:rFonts w:ascii="LiberationMono" w:eastAsia="LiberationMono" w:hAnsi="LiberationSerif-Italic" w:cs="LiberationMono"/>
+          <w:color w:val="33009A"/>
+          <w:sz w:val="17"/>
+          <w:szCs w:val="17"/>
+        </w:rPr>
+        <w:t>name=</w:t>
+      </w:r>
+      <w:r>
+        <w:rPr>
+          <w:rFonts w:ascii="LiberationMono" w:eastAsia="LiberationMono" w:hAnsi="LiberationSerif-Italic" w:cs="LiberationMono"/>
+          <w:color w:val="CD3300"/>
+          <w:sz w:val="17"/>
+          <w:szCs w:val="17"/>
+        </w:rPr>
+        <w:t xml:space="preserve">"science" </w:t>
+      </w:r>
+      <w:r>
+        <w:rPr>
+          <w:rFonts w:ascii="LiberationMono-Bold" w:hAnsi="LiberationMono-Bold" w:cs="LiberationMono-Bold"/>
+          <w:b/>
+          <w:bCs/>
+          <w:color w:val="33009A"/>
+          <w:sz w:val="17"/>
+          <w:szCs w:val="17"/>
+        </w:rPr>
+        <w:t>/&gt;</w:t>
+      </w:r>
+    </w:p>
+    <w:p>
+      <w:pPr>
+        <w:autoSpaceDE w:val="0"/>
+        <w:autoSpaceDN w:val="0"/>
+        <w:adjustRightInd w:val="0"/>
+        <w:spacing w:after="0" w:line="240" w:lineRule="auto"/>
+        <w:rPr>
+          <w:rFonts w:ascii="LiberationMono-Bold" w:hAnsi="LiberationMono-Bold" w:cs="LiberationMono-Bold"/>
+          <w:b/>
+          <w:bCs/>
+          <w:color w:val="33009A"/>
+          <w:sz w:val="17"/>
+          <w:szCs w:val="17"/>
+        </w:rPr>
+      </w:pPr>
+      <w:r>
+        <w:rPr>
+          <w:rFonts w:ascii="LiberationMono-Bold" w:hAnsi="LiberationMono-Bold" w:cs="LiberationMono-Bold"/>
+          <w:b/>
+          <w:bCs/>
+          <w:color w:val="33009A"/>
+          <w:sz w:val="17"/>
+          <w:szCs w:val="17"/>
+        </w:rPr>
+        <w:t>&lt;/queue&gt;</w:t>
+      </w:r>
+    </w:p>
+    <w:p>
+      <w:pPr>
+        <w:autoSpaceDE w:val="0"/>
+        <w:autoSpaceDN w:val="0"/>
+        <w:adjustRightInd w:val="0"/>
+        <w:spacing w:after="0" w:line="240" w:lineRule="auto"/>
+        <w:rPr>
+          <w:rFonts w:ascii="LiberationMono-Bold" w:hAnsi="LiberationMono-Bold" w:cs="LiberationMono-Bold"/>
+          <w:b/>
+          <w:bCs/>
+          <w:color w:val="33009A"/>
+          <w:sz w:val="17"/>
+          <w:szCs w:val="17"/>
+        </w:rPr>
+      </w:pPr>
+      <w:r>
+        <w:rPr>
+          <w:rFonts w:ascii="LiberationMono-Bold" w:hAnsi="LiberationMono-Bold" w:cs="LiberationMono-Bold"/>
+          <w:b/>
+          <w:bCs/>
+          <w:color w:val="33009A"/>
+          <w:sz w:val="17"/>
+          <w:szCs w:val="17"/>
+        </w:rPr>
+        <w:t>&lt;</w:t>
+      </w:r>
+      <w:proofErr w:type="spellStart"/>
+      <w:proofErr w:type="gramStart"/>
+      <w:r>
+        <w:rPr>
+          <w:rFonts w:ascii="LiberationMono-Bold" w:hAnsi="LiberationMono-Bold" w:cs="LiberationMono-Bold"/>
+          <w:b/>
+          <w:bCs/>
+          <w:color w:val="33009A"/>
+          <w:sz w:val="17"/>
+          <w:szCs w:val="17"/>
+        </w:rPr>
+        <w:t>queuePlacementPolicy</w:t>
+      </w:r>
+      <w:proofErr w:type="spellEnd"/>
+      <w:proofErr w:type="gramEnd"/>
+      <w:r>
+        <w:rPr>
+          <w:rFonts w:ascii="LiberationMono-Bold" w:hAnsi="LiberationMono-Bold" w:cs="LiberationMono-Bold"/>
+          <w:b/>
+          <w:bCs/>
+          <w:color w:val="33009A"/>
+          <w:sz w:val="17"/>
+          <w:szCs w:val="17"/>
+        </w:rPr>
+        <w:t>&gt;</w:t>
+      </w:r>
+    </w:p>
+    <w:p>
+      <w:pPr>
+        <w:autoSpaceDE w:val="0"/>
+        <w:autoSpaceDN w:val="0"/>
+        <w:adjustRightInd w:val="0"/>
+        <w:spacing w:after="0" w:line="240" w:lineRule="auto"/>
+        <w:rPr>
+          <w:rFonts w:ascii="LiberationMono-Bold" w:hAnsi="LiberationMono-Bold" w:cs="LiberationMono-Bold"/>
+          <w:b/>
+          <w:bCs/>
+          <w:color w:val="33009A"/>
+          <w:sz w:val="17"/>
+          <w:szCs w:val="17"/>
+        </w:rPr>
+      </w:pPr>
+      <w:r>
+        <w:rPr>
+          <w:rFonts w:ascii="LiberationMono-Bold" w:hAnsi="LiberationMono-Bold" w:cs="LiberationMono-Bold"/>
+          <w:b/>
+          <w:bCs/>
+          <w:color w:val="33009A"/>
+          <w:sz w:val="17"/>
+          <w:szCs w:val="17"/>
+        </w:rPr>
+        <w:t xml:space="preserve">&lt;rule </w:t>
+      </w:r>
+      <w:r>
+        <w:rPr>
+          <w:rFonts w:ascii="LiberationMono" w:eastAsia="LiberationMono" w:hAnsi="LiberationSerif-Italic" w:cs="LiberationMono"/>
+          <w:color w:val="33009A"/>
+          <w:sz w:val="17"/>
+          <w:szCs w:val="17"/>
+        </w:rPr>
+        <w:t>name=</w:t>
+      </w:r>
+      <w:r>
+        <w:rPr>
+          <w:rFonts w:ascii="LiberationMono" w:eastAsia="LiberationMono" w:hAnsi="LiberationSerif-Italic" w:cs="LiberationMono"/>
+          <w:color w:val="CD3300"/>
+          <w:sz w:val="17"/>
+          <w:szCs w:val="17"/>
+        </w:rPr>
+        <w:t xml:space="preserve">"specified" </w:t>
+      </w:r>
+      <w:r>
+        <w:rPr>
+          <w:rFonts w:ascii="LiberationMono" w:eastAsia="LiberationMono" w:hAnsi="LiberationSerif-Italic" w:cs="LiberationMono"/>
+          <w:color w:val="33009A"/>
+          <w:sz w:val="17"/>
+          <w:szCs w:val="17"/>
+        </w:rPr>
+        <w:t>create=</w:t>
+      </w:r>
+      <w:r>
+        <w:rPr>
+          <w:rFonts w:ascii="LiberationMono" w:eastAsia="LiberationMono" w:hAnsi="LiberationSerif-Italic" w:cs="LiberationMono"/>
+          <w:color w:val="CD3300"/>
+          <w:sz w:val="17"/>
+          <w:szCs w:val="17"/>
+        </w:rPr>
+        <w:t xml:space="preserve">"false" </w:t>
+      </w:r>
+      <w:r>
+        <w:rPr>
+          <w:rFonts w:ascii="LiberationMono-Bold" w:hAnsi="LiberationMono-Bold" w:cs="LiberationMono-Bold"/>
+          <w:b/>
+          <w:bCs/>
+          <w:color w:val="33009A"/>
+          <w:sz w:val="17"/>
+          <w:szCs w:val="17"/>
+        </w:rPr>
+        <w:t>/&gt;</w:t>
+      </w:r>
+    </w:p>
+    <w:p>
+      <w:pPr>
+        <w:autoSpaceDE w:val="0"/>
+        <w:autoSpaceDN w:val="0"/>
+        <w:adjustRightInd w:val="0"/>
+        <w:spacing w:after="0" w:line="240" w:lineRule="auto"/>
+        <w:rPr>
+          <w:rFonts w:ascii="LiberationMono-Bold" w:hAnsi="LiberationMono-Bold" w:cs="LiberationMono-Bold"/>
+          <w:b/>
+          <w:bCs/>
+          <w:color w:val="33009A"/>
+          <w:sz w:val="17"/>
+          <w:szCs w:val="17"/>
+        </w:rPr>
+      </w:pPr>
+      <w:r>
+        <w:rPr>
+          <w:rFonts w:ascii="LiberationMono-Bold" w:hAnsi="LiberationMono-Bold" w:cs="LiberationMono-Bold"/>
+          <w:b/>
+          <w:bCs/>
+          <w:color w:val="33009A"/>
+          <w:sz w:val="17"/>
+          <w:szCs w:val="17"/>
+        </w:rPr>
+        <w:t xml:space="preserve">&lt;rule </w:t>
+      </w:r>
+      <w:r>
+        <w:rPr>
+          <w:rFonts w:ascii="LiberationMono" w:eastAsia="LiberationMono" w:hAnsi="LiberationSerif-Italic" w:cs="LiberationMono"/>
+          <w:color w:val="33009A"/>
+          <w:sz w:val="17"/>
+          <w:szCs w:val="17"/>
+        </w:rPr>
+        <w:t>name=</w:t>
+      </w:r>
+      <w:r>
+        <w:rPr>
+          <w:rFonts w:ascii="LiberationMono" w:eastAsia="LiberationMono" w:hAnsi="LiberationSerif-Italic" w:cs="LiberationMono"/>
+          <w:color w:val="CD3300"/>
+          <w:sz w:val="17"/>
+          <w:szCs w:val="17"/>
+        </w:rPr>
+        <w:t>"</w:t>
+      </w:r>
+      <w:proofErr w:type="spellStart"/>
+      <w:r>
+        <w:rPr>
+          <w:rFonts w:ascii="LiberationMono" w:eastAsia="LiberationMono" w:hAnsi="LiberationSerif-Italic" w:cs="LiberationMono"/>
+          <w:color w:val="CD3300"/>
+          <w:sz w:val="17"/>
+          <w:szCs w:val="17"/>
+        </w:rPr>
+        <w:t>primaryGroup</w:t>
+      </w:r>
+      <w:proofErr w:type="spellEnd"/>
+      <w:r>
+        <w:rPr>
+          <w:rFonts w:ascii="LiberationMono" w:eastAsia="LiberationMono" w:hAnsi="LiberationSerif-Italic" w:cs="LiberationMono"/>
+          <w:color w:val="CD3300"/>
+          <w:sz w:val="17"/>
+          <w:szCs w:val="17"/>
+        </w:rPr>
+        <w:t xml:space="preserve">" </w:t>
+      </w:r>
+      <w:r>
+        <w:rPr>
+          <w:rFonts w:ascii="LiberationMono" w:eastAsia="LiberationMono" w:hAnsi="LiberationSerif-Italic" w:cs="LiberationMono"/>
+          <w:color w:val="33009A"/>
+          <w:sz w:val="17"/>
+          <w:szCs w:val="17"/>
+        </w:rPr>
+        <w:t>create=</w:t>
+      </w:r>
+      <w:r>
+        <w:rPr>
+          <w:rFonts w:ascii="LiberationMono" w:eastAsia="LiberationMono" w:hAnsi="LiberationSerif-Italic" w:cs="LiberationMono"/>
+          <w:color w:val="CD3300"/>
+          <w:sz w:val="17"/>
+          <w:szCs w:val="17"/>
+        </w:rPr>
+        <w:t xml:space="preserve">"false" </w:t>
+      </w:r>
+      <w:r>
+        <w:rPr>
+          <w:rFonts w:ascii="LiberationMono-Bold" w:hAnsi="LiberationMono-Bold" w:cs="LiberationMono-Bold"/>
+          <w:b/>
+          <w:bCs/>
+          <w:color w:val="33009A"/>
+          <w:sz w:val="17"/>
+          <w:szCs w:val="17"/>
+        </w:rPr>
+        <w:t>/&gt;</w:t>
+      </w:r>
+    </w:p>
+    <w:p>
+      <w:pPr>
+        <w:autoSpaceDE w:val="0"/>
+        <w:autoSpaceDN w:val="0"/>
+        <w:adjustRightInd w:val="0"/>
+        <w:spacing w:after="0" w:line="240" w:lineRule="auto"/>
+        <w:rPr>
+          <w:rFonts w:ascii="LiberationMono-Bold" w:hAnsi="LiberationMono-Bold" w:cs="LiberationMono-Bold"/>
+          <w:b/>
+          <w:bCs/>
+          <w:color w:val="33009A"/>
+          <w:sz w:val="17"/>
+          <w:szCs w:val="17"/>
+        </w:rPr>
+      </w:pPr>
+      <w:r>
+        <w:rPr>
+          <w:rFonts w:ascii="LiberationMono-Bold" w:hAnsi="LiberationMono-Bold" w:cs="LiberationMono-Bold"/>
+          <w:b/>
+          <w:bCs/>
+          <w:color w:val="33009A"/>
+          <w:sz w:val="17"/>
+          <w:szCs w:val="17"/>
+        </w:rPr>
+        <w:t xml:space="preserve">&lt;rule </w:t>
+      </w:r>
+      <w:r>
+        <w:rPr>
+          <w:rFonts w:ascii="LiberationMono" w:eastAsia="LiberationMono" w:hAnsi="LiberationSerif-Italic" w:cs="LiberationMono"/>
+          <w:color w:val="33009A"/>
+          <w:sz w:val="17"/>
+          <w:szCs w:val="17"/>
+        </w:rPr>
+        <w:t>name=</w:t>
+      </w:r>
+      <w:r>
+        <w:rPr>
+          <w:rFonts w:ascii="LiberationMono" w:eastAsia="LiberationMono" w:hAnsi="LiberationSerif-Italic" w:cs="LiberationMono"/>
+          <w:color w:val="CD3300"/>
+          <w:sz w:val="17"/>
+          <w:szCs w:val="17"/>
+        </w:rPr>
+        <w:t xml:space="preserve">"default" </w:t>
+      </w:r>
+      <w:r>
+        <w:rPr>
+          <w:rFonts w:ascii="LiberationMono" w:eastAsia="LiberationMono" w:hAnsi="LiberationSerif-Italic" w:cs="LiberationMono"/>
+          <w:color w:val="33009A"/>
+          <w:sz w:val="17"/>
+          <w:szCs w:val="17"/>
+        </w:rPr>
+        <w:t>queue=</w:t>
+      </w:r>
+      <w:r>
+        <w:rPr>
+          <w:rFonts w:ascii="LiberationMono" w:eastAsia="LiberationMono" w:hAnsi="LiberationSerif-Italic" w:cs="LiberationMono"/>
+          <w:color w:val="CD3300"/>
+          <w:sz w:val="17"/>
+          <w:szCs w:val="17"/>
+        </w:rPr>
+        <w:t>"</w:t>
+      </w:r>
+      <w:proofErr w:type="spellStart"/>
+      <w:r>
+        <w:rPr>
+          <w:rFonts w:ascii="LiberationMono" w:eastAsia="LiberationMono" w:hAnsi="LiberationSerif-Italic" w:cs="LiberationMono"/>
+          <w:color w:val="CD3300"/>
+          <w:sz w:val="17"/>
+          <w:szCs w:val="17"/>
+        </w:rPr>
+        <w:t>dev.eng</w:t>
+      </w:r>
+      <w:proofErr w:type="spellEnd"/>
+      <w:r>
+        <w:rPr>
+          <w:rFonts w:ascii="LiberationMono" w:eastAsia="LiberationMono" w:hAnsi="LiberationSerif-Italic" w:cs="LiberationMono"/>
+          <w:color w:val="CD3300"/>
+          <w:sz w:val="17"/>
+          <w:szCs w:val="17"/>
+        </w:rPr>
+        <w:t xml:space="preserve">" </w:t>
+      </w:r>
+      <w:r>
+        <w:rPr>
+          <w:rFonts w:ascii="LiberationMono-Bold" w:hAnsi="LiberationMono-Bold" w:cs="LiberationMono-Bold"/>
+          <w:b/>
+          <w:bCs/>
+          <w:color w:val="33009A"/>
+          <w:sz w:val="17"/>
+          <w:szCs w:val="17"/>
+        </w:rPr>
+        <w:t>/&gt;</w:t>
+      </w:r>
+    </w:p>
+    <w:p>
+      <w:pPr>
+        <w:autoSpaceDE w:val="0"/>
+        <w:autoSpaceDN w:val="0"/>
+        <w:adjustRightInd w:val="0"/>
+        <w:spacing w:after="0" w:line="240" w:lineRule="auto"/>
+        <w:rPr>
+          <w:rFonts w:ascii="LiberationMono-Bold" w:hAnsi="LiberationMono-Bold" w:cs="LiberationMono-Bold"/>
+          <w:b/>
+          <w:bCs/>
+          <w:color w:val="33009A"/>
+          <w:sz w:val="17"/>
+          <w:szCs w:val="17"/>
+        </w:rPr>
+      </w:pPr>
+      <w:r>
+        <w:rPr>
+          <w:rFonts w:ascii="LiberationMono-Bold" w:hAnsi="LiberationMono-Bold" w:cs="LiberationMono-Bold"/>
+          <w:b/>
+          <w:bCs/>
+          <w:color w:val="33009A"/>
+          <w:sz w:val="17"/>
+          <w:szCs w:val="17"/>
+        </w:rPr>
+        <w:t>&lt;/</w:t>
+      </w:r>
+      <w:proofErr w:type="spellStart"/>
+      <w:r>
+        <w:rPr>
+          <w:rFonts w:ascii="LiberationMono-Bold" w:hAnsi="LiberationMono-Bold" w:cs="LiberationMono-Bold"/>
+          <w:b/>
+          <w:bCs/>
+          <w:color w:val="33009A"/>
+          <w:sz w:val="17"/>
+          <w:szCs w:val="17"/>
+        </w:rPr>
+        <w:t>queuePlacementPolicy</w:t>
+      </w:r>
+      <w:proofErr w:type="spellEnd"/>
+      <w:r>
+        <w:rPr>
+          <w:rFonts w:ascii="LiberationMono-Bold" w:hAnsi="LiberationMono-Bold" w:cs="LiberationMono-Bold"/>
+          <w:b/>
+          <w:bCs/>
+          <w:color w:val="33009A"/>
+          <w:sz w:val="17"/>
+          <w:szCs w:val="17"/>
+        </w:rPr>
+        <w:t>&gt;</w:t>
+      </w:r>
+    </w:p>
+    <w:p>
+      <w:pPr>
+        <w:autoSpaceDE w:val="0"/>
+        <w:autoSpaceDN w:val="0"/>
+        <w:adjustRightInd w:val="0"/>
+        <w:spacing w:after="0" w:line="240" w:lineRule="auto"/>
+        <w:jc w:val="both"/>
+        <w:rPr>
+          <w:rFonts w:ascii="LiberationMono-Bold" w:hAnsi="LiberationMono-Bold" w:cs="LiberationMono-Bold"/>
+          <w:b/>
+          <w:bCs/>
+          <w:color w:val="33009A"/>
+          <w:sz w:val="17"/>
+          <w:szCs w:val="17"/>
+        </w:rPr>
+      </w:pPr>
+      <w:r>
+        <w:rPr>
+          <w:rFonts w:ascii="LiberationMono-Bold" w:hAnsi="LiberationMono-Bold" w:cs="LiberationMono-Bold"/>
+          <w:b/>
+          <w:bCs/>
+          <w:color w:val="33009A"/>
+          <w:sz w:val="17"/>
+          <w:szCs w:val="17"/>
+        </w:rPr>
+        <w:t>&lt;/allocations&gt;</w:t>
+      </w:r>
+    </w:p>
+    <w:p>
+      <w:pPr>
+        <w:autoSpaceDE w:val="0"/>
+        <w:autoSpaceDN w:val="0"/>
+        <w:adjustRightInd w:val="0"/>
+        <w:spacing w:after="0" w:line="240" w:lineRule="auto"/>
+        <w:jc w:val="both"/>
+        <w:rPr>
+          <w:rFonts w:ascii="LiberationMono-Bold" w:hAnsi="LiberationMono-Bold" w:cs="LiberationMono-Bold"/>
+          <w:b/>
+          <w:bCs/>
+          <w:color w:val="33009A"/>
+          <w:sz w:val="17"/>
+          <w:szCs w:val="17"/>
+        </w:rPr>
+      </w:pPr>
+    </w:p>
+    <w:p>
+      <w:pPr>
+        <w:autoSpaceDE w:val="0"/>
+        <w:autoSpaceDN w:val="0"/>
+        <w:adjustRightInd w:val="0"/>
+        <w:spacing w:after="0" w:line="240" w:lineRule="auto"/>
+        <w:ind w:firstLine="720"/>
+        <w:jc w:val="both"/>
+        <w:rPr>
+          <w:rFonts w:ascii="LiberationSerif" w:eastAsia="LiberationSerif" w:cs="LiberationSerif"/>
+        </w:rPr>
+      </w:pPr>
+      <w:r>
+        <w:rPr>
+          <w:rFonts w:ascii="LiberationSerif" w:eastAsia="LiberationSerif" w:cs="LiberationSerif"/>
+        </w:rPr>
+        <w:t xml:space="preserve">The Capacity Scheduler can be configured to use </w:t>
+      </w:r>
+      <w:proofErr w:type="gramStart"/>
+      <w:r>
+        <w:rPr>
+          <w:rFonts w:ascii="LiberationSerif" w:eastAsia="LiberationSerif" w:cs="LiberationSerif"/>
+        </w:rPr>
+        <w:t>DRF</w:t>
+      </w:r>
+      <w:r>
+        <w:rPr>
+          <w:rFonts w:ascii="LiberationSerif" w:eastAsia="LiberationSerif" w:cs="LiberationSerif"/>
+        </w:rPr>
+        <w:t>(</w:t>
+      </w:r>
+      <w:proofErr w:type="spellStart"/>
+      <w:proofErr w:type="gramEnd"/>
+      <w:r>
+        <w:rPr>
+          <w:rFonts w:ascii="LiberationSerif" w:eastAsia="LiberationSerif" w:cs="LiberationSerif"/>
+        </w:rPr>
+        <w:t>Dominat</w:t>
+      </w:r>
+      <w:proofErr w:type="spellEnd"/>
+      <w:r>
+        <w:rPr>
+          <w:rFonts w:ascii="LiberationSerif" w:eastAsia="LiberationSerif" w:cs="LiberationSerif"/>
+        </w:rPr>
+        <w:t xml:space="preserve"> Resource Fairness)</w:t>
+      </w:r>
+      <w:r>
+        <w:rPr>
+          <w:rFonts w:ascii="LiberationSerif" w:eastAsia="LiberationSerif" w:cs="LiberationSerif"/>
+        </w:rPr>
+        <w:t xml:space="preserve"> by setting</w:t>
+      </w:r>
+      <w:r>
+        <w:rPr>
+          <w:rFonts w:ascii="LiberationSerif" w:eastAsia="LiberationSerif" w:cs="LiberationSerif"/>
+        </w:rPr>
+        <w:t xml:space="preserve"> </w:t>
+      </w:r>
+      <w:proofErr w:type="spellStart"/>
+      <w:r>
+        <w:rPr>
+          <w:rFonts w:ascii="LiberationSerif" w:eastAsia="LiberationSerif" w:cs="LiberationSerif"/>
+        </w:rPr>
+        <w:t>yarn.scheduler.capacity.resource</w:t>
+      </w:r>
+      <w:proofErr w:type="spellEnd"/>
+      <w:r>
+        <w:rPr>
+          <w:rFonts w:ascii="LiberationSerif" w:eastAsia="LiberationSerif" w:cs="LiberationSerif"/>
+        </w:rPr>
+        <w:t>-calculator to</w:t>
+      </w:r>
+      <w:r>
+        <w:rPr>
+          <w:rFonts w:ascii="LiberationSerif" w:eastAsia="LiberationSerif" w:cs="LiberationSerif"/>
+        </w:rPr>
+        <w:t xml:space="preserve"> </w:t>
+      </w:r>
+      <w:proofErr w:type="spellStart"/>
+      <w:r>
+        <w:rPr>
+          <w:rFonts w:ascii="LiberationSerif" w:eastAsia="LiberationSerif" w:cs="LiberationSerif"/>
+        </w:rPr>
+        <w:t>org.apache.hadoop.yarn.util.resource.DominantResourceCalculator</w:t>
+      </w:r>
+      <w:proofErr w:type="spellEnd"/>
+      <w:r>
+        <w:rPr>
+          <w:rFonts w:ascii="LiberationSerif" w:eastAsia="LiberationSerif" w:cs="LiberationSerif"/>
+        </w:rPr>
+        <w:t xml:space="preserve"> in </w:t>
+      </w:r>
+      <w:proofErr w:type="spellStart"/>
+      <w:r>
+        <w:rPr>
+          <w:rFonts w:ascii="LiberationSerif" w:eastAsia="LiberationSerif" w:cs="LiberationSerif"/>
+        </w:rPr>
+        <w:t>capacityscheduler</w:t>
+      </w:r>
+      <w:proofErr w:type="spellEnd"/>
+      <w:r>
+        <w:rPr>
+          <w:rFonts w:ascii="LiberationSerif" w:eastAsia="LiberationSerif" w:cs="LiberationSerif"/>
+        </w:rPr>
+        <w:t>.</w:t>
+      </w:r>
+    </w:p>
+    <w:p>
+      <w:pPr>
+        <w:autoSpaceDE w:val="0"/>
+        <w:autoSpaceDN w:val="0"/>
+        <w:adjustRightInd w:val="0"/>
+        <w:spacing w:after="0" w:line="240" w:lineRule="auto"/>
+        <w:jc w:val="both"/>
+        <w:rPr>
+          <w:rFonts w:ascii="LiberationSerif" w:eastAsia="LiberationSerif" w:cs="LiberationSerif"/>
+        </w:rPr>
+      </w:pPr>
+      <w:proofErr w:type="gramStart"/>
+      <w:r>
+        <w:rPr>
+          <w:rFonts w:ascii="LiberationSerif" w:eastAsia="LiberationSerif" w:cs="LiberationSerif"/>
+        </w:rPr>
+        <w:t>xml</w:t>
+      </w:r>
+      <w:proofErr w:type="gramEnd"/>
+      <w:r>
+        <w:rPr>
+          <w:rFonts w:ascii="LiberationSerif" w:eastAsia="LiberationSerif" w:cs="LiberationSerif"/>
+        </w:rPr>
+        <w:t>.</w:t>
+      </w:r>
+    </w:p>
+    <w:p>
+      <w:pPr>
+        <w:autoSpaceDE w:val="0"/>
+        <w:autoSpaceDN w:val="0"/>
+        <w:adjustRightInd w:val="0"/>
+        <w:spacing w:after="0" w:line="240" w:lineRule="auto"/>
+        <w:jc w:val="both"/>
+        <w:rPr>
+          <w:rFonts w:ascii="LiberationSerif" w:eastAsia="LiberationSerif" w:cs="LiberationSerif"/>
+        </w:rPr>
+      </w:pPr>
+    </w:p>
+    <w:p>
+      <w:pPr>
+        <w:autoSpaceDE w:val="0"/>
+        <w:autoSpaceDN w:val="0"/>
+        <w:adjustRightInd w:val="0"/>
+        <w:spacing w:after="0" w:line="240" w:lineRule="auto"/>
+        <w:jc w:val="both"/>
+        <w:rPr>
+          <w:rFonts w:ascii="LiberationSerif" w:eastAsia="LiberationSerif" w:cs="LiberationSerif"/>
+        </w:rPr>
+      </w:pPr>
+    </w:p>
+    <w:p>
+      <w:pPr>
+        <w:autoSpaceDE w:val="0"/>
+        <w:autoSpaceDN w:val="0"/>
+        <w:adjustRightInd w:val="0"/>
+        <w:spacing w:after="0" w:line="240" w:lineRule="auto"/>
+        <w:jc w:val="both"/>
+        <w:rPr>
+          <w:rFonts w:ascii="LiberationSerif" w:eastAsia="LiberationSerif" w:cs="LiberationSerif"/>
+        </w:rPr>
+      </w:pPr>
+    </w:p>
+    <w:p>
+      <w:pPr>
+        <w:autoSpaceDE w:val="0"/>
+        <w:autoSpaceDN w:val="0"/>
+        <w:adjustRightInd w:val="0"/>
+        <w:spacing w:after="0" w:line="240" w:lineRule="auto"/>
+        <w:jc w:val="both"/>
+        <w:rPr>
+          <w:rFonts w:ascii="LiberationSerif" w:eastAsia="LiberationSerif" w:cs="LiberationSerif"/>
+        </w:rPr>
+      </w:pPr>
+    </w:p>
+    <w:p>
+      <w:pPr>
+        <w:autoSpaceDE w:val="0"/>
+        <w:autoSpaceDN w:val="0"/>
+        <w:adjustRightInd w:val="0"/>
+        <w:spacing w:after="0" w:line="240" w:lineRule="auto"/>
+        <w:jc w:val="both"/>
+        <w:rPr>
+          <w:rFonts w:ascii="LiberationSerif" w:eastAsia="LiberationSerif" w:cs="LiberationSerif"/>
+        </w:rPr>
+      </w:pPr>
+    </w:p>
+    <w:p>
+      <w:pPr>
+        <w:autoSpaceDE w:val="0"/>
+        <w:autoSpaceDN w:val="0"/>
+        <w:adjustRightInd w:val="0"/>
+        <w:spacing w:after="0" w:line="240" w:lineRule="auto"/>
+        <w:jc w:val="both"/>
+        <w:rPr>
+          <w:rFonts w:ascii="LiberationSerif" w:eastAsia="LiberationSerif" w:cs="LiberationSerif"/>
+        </w:rPr>
+      </w:pPr>
+    </w:p>
+    <w:p>
+      <w:pPr>
+        <w:autoSpaceDE w:val="0"/>
+        <w:autoSpaceDN w:val="0"/>
+        <w:adjustRightInd w:val="0"/>
+        <w:spacing w:after="0" w:line="240" w:lineRule="auto"/>
+        <w:jc w:val="both"/>
+        <w:rPr>
+          <w:rFonts w:ascii="LiberationSerif" w:eastAsia="LiberationSerif" w:cs="LiberationSerif"/>
+        </w:rPr>
+      </w:pPr>
+    </w:p>
+    <w:p>
+      <w:pPr>
+        <w:autoSpaceDE w:val="0"/>
+        <w:autoSpaceDN w:val="0"/>
+        <w:adjustRightInd w:val="0"/>
+        <w:spacing w:after="0" w:line="240" w:lineRule="auto"/>
+        <w:jc w:val="both"/>
+        <w:rPr>
+          <w:rFonts w:ascii="LiberationSerif" w:eastAsia="LiberationSerif" w:cs="LiberationSerif"/>
+        </w:rPr>
+      </w:pPr>
+      <w:r>
+        <w:rPr>
+          <w:rFonts w:ascii="LiberationSerif-Bold" w:hAnsi="LiberationSerif-Bold" w:cs="LiberationSerif-Bold"/>
+          <w:b/>
+          <w:bCs/>
+          <w:color w:val="8F0012"/>
+          <w:sz w:val="58"/>
+          <w:szCs w:val="58"/>
+        </w:rPr>
+        <w:t xml:space="preserve">Chapter 5. </w:t>
+      </w:r>
+      <w:proofErr w:type="spellStart"/>
+      <w:r>
+        <w:rPr>
+          <w:rFonts w:ascii="LiberationSerif-Bold" w:hAnsi="LiberationSerif-Bold" w:cs="LiberationSerif-Bold"/>
+          <w:b/>
+          <w:bCs/>
+          <w:color w:val="8F0012"/>
+          <w:sz w:val="58"/>
+          <w:szCs w:val="58"/>
+        </w:rPr>
+        <w:t>Hadoop</w:t>
+      </w:r>
+      <w:proofErr w:type="spellEnd"/>
+      <w:r>
+        <w:rPr>
+          <w:rFonts w:ascii="LiberationSerif-Bold" w:hAnsi="LiberationSerif-Bold" w:cs="LiberationSerif-Bold"/>
+          <w:b/>
+          <w:bCs/>
+          <w:color w:val="8F0012"/>
+          <w:sz w:val="58"/>
+          <w:szCs w:val="58"/>
+        </w:rPr>
+        <w:t xml:space="preserve"> I/O</w:t>
+      </w:r>
+      <w:bookmarkStart w:id="0" w:name="_GoBack"/>
+      <w:bookmarkEnd w:id="0"/>
     </w:p>
     <w:sectPr>
       <w:pgSz w:w="12240" w:h="15840"/>
@@ -5831,7 +8992,7 @@
         <v:path o:extrusionok="f" gradientshapeok="t" o:connecttype="rect"/>
         <o:lock v:ext="edit" aspectratio="t"/>
       </v:shapetype>
-      <v:shape id="_x0000_i1028" type="#_x0000_t75" style="width:11.25pt;height:11.25pt" o:bullet="t">
+      <v:shape id="_x0000_i1073" type="#_x0000_t75" style="width:11.25pt;height:11.25pt" o:bullet="t">
         <v:imagedata r:id="rId1" o:title="mso5FB7"/>
       </v:shape>
     </w:pict>
@@ -7006,6 +10167,119 @@
     </w:lvl>
   </w:abstractNum>
   <w:abstractNum w:abstractNumId="11">
+    <w:nsid w:val="4A223DBF"/>
+    <w:multiLevelType w:val="hybridMultilevel"/>
+    <w:tmpl w:val="888ABBDE"/>
+    <w:lvl w:ilvl="0" w:tplc="856C11C8">
+      <w:start w:val="4"/>
+      <w:numFmt w:val="bullet"/>
+      <w:lvlText w:val=""/>
+      <w:lvlJc w:val="left"/>
+      <w:pPr>
+        <w:ind w:left="720" w:hanging="360"/>
+      </w:pPr>
+      <w:rPr>
+        <w:rFonts w:ascii="Wingdings" w:eastAsia="LiberationSerif" w:hAnsi="Wingdings" w:cs="LiberationSerif" w:hint="default"/>
+      </w:rPr>
+    </w:lvl>
+    <w:lvl w:ilvl="1" w:tplc="04090003" w:tentative="1">
+      <w:start w:val="1"/>
+      <w:numFmt w:val="bullet"/>
+      <w:lvlText w:val="o"/>
+      <w:lvlJc w:val="left"/>
+      <w:pPr>
+        <w:ind w:left="1440" w:hanging="360"/>
+      </w:pPr>
+      <w:rPr>
+        <w:rFonts w:ascii="Courier New" w:hAnsi="Courier New" w:cs="Courier New" w:hint="default"/>
+      </w:rPr>
+    </w:lvl>
+    <w:lvl w:ilvl="2" w:tplc="04090005" w:tentative="1">
+      <w:start w:val="1"/>
+      <w:numFmt w:val="bullet"/>
+      <w:lvlText w:val=""/>
+      <w:lvlJc w:val="left"/>
+      <w:pPr>
+        <w:ind w:left="2160" w:hanging="360"/>
+      </w:pPr>
+      <w:rPr>
+        <w:rFonts w:ascii="Wingdings" w:hAnsi="Wingdings" w:hint="default"/>
+      </w:rPr>
+    </w:lvl>
+    <w:lvl w:ilvl="3" w:tplc="04090001" w:tentative="1">
+      <w:start w:val="1"/>
+      <w:numFmt w:val="bullet"/>
+      <w:lvlText w:val=""/>
+      <w:lvlJc w:val="left"/>
+      <w:pPr>
+        <w:ind w:left="2880" w:hanging="360"/>
+      </w:pPr>
+      <w:rPr>
+        <w:rFonts w:ascii="Symbol" w:hAnsi="Symbol" w:hint="default"/>
+      </w:rPr>
+    </w:lvl>
+    <w:lvl w:ilvl="4" w:tplc="04090003" w:tentative="1">
+      <w:start w:val="1"/>
+      <w:numFmt w:val="bullet"/>
+      <w:lvlText w:val="o"/>
+      <w:lvlJc w:val="left"/>
+      <w:pPr>
+        <w:ind w:left="3600" w:hanging="360"/>
+      </w:pPr>
+      <w:rPr>
+        <w:rFonts w:ascii="Courier New" w:hAnsi="Courier New" w:cs="Courier New" w:hint="default"/>
+      </w:rPr>
+    </w:lvl>
+    <w:lvl w:ilvl="5" w:tplc="04090005" w:tentative="1">
+      <w:start w:val="1"/>
+      <w:numFmt w:val="bullet"/>
+      <w:lvlText w:val=""/>
+      <w:lvlJc w:val="left"/>
+      <w:pPr>
+        <w:ind w:left="4320" w:hanging="360"/>
+      </w:pPr>
+      <w:rPr>
+        <w:rFonts w:ascii="Wingdings" w:hAnsi="Wingdings" w:hint="default"/>
+      </w:rPr>
+    </w:lvl>
+    <w:lvl w:ilvl="6" w:tplc="04090001" w:tentative="1">
+      <w:start w:val="1"/>
+      <w:numFmt w:val="bullet"/>
+      <w:lvlText w:val=""/>
+      <w:lvlJc w:val="left"/>
+      <w:pPr>
+        <w:ind w:left="5040" w:hanging="360"/>
+      </w:pPr>
+      <w:rPr>
+        <w:rFonts w:ascii="Symbol" w:hAnsi="Symbol" w:hint="default"/>
+      </w:rPr>
+    </w:lvl>
+    <w:lvl w:ilvl="7" w:tplc="04090003" w:tentative="1">
+      <w:start w:val="1"/>
+      <w:numFmt w:val="bullet"/>
+      <w:lvlText w:val="o"/>
+      <w:lvlJc w:val="left"/>
+      <w:pPr>
+        <w:ind w:left="5760" w:hanging="360"/>
+      </w:pPr>
+      <w:rPr>
+        <w:rFonts w:ascii="Courier New" w:hAnsi="Courier New" w:cs="Courier New" w:hint="default"/>
+      </w:rPr>
+    </w:lvl>
+    <w:lvl w:ilvl="8" w:tplc="04090005" w:tentative="1">
+      <w:start w:val="1"/>
+      <w:numFmt w:val="bullet"/>
+      <w:lvlText w:val=""/>
+      <w:lvlJc w:val="left"/>
+      <w:pPr>
+        <w:ind w:left="6480" w:hanging="360"/>
+      </w:pPr>
+      <w:rPr>
+        <w:rFonts w:ascii="Wingdings" w:hAnsi="Wingdings" w:hint="default"/>
+      </w:rPr>
+    </w:lvl>
+  </w:abstractNum>
+  <w:abstractNum w:abstractNumId="12">
     <w:nsid w:val="4F675679"/>
     <w:multiLevelType w:val="hybridMultilevel"/>
     <w:tmpl w:val="8C4E2D4C"/>
@@ -7094,7 +10368,7 @@
       </w:pPr>
     </w:lvl>
   </w:abstractNum>
-  <w:abstractNum w:abstractNumId="12">
+  <w:abstractNum w:abstractNumId="13">
     <w:nsid w:val="5A2219FE"/>
     <w:multiLevelType w:val="hybridMultilevel"/>
     <w:tmpl w:val="A41C54D0"/>
@@ -7207,7 +10481,7 @@
       </w:rPr>
     </w:lvl>
   </w:abstractNum>
-  <w:abstractNum w:abstractNumId="13">
+  <w:abstractNum w:abstractNumId="14">
     <w:nsid w:val="5B701675"/>
     <w:multiLevelType w:val="hybridMultilevel"/>
     <w:tmpl w:val="1DAE04B0"/>
@@ -7320,7 +10594,7 @@
       </w:rPr>
     </w:lvl>
   </w:abstractNum>
-  <w:abstractNum w:abstractNumId="14">
+  <w:abstractNum w:abstractNumId="15">
     <w:nsid w:val="5DDB6483"/>
     <w:multiLevelType w:val="hybridMultilevel"/>
     <w:tmpl w:val="9BDA6FF4"/>
@@ -7433,7 +10707,7 @@
       </w:rPr>
     </w:lvl>
   </w:abstractNum>
-  <w:abstractNum w:abstractNumId="15">
+  <w:abstractNum w:abstractNumId="16">
     <w:nsid w:val="62827125"/>
     <w:multiLevelType w:val="hybridMultilevel"/>
     <w:tmpl w:val="991EA386"/>
@@ -7522,7 +10796,7 @@
       </w:pPr>
     </w:lvl>
   </w:abstractNum>
-  <w:abstractNum w:abstractNumId="16">
+  <w:abstractNum w:abstractNumId="17">
     <w:nsid w:val="631853CD"/>
     <w:multiLevelType w:val="hybridMultilevel"/>
     <w:tmpl w:val="63B444B2"/>
@@ -7635,7 +10909,7 @@
       </w:rPr>
     </w:lvl>
   </w:abstractNum>
-  <w:abstractNum w:abstractNumId="17">
+  <w:abstractNum w:abstractNumId="18">
     <w:nsid w:val="63C54AD4"/>
     <w:multiLevelType w:val="hybridMultilevel"/>
     <w:tmpl w:val="E2BCF426"/>
@@ -7748,7 +11022,7 @@
       </w:rPr>
     </w:lvl>
   </w:abstractNum>
-  <w:abstractNum w:abstractNumId="18">
+  <w:abstractNum w:abstractNumId="19">
     <w:nsid w:val="7E265DC4"/>
     <w:multiLevelType w:val="hybridMultilevel"/>
     <w:tmpl w:val="0C740E72"/>
@@ -7838,7 +11112,7 @@
     </w:lvl>
   </w:abstractNum>
   <w:num w:numId="1">
-    <w:abstractNumId w:val="17"/>
+    <w:abstractNumId w:val="18"/>
   </w:num>
   <w:num w:numId="2">
     <w:abstractNumId w:val="10"/>
@@ -7847,13 +11121,13 @@
     <w:abstractNumId w:val="1"/>
   </w:num>
   <w:num w:numId="4">
-    <w:abstractNumId w:val="13"/>
+    <w:abstractNumId w:val="14"/>
   </w:num>
   <w:num w:numId="5">
     <w:abstractNumId w:val="2"/>
   </w:num>
   <w:num w:numId="6">
-    <w:abstractNumId w:val="14"/>
+    <w:abstractNumId w:val="15"/>
   </w:num>
   <w:num w:numId="7">
     <w:abstractNumId w:val="8"/>
@@ -7862,7 +11136,7 @@
     <w:abstractNumId w:val="3"/>
   </w:num>
   <w:num w:numId="9">
-    <w:abstractNumId w:val="12"/>
+    <w:abstractNumId w:val="13"/>
   </w:num>
   <w:num w:numId="10">
     <w:abstractNumId w:val="5"/>
@@ -7877,13 +11151,13 @@
     <w:abstractNumId w:val="6"/>
   </w:num>
   <w:num w:numId="14">
+    <w:abstractNumId w:val="17"/>
+  </w:num>
+  <w:num w:numId="15">
     <w:abstractNumId w:val="16"/>
   </w:num>
-  <w:num w:numId="15">
-    <w:abstractNumId w:val="15"/>
-  </w:num>
   <w:num w:numId="16">
-    <w:abstractNumId w:val="11"/>
+    <w:abstractNumId w:val="12"/>
   </w:num>
   <w:num w:numId="17">
     <w:abstractNumId w:val="7"/>
@@ -7892,7 +11166,10 @@
     <w:abstractNumId w:val="4"/>
   </w:num>
   <w:num w:numId="19">
-    <w:abstractNumId w:val="18"/>
+    <w:abstractNumId w:val="19"/>
+  </w:num>
+  <w:num w:numId="20">
+    <w:abstractNumId w:val="11"/>
   </w:num>
 </w:numbering>
 </file>

</xml_diff>